<commit_message>
ein wenig weiter mit dem Report
</commit_message>
<xml_diff>
--- a/Report/Report_Projekt_Modul_DB_DWH.docx
+++ b/Report/Report_Projekt_Modul_DB_DWH.docx
@@ -31,7 +31,6 @@
         </w:rPr>
       </w:pPr>
       <w:bookmarkStart w:id="0" w:name="_Toc403936313"/>
-      <w:proofErr w:type="spellStart"/>
       <w:r>
         <w:rPr>
           <w:rFonts w:asciiTheme="minorHAnsi" w:hAnsiTheme="minorHAnsi"/>
@@ -39,57 +38,7 @@
           <w:sz w:val="32"/>
           <w:szCs w:val="32"/>
         </w:rPr>
-        <w:t>Leistungsnachweis</w:t>
-      </w:r>
-      <w:proofErr w:type="spellEnd"/>
-      <w:r>
-        <w:rPr>
-          <w:rFonts w:asciiTheme="minorHAnsi" w:hAnsiTheme="minorHAnsi"/>
-          <w:color w:val="auto"/>
-          <w:sz w:val="32"/>
-          <w:szCs w:val="32"/>
-        </w:rPr>
-        <w:t xml:space="preserve"> </w:t>
-      </w:r>
-      <w:proofErr w:type="spellStart"/>
-      <w:r>
-        <w:rPr>
-          <w:rFonts w:asciiTheme="minorHAnsi" w:hAnsiTheme="minorHAnsi"/>
-          <w:color w:val="auto"/>
-          <w:sz w:val="32"/>
-          <w:szCs w:val="32"/>
-        </w:rPr>
-        <w:t>für</w:t>
-      </w:r>
-      <w:proofErr w:type="spellEnd"/>
-      <w:r>
-        <w:rPr>
-          <w:rFonts w:asciiTheme="minorHAnsi" w:hAnsiTheme="minorHAnsi"/>
-          <w:color w:val="auto"/>
-          <w:sz w:val="32"/>
-          <w:szCs w:val="32"/>
-        </w:rPr>
-        <w:t xml:space="preserve"> </w:t>
-      </w:r>
-      <w:proofErr w:type="spellStart"/>
-      <w:r>
-        <w:rPr>
-          <w:rFonts w:asciiTheme="minorHAnsi" w:hAnsiTheme="minorHAnsi"/>
-          <w:color w:val="auto"/>
-          <w:sz w:val="32"/>
-          <w:szCs w:val="32"/>
-        </w:rPr>
-        <w:t>Modul</w:t>
-      </w:r>
-      <w:proofErr w:type="spellEnd"/>
-      <w:r>
-        <w:rPr>
-          <w:rFonts w:asciiTheme="minorHAnsi" w:hAnsiTheme="minorHAnsi"/>
-          <w:color w:val="auto"/>
-          <w:sz w:val="32"/>
-          <w:szCs w:val="32"/>
-        </w:rPr>
-        <w:t xml:space="preserve"> DB &amp; DWH</w:t>
+        <w:t>Leistungsnachweis für Modul DB &amp; DWH</w:t>
       </w:r>
       <w:bookmarkEnd w:id="0"/>
     </w:p>
@@ -134,7 +83,6 @@
           <w:u w:val="single"/>
         </w:rPr>
       </w:pPr>
-      <w:proofErr w:type="spellStart"/>
       <w:r>
         <w:rPr>
           <w:b/>
@@ -144,7 +92,6 @@
         </w:rPr>
         <w:t>Gruppenmitglieder</w:t>
       </w:r>
-      <w:proofErr w:type="spellEnd"/>
       <w:r>
         <w:rPr>
           <w:sz w:val="28"/>
@@ -199,17 +146,8 @@
           <w:sz w:val="28"/>
           <w:szCs w:val="28"/>
         </w:rPr>
-        <w:t xml:space="preserve">Tobias </w:t>
-      </w:r>
-      <w:proofErr w:type="spellStart"/>
-      <w:r>
-        <w:rPr>
-          <w:sz w:val="28"/>
-          <w:szCs w:val="28"/>
-        </w:rPr>
-        <w:t>Schieferdecker</w:t>
-      </w:r>
-      <w:proofErr w:type="spellEnd"/>
+        <w:t>Tobias Schieferdecker</w:t>
+      </w:r>
     </w:p>
     <w:p>
       <w:pPr>
@@ -254,23 +192,13 @@
           <w:u w:val="single"/>
         </w:rPr>
       </w:pPr>
-      <w:proofErr w:type="spellStart"/>
       <w:r>
         <w:rPr>
           <w:sz w:val="32"/>
           <w:szCs w:val="32"/>
           <w:u w:val="single"/>
         </w:rPr>
-        <w:t>Inhaltsverzeichnis</w:t>
-      </w:r>
-      <w:proofErr w:type="spellEnd"/>
-      <w:r>
-        <w:rPr>
-          <w:sz w:val="32"/>
-          <w:szCs w:val="32"/>
-          <w:u w:val="single"/>
-        </w:rPr>
-        <w:t>:</w:t>
+        <w:t>Inhaltsverzeichnis:</w:t>
       </w:r>
     </w:p>
     <w:p>
@@ -446,7 +374,7 @@
         <w:rPr>
           <w:noProof/>
         </w:rPr>
-        <w:t>1</w:t>
+        <w:t>2</w:t>
       </w:r>
       <w:r>
         <w:rPr>
@@ -524,7 +452,7 @@
         <w:rPr>
           <w:noProof/>
         </w:rPr>
-        <w:t>1</w:t>
+        <w:t>2</w:t>
       </w:r>
       <w:r>
         <w:rPr>
@@ -680,7 +608,7 @@
         <w:rPr>
           <w:noProof/>
         </w:rPr>
-        <w:t>2</w:t>
+        <w:t>3</w:t>
       </w:r>
       <w:r>
         <w:rPr>
@@ -758,7 +686,7 @@
         <w:rPr>
           <w:noProof/>
         </w:rPr>
-        <w:t>2</w:t>
+        <w:t>3</w:t>
       </w:r>
       <w:r>
         <w:rPr>
@@ -836,7 +764,7 @@
         <w:rPr>
           <w:noProof/>
         </w:rPr>
-        <w:t>2</w:t>
+        <w:t>3</w:t>
       </w:r>
       <w:r>
         <w:rPr>
@@ -914,7 +842,7 @@
         <w:rPr>
           <w:noProof/>
         </w:rPr>
-        <w:t>2</w:t>
+        <w:t>3</w:t>
       </w:r>
       <w:r>
         <w:rPr>
@@ -992,7 +920,7 @@
         <w:rPr>
           <w:noProof/>
         </w:rPr>
-        <w:t>2</w:t>
+        <w:t>3</w:t>
       </w:r>
       <w:r>
         <w:rPr>
@@ -1053,692 +981,55 @@
         </w:rPr>
       </w:pPr>
       <w:bookmarkStart w:id="1" w:name="_Toc403936314"/>
-      <w:proofErr w:type="spellStart"/>
       <w:r>
         <w:rPr>
           <w:b/>
           <w:color w:val="1F497D" w:themeColor="text2"/>
         </w:rPr>
-        <w:t>Übersetzung</w:t>
-      </w:r>
-      <w:proofErr w:type="spellEnd"/>
-      <w:r>
+        <w:t>Übersetzung des gegeben ERMs in den uns bekannten Dialekt</w:t>
+      </w:r>
+      <w:bookmarkEnd w:id="1"/>
+    </w:p>
+    <w:p/>
+    <w:p>
+      <w:pPr>
+        <w:pStyle w:val="Heading1"/>
         <w:rPr>
           <w:b/>
           <w:color w:val="1F497D" w:themeColor="text2"/>
         </w:rPr>
-        <w:t xml:space="preserve"> des </w:t>
-      </w:r>
-      <w:proofErr w:type="spellStart"/>
+      </w:pPr>
+      <w:bookmarkStart w:id="2" w:name="_Toc403936315"/>
       <w:r>
         <w:rPr>
           <w:b/>
           <w:color w:val="1F497D" w:themeColor="text2"/>
         </w:rPr>
-        <w:t>gegeben</w:t>
-      </w:r>
-      <w:proofErr w:type="spellEnd"/>
-      <w:r>
-        <w:rPr>
-          <w:b/>
-          <w:color w:val="1F497D" w:themeColor="text2"/>
-        </w:rPr>
-        <w:t xml:space="preserve"> ERMs in den </w:t>
-      </w:r>
-      <w:proofErr w:type="spellStart"/>
-      <w:r>
-        <w:rPr>
-          <w:b/>
-          <w:color w:val="1F497D" w:themeColor="text2"/>
-        </w:rPr>
-        <w:t>uns</w:t>
-      </w:r>
-      <w:proofErr w:type="spellEnd"/>
-      <w:r>
-        <w:rPr>
-          <w:b/>
-          <w:color w:val="1F497D" w:themeColor="text2"/>
-        </w:rPr>
-        <w:t xml:space="preserve"> </w:t>
-      </w:r>
-      <w:proofErr w:type="spellStart"/>
-      <w:r>
-        <w:rPr>
-          <w:b/>
-          <w:color w:val="1F497D" w:themeColor="text2"/>
-        </w:rPr>
-        <w:t>bekannten</w:t>
-      </w:r>
-      <w:proofErr w:type="spellEnd"/>
-      <w:r>
-        <w:rPr>
-          <w:b/>
-          <w:color w:val="1F497D" w:themeColor="text2"/>
-        </w:rPr>
-        <w:t xml:space="preserve"> </w:t>
-      </w:r>
-      <w:proofErr w:type="spellStart"/>
-      <w:r>
-        <w:rPr>
-          <w:b/>
-          <w:color w:val="1F497D" w:themeColor="text2"/>
-        </w:rPr>
-        <w:t>Dialekt</w:t>
-      </w:r>
-      <w:bookmarkEnd w:id="1"/>
-      <w:proofErr w:type="spellEnd"/>
-    </w:p>
-    <w:p/>
-    <w:p>
-      <w:pPr>
-        <w:pStyle w:val="Heading1"/>
-        <w:rPr>
-          <w:b/>
-          <w:color w:val="1F497D" w:themeColor="text2"/>
-        </w:rPr>
-      </w:pPr>
-      <w:bookmarkStart w:id="2" w:name="_Toc403936315"/>
-      <w:proofErr w:type="spellStart"/>
-      <w:r>
-        <w:rPr>
-          <w:b/>
-          <w:color w:val="1F497D" w:themeColor="text2"/>
-        </w:rPr>
-        <w:t>Auslagern</w:t>
-      </w:r>
-      <w:proofErr w:type="spellEnd"/>
-      <w:r>
-        <w:rPr>
-          <w:b/>
-          <w:color w:val="1F497D" w:themeColor="text2"/>
-        </w:rPr>
-        <w:t xml:space="preserve"> der </w:t>
-      </w:r>
-      <w:proofErr w:type="spellStart"/>
-      <w:r>
-        <w:rPr>
-          <w:b/>
-          <w:color w:val="1F497D" w:themeColor="text2"/>
-        </w:rPr>
-        <w:t>relevanten</w:t>
-      </w:r>
-      <w:proofErr w:type="spellEnd"/>
-      <w:r>
-        <w:rPr>
-          <w:b/>
-          <w:color w:val="1F497D" w:themeColor="text2"/>
-        </w:rPr>
-        <w:t xml:space="preserve"> </w:t>
-      </w:r>
-      <w:proofErr w:type="spellStart"/>
-      <w:r>
-        <w:rPr>
-          <w:b/>
-          <w:color w:val="1F497D" w:themeColor="text2"/>
-        </w:rPr>
-        <w:t>Daten</w:t>
-      </w:r>
-      <w:proofErr w:type="spellEnd"/>
-      <w:r>
-        <w:rPr>
-          <w:b/>
-          <w:color w:val="1F497D" w:themeColor="text2"/>
-        </w:rPr>
-        <w:t xml:space="preserve"> in </w:t>
-      </w:r>
-      <w:proofErr w:type="spellStart"/>
-      <w:r>
-        <w:rPr>
-          <w:b/>
-          <w:color w:val="1F497D" w:themeColor="text2"/>
-        </w:rPr>
-        <w:t>csv-Dateien</w:t>
+        <w:t>Auslagern der relevanten Daten in csv-Dateien</w:t>
       </w:r>
       <w:bookmarkEnd w:id="2"/>
-      <w:proofErr w:type="spellEnd"/>
-    </w:p>
-    <w:p>
-      <w:pPr>
-        <w:rPr>
-          <w:sz w:val="28"/>
-          <w:szCs w:val="28"/>
-        </w:rPr>
-      </w:pPr>
-    </w:p>
-    <w:p>
-      <w:pPr>
-        <w:rPr>
-          <w:sz w:val="28"/>
-          <w:szCs w:val="28"/>
-        </w:rPr>
-      </w:pPr>
-      <w:proofErr w:type="spellStart"/>
-      <w:r>
-        <w:rPr>
-          <w:sz w:val="28"/>
-          <w:szCs w:val="28"/>
-        </w:rPr>
-        <w:t>Nachdem</w:t>
-      </w:r>
-      <w:proofErr w:type="spellEnd"/>
-      <w:r>
-        <w:rPr>
-          <w:sz w:val="28"/>
-          <w:szCs w:val="28"/>
-        </w:rPr>
-        <w:t xml:space="preserve"> die </w:t>
-      </w:r>
-      <w:proofErr w:type="spellStart"/>
-      <w:r>
-        <w:rPr>
-          <w:sz w:val="28"/>
-          <w:szCs w:val="28"/>
-        </w:rPr>
-        <w:t>Northwind-Datenbank</w:t>
-      </w:r>
-      <w:proofErr w:type="spellEnd"/>
-      <w:r>
-        <w:rPr>
-          <w:sz w:val="28"/>
-          <w:szCs w:val="28"/>
-        </w:rPr>
-        <w:t xml:space="preserve"> </w:t>
-      </w:r>
-      <w:proofErr w:type="spellStart"/>
-      <w:r>
-        <w:rPr>
-          <w:sz w:val="28"/>
-          <w:szCs w:val="28"/>
-        </w:rPr>
-        <w:t>mit</w:t>
-      </w:r>
-      <w:proofErr w:type="spellEnd"/>
-      <w:r>
-        <w:rPr>
-          <w:sz w:val="28"/>
-          <w:szCs w:val="28"/>
-        </w:rPr>
-        <w:t xml:space="preserve"> der </w:t>
-      </w:r>
-      <w:proofErr w:type="spellStart"/>
-      <w:r>
-        <w:rPr>
-          <w:sz w:val="28"/>
-          <w:szCs w:val="28"/>
-        </w:rPr>
-        <w:t>uns</w:t>
-      </w:r>
-      <w:proofErr w:type="spellEnd"/>
-      <w:r>
-        <w:rPr>
-          <w:sz w:val="28"/>
-          <w:szCs w:val="28"/>
-        </w:rPr>
-        <w:t xml:space="preserve"> </w:t>
-      </w:r>
-      <w:proofErr w:type="spellStart"/>
-      <w:r>
-        <w:rPr>
-          <w:sz w:val="28"/>
-          <w:szCs w:val="28"/>
-        </w:rPr>
-        <w:t>zur</w:t>
-      </w:r>
-      <w:proofErr w:type="spellEnd"/>
-      <w:r>
-        <w:rPr>
-          <w:sz w:val="28"/>
-          <w:szCs w:val="28"/>
-        </w:rPr>
-        <w:t xml:space="preserve"> </w:t>
-      </w:r>
-      <w:proofErr w:type="spellStart"/>
-      <w:r>
-        <w:rPr>
-          <w:sz w:val="28"/>
-          <w:szCs w:val="28"/>
-        </w:rPr>
-        <w:t>Verfügung</w:t>
-      </w:r>
-      <w:proofErr w:type="spellEnd"/>
-      <w:r>
-        <w:rPr>
-          <w:sz w:val="28"/>
-          <w:szCs w:val="28"/>
-        </w:rPr>
-        <w:t xml:space="preserve"> </w:t>
-      </w:r>
-      <w:proofErr w:type="spellStart"/>
-      <w:r>
-        <w:rPr>
-          <w:sz w:val="28"/>
-          <w:szCs w:val="28"/>
-        </w:rPr>
-        <w:t>gestellten</w:t>
-      </w:r>
-      <w:proofErr w:type="spellEnd"/>
-      <w:r>
-        <w:rPr>
-          <w:sz w:val="28"/>
-          <w:szCs w:val="28"/>
-        </w:rPr>
-        <w:t xml:space="preserve"> </w:t>
-      </w:r>
-      <w:proofErr w:type="spellStart"/>
-      <w:r>
-        <w:rPr>
-          <w:sz w:val="28"/>
-          <w:szCs w:val="28"/>
-        </w:rPr>
-        <w:t>Datei</w:t>
-      </w:r>
-      <w:proofErr w:type="spellEnd"/>
-      <w:r>
-        <w:rPr>
-          <w:sz w:val="28"/>
-          <w:szCs w:val="28"/>
-        </w:rPr>
-        <w:t xml:space="preserve"> “</w:t>
-      </w:r>
-      <w:proofErr w:type="spellStart"/>
-      <w:r>
-        <w:rPr>
-          <w:sz w:val="28"/>
-          <w:szCs w:val="28"/>
-        </w:rPr>
-        <w:t>Northwind-Database.sql</w:t>
-      </w:r>
-      <w:proofErr w:type="spellEnd"/>
-      <w:r>
-        <w:rPr>
-          <w:sz w:val="28"/>
-          <w:szCs w:val="28"/>
-        </w:rPr>
-        <w:t xml:space="preserve">” </w:t>
-      </w:r>
-      <w:proofErr w:type="spellStart"/>
-      <w:r>
-        <w:rPr>
-          <w:sz w:val="28"/>
-          <w:szCs w:val="28"/>
-        </w:rPr>
-        <w:t>mittels</w:t>
-      </w:r>
-      <w:proofErr w:type="spellEnd"/>
-      <w:r>
-        <w:rPr>
-          <w:sz w:val="28"/>
-          <w:szCs w:val="28"/>
-        </w:rPr>
-        <w:t xml:space="preserve"> MySQL-Workbench </w:t>
-      </w:r>
-      <w:proofErr w:type="spellStart"/>
-      <w:r>
-        <w:rPr>
-          <w:sz w:val="28"/>
-          <w:szCs w:val="28"/>
-        </w:rPr>
-        <w:t>erzeugt</w:t>
-      </w:r>
-      <w:proofErr w:type="spellEnd"/>
-      <w:r>
-        <w:rPr>
-          <w:sz w:val="28"/>
-          <w:szCs w:val="28"/>
-        </w:rPr>
-        <w:t xml:space="preserve"> und </w:t>
-      </w:r>
-      <w:proofErr w:type="spellStart"/>
-      <w:r>
-        <w:rPr>
-          <w:sz w:val="28"/>
-          <w:szCs w:val="28"/>
-        </w:rPr>
-        <w:t>im</w:t>
-      </w:r>
-      <w:proofErr w:type="spellEnd"/>
-      <w:r>
-        <w:rPr>
-          <w:sz w:val="28"/>
-          <w:szCs w:val="28"/>
-        </w:rPr>
-        <w:t xml:space="preserve"> </w:t>
-      </w:r>
-      <w:proofErr w:type="spellStart"/>
-      <w:r>
-        <w:rPr>
-          <w:sz w:val="28"/>
-          <w:szCs w:val="28"/>
-        </w:rPr>
-        <w:t>Folgenden</w:t>
-      </w:r>
-      <w:proofErr w:type="spellEnd"/>
-      <w:r>
-        <w:rPr>
-          <w:sz w:val="28"/>
-          <w:szCs w:val="28"/>
-        </w:rPr>
-        <w:t xml:space="preserve"> </w:t>
-      </w:r>
-      <w:proofErr w:type="spellStart"/>
-      <w:r>
-        <w:rPr>
-          <w:sz w:val="28"/>
-          <w:szCs w:val="28"/>
-        </w:rPr>
-        <w:t>im</w:t>
-      </w:r>
-      <w:proofErr w:type="spellEnd"/>
-      <w:r>
-        <w:rPr>
-          <w:sz w:val="28"/>
-          <w:szCs w:val="28"/>
-        </w:rPr>
-        <w:t xml:space="preserve"> </w:t>
-      </w:r>
-      <w:proofErr w:type="spellStart"/>
-      <w:r>
-        <w:rPr>
-          <w:sz w:val="28"/>
-          <w:szCs w:val="28"/>
-        </w:rPr>
-        <w:t>selben</w:t>
-      </w:r>
-      <w:proofErr w:type="spellEnd"/>
-      <w:r>
-        <w:rPr>
-          <w:sz w:val="28"/>
-          <w:szCs w:val="28"/>
-        </w:rPr>
-        <w:t xml:space="preserve"> Tool </w:t>
-      </w:r>
-      <w:proofErr w:type="spellStart"/>
-      <w:r>
-        <w:rPr>
-          <w:sz w:val="28"/>
-          <w:szCs w:val="28"/>
-        </w:rPr>
-        <w:t>mittels</w:t>
-      </w:r>
-      <w:proofErr w:type="spellEnd"/>
-      <w:r>
-        <w:rPr>
-          <w:sz w:val="28"/>
-          <w:szCs w:val="28"/>
-        </w:rPr>
-        <w:t xml:space="preserve"> der </w:t>
-      </w:r>
-      <w:proofErr w:type="spellStart"/>
-      <w:r>
-        <w:rPr>
-          <w:sz w:val="28"/>
-          <w:szCs w:val="28"/>
-        </w:rPr>
-        <w:t>Datei</w:t>
-      </w:r>
-      <w:proofErr w:type="spellEnd"/>
-      <w:r>
-        <w:rPr>
-          <w:sz w:val="28"/>
-          <w:szCs w:val="28"/>
-        </w:rPr>
-        <w:t xml:space="preserve"> “</w:t>
-      </w:r>
-      <w:proofErr w:type="spellStart"/>
-      <w:r>
-        <w:rPr>
-          <w:sz w:val="28"/>
-          <w:szCs w:val="28"/>
-        </w:rPr>
-        <w:t>Northwind-Data.sql</w:t>
-      </w:r>
-      <w:proofErr w:type="spellEnd"/>
-      <w:r>
-        <w:rPr>
-          <w:sz w:val="28"/>
-          <w:szCs w:val="28"/>
-        </w:rPr>
-        <w:t xml:space="preserve">” </w:t>
-      </w:r>
-      <w:proofErr w:type="spellStart"/>
-      <w:r>
-        <w:rPr>
-          <w:sz w:val="28"/>
-          <w:szCs w:val="28"/>
-        </w:rPr>
-        <w:t>befüllt</w:t>
-      </w:r>
-      <w:proofErr w:type="spellEnd"/>
-      <w:r>
-        <w:rPr>
-          <w:sz w:val="28"/>
-          <w:szCs w:val="28"/>
-        </w:rPr>
-        <w:t xml:space="preserve"> </w:t>
-      </w:r>
-      <w:proofErr w:type="spellStart"/>
-      <w:r>
-        <w:rPr>
-          <w:sz w:val="28"/>
-          <w:szCs w:val="28"/>
-        </w:rPr>
-        <w:t>wurde</w:t>
-      </w:r>
-      <w:proofErr w:type="spellEnd"/>
-      <w:r>
-        <w:rPr>
-          <w:sz w:val="28"/>
-          <w:szCs w:val="28"/>
-        </w:rPr>
-        <w:t xml:space="preserve">, </w:t>
-      </w:r>
-      <w:proofErr w:type="spellStart"/>
-      <w:r>
-        <w:rPr>
-          <w:sz w:val="28"/>
-          <w:szCs w:val="28"/>
-        </w:rPr>
-        <w:t>haben</w:t>
-      </w:r>
-      <w:proofErr w:type="spellEnd"/>
-      <w:r>
-        <w:rPr>
-          <w:sz w:val="28"/>
-          <w:szCs w:val="28"/>
-        </w:rPr>
-        <w:t xml:space="preserve"> </w:t>
-      </w:r>
-      <w:proofErr w:type="spellStart"/>
-      <w:r>
-        <w:rPr>
-          <w:sz w:val="28"/>
-          <w:szCs w:val="28"/>
-        </w:rPr>
-        <w:t>wir</w:t>
-      </w:r>
-      <w:proofErr w:type="spellEnd"/>
-      <w:r>
-        <w:rPr>
-          <w:sz w:val="28"/>
-          <w:szCs w:val="28"/>
-        </w:rPr>
-        <w:t xml:space="preserve"> </w:t>
-      </w:r>
-      <w:proofErr w:type="spellStart"/>
-      <w:r>
-        <w:rPr>
-          <w:sz w:val="28"/>
-          <w:szCs w:val="28"/>
-        </w:rPr>
-        <w:t>uns</w:t>
-      </w:r>
-      <w:proofErr w:type="spellEnd"/>
-      <w:r>
-        <w:rPr>
-          <w:sz w:val="28"/>
-          <w:szCs w:val="28"/>
-        </w:rPr>
-        <w:t xml:space="preserve"> der </w:t>
-      </w:r>
-      <w:proofErr w:type="spellStart"/>
-      <w:r>
-        <w:rPr>
-          <w:sz w:val="28"/>
-          <w:szCs w:val="28"/>
-        </w:rPr>
-        <w:t>Aufgabe</w:t>
-      </w:r>
-      <w:proofErr w:type="spellEnd"/>
-      <w:r>
-        <w:rPr>
-          <w:sz w:val="28"/>
-          <w:szCs w:val="28"/>
-        </w:rPr>
-        <w:t xml:space="preserve"> </w:t>
-      </w:r>
-      <w:proofErr w:type="spellStart"/>
-      <w:r>
-        <w:rPr>
-          <w:sz w:val="28"/>
-          <w:szCs w:val="28"/>
-        </w:rPr>
-        <w:t>gewidmet</w:t>
-      </w:r>
-      <w:proofErr w:type="spellEnd"/>
-      <w:r>
-        <w:rPr>
-          <w:sz w:val="28"/>
-          <w:szCs w:val="28"/>
-        </w:rPr>
-        <w:t xml:space="preserve">, die </w:t>
-      </w:r>
-      <w:proofErr w:type="spellStart"/>
-      <w:r>
-        <w:rPr>
-          <w:sz w:val="28"/>
-          <w:szCs w:val="28"/>
-        </w:rPr>
-        <w:t>für</w:t>
-      </w:r>
-      <w:proofErr w:type="spellEnd"/>
-      <w:r>
-        <w:rPr>
-          <w:sz w:val="28"/>
-          <w:szCs w:val="28"/>
-        </w:rPr>
-        <w:t xml:space="preserve"> </w:t>
-      </w:r>
-      <w:proofErr w:type="spellStart"/>
-      <w:r>
-        <w:rPr>
-          <w:sz w:val="28"/>
-          <w:szCs w:val="28"/>
-        </w:rPr>
-        <w:t>unsere</w:t>
-      </w:r>
-      <w:proofErr w:type="spellEnd"/>
-      <w:r>
-        <w:rPr>
-          <w:sz w:val="28"/>
-          <w:szCs w:val="28"/>
-        </w:rPr>
-        <w:t xml:space="preserve"> </w:t>
-      </w:r>
-      <w:proofErr w:type="spellStart"/>
-      <w:r>
-        <w:rPr>
-          <w:sz w:val="28"/>
-          <w:szCs w:val="28"/>
-        </w:rPr>
-        <w:t>späteren</w:t>
-      </w:r>
-      <w:proofErr w:type="spellEnd"/>
-      <w:r>
-        <w:rPr>
-          <w:sz w:val="28"/>
-          <w:szCs w:val="28"/>
-        </w:rPr>
-        <w:t xml:space="preserve"> </w:t>
-      </w:r>
-      <w:proofErr w:type="spellStart"/>
-      <w:r>
-        <w:rPr>
-          <w:sz w:val="28"/>
-          <w:szCs w:val="28"/>
-        </w:rPr>
-        <w:t>Auswertungen</w:t>
-      </w:r>
-      <w:proofErr w:type="spellEnd"/>
-      <w:r>
-        <w:rPr>
-          <w:sz w:val="28"/>
-          <w:szCs w:val="28"/>
-        </w:rPr>
-        <w:t xml:space="preserve"> </w:t>
-      </w:r>
-      <w:proofErr w:type="spellStart"/>
-      <w:r>
-        <w:rPr>
-          <w:sz w:val="28"/>
-          <w:szCs w:val="28"/>
-        </w:rPr>
-        <w:t>relevanten</w:t>
-      </w:r>
-      <w:proofErr w:type="spellEnd"/>
-      <w:r>
-        <w:rPr>
-          <w:sz w:val="28"/>
-          <w:szCs w:val="28"/>
-        </w:rPr>
-        <w:t xml:space="preserve"> </w:t>
-      </w:r>
-      <w:proofErr w:type="spellStart"/>
-      <w:r>
-        <w:rPr>
-          <w:sz w:val="28"/>
-          <w:szCs w:val="28"/>
-        </w:rPr>
-        <w:t>Daten</w:t>
-      </w:r>
-      <w:proofErr w:type="spellEnd"/>
-      <w:r>
-        <w:rPr>
-          <w:sz w:val="28"/>
-          <w:szCs w:val="28"/>
-        </w:rPr>
-        <w:t xml:space="preserve"> in </w:t>
-      </w:r>
-      <w:proofErr w:type="spellStart"/>
-      <w:r>
-        <w:rPr>
-          <w:sz w:val="28"/>
-          <w:szCs w:val="28"/>
-        </w:rPr>
-        <w:t>csv-Dateien</w:t>
-      </w:r>
-      <w:proofErr w:type="spellEnd"/>
-      <w:r>
-        <w:rPr>
-          <w:sz w:val="28"/>
-          <w:szCs w:val="28"/>
-        </w:rPr>
-        <w:t xml:space="preserve"> </w:t>
-      </w:r>
-      <w:proofErr w:type="spellStart"/>
-      <w:r>
-        <w:rPr>
-          <w:sz w:val="28"/>
-          <w:szCs w:val="28"/>
-        </w:rPr>
-        <w:t>auszulagern</w:t>
-      </w:r>
-      <w:proofErr w:type="spellEnd"/>
-      <w:r>
-        <w:rPr>
-          <w:sz w:val="28"/>
-          <w:szCs w:val="28"/>
-        </w:rPr>
-        <w:t>.</w:t>
+    </w:p>
+    <w:p>
+      <w:pPr>
+        <w:rPr>
+          <w:sz w:val="28"/>
+          <w:szCs w:val="28"/>
+        </w:rPr>
+      </w:pPr>
+    </w:p>
+    <w:p>
+      <w:pPr>
+        <w:rPr>
+          <w:sz w:val="28"/>
+          <w:szCs w:val="28"/>
+        </w:rPr>
+      </w:pPr>
+      <w:r>
+        <w:rPr>
+          <w:sz w:val="28"/>
+          <w:szCs w:val="28"/>
+        </w:rPr>
+        <w:t>Nachdem die Northwind-Datenbank mit der uns zur Verfügung gestellten Datei “Northwind-Database.sql” mittels MySQL-Workbench erzeugt und im Folgenden im selben Tool mittels der Datei “Northwind-Data.sql” befüllt wurde, haben wir uns der Aufgabe gewidmet, die für unsere späteren Auswertungen relevanten Daten in csv-Dateien auszulagern.</w:t>
       </w:r>
     </w:p>
     <w:p>
@@ -1807,13 +1098,8 @@
         <w:pStyle w:val="Caption"/>
       </w:pPr>
       <w:bookmarkStart w:id="3" w:name="_Ref404072107"/>
-      <w:proofErr w:type="spellStart"/>
-      <w:r>
-        <w:t>Bild</w:t>
-      </w:r>
-      <w:proofErr w:type="spellEnd"/>
-      <w:r>
-        <w:t xml:space="preserve"> </w:t>
+      <w:r>
+        <w:t xml:space="preserve">Bild </w:t>
       </w:r>
       <w:fldSimple w:instr=" SEQ Bild \* ARABIC ">
         <w:r>
@@ -1825,76 +1111,311 @@
       </w:fldSimple>
       <w:bookmarkEnd w:id="3"/>
       <w:r>
-        <w:t xml:space="preserve"> Der Knopf </w:t>
-      </w:r>
-      <w:proofErr w:type="spellStart"/>
-      <w:r>
-        <w:t>für</w:t>
-      </w:r>
-      <w:proofErr w:type="spellEnd"/>
-      <w:r>
-        <w:t xml:space="preserve"> den Export </w:t>
-      </w:r>
-      <w:proofErr w:type="spellStart"/>
-      <w:r>
-        <w:t>einer</w:t>
-      </w:r>
-      <w:proofErr w:type="spellEnd"/>
-      <w:r>
+        <w:t xml:space="preserve"> Der Knopf für den Export einer Datentabelle aus MySQL-Workbench ist rot umrandet.</w:t>
+      </w:r>
+    </w:p>
+    <w:p>
+      <w:pPr>
+        <w:rPr>
+          <w:sz w:val="28"/>
+          <w:szCs w:val="28"/>
+        </w:rPr>
+      </w:pPr>
+      <w:r>
+        <w:rPr>
+          <w:sz w:val="28"/>
+          <w:szCs w:val="28"/>
+        </w:rPr>
+        <w:t xml:space="preserve">Für diesen </w:t>
+      </w:r>
+      <w:r>
+        <w:rPr>
+          <w:sz w:val="28"/>
+          <w:szCs w:val="28"/>
+        </w:rPr>
+        <w:t xml:space="preserve">Schritt </w:t>
+      </w:r>
+      <w:r>
+        <w:rPr>
+          <w:sz w:val="28"/>
+          <w:szCs w:val="28"/>
+        </w:rPr>
+        <w:t>haben wir kein Skript verwendet.</w:t>
+      </w:r>
+      <w:r>
+        <w:rPr>
+          <w:sz w:val="28"/>
+          <w:szCs w:val="28"/>
+        </w:rPr>
         <w:t xml:space="preserve"> </w:t>
       </w:r>
-      <w:proofErr w:type="spellStart"/>
-      <w:r>
-        <w:t>Datentabelle</w:t>
-      </w:r>
-      <w:proofErr w:type="spellEnd"/>
-      <w:r>
+      <w:r>
+        <w:rPr>
+          <w:sz w:val="28"/>
+          <w:szCs w:val="28"/>
+        </w:rPr>
+        <w:t>W</w:t>
+      </w:r>
+      <w:r>
+        <w:rPr>
+          <w:sz w:val="28"/>
+          <w:szCs w:val="28"/>
+        </w:rPr>
+        <w:t xml:space="preserve">ir </w:t>
+      </w:r>
+      <w:r>
+        <w:rPr>
+          <w:sz w:val="28"/>
+          <w:szCs w:val="28"/>
+        </w:rPr>
+        <w:t>haben vielmehr</w:t>
+      </w:r>
+      <w:r>
+        <w:rPr>
+          <w:sz w:val="28"/>
+          <w:szCs w:val="28"/>
+        </w:rPr>
+        <w:t xml:space="preserve"> einfach die Funktionalität </w:t>
+      </w:r>
+      <w:r>
+        <w:rPr>
+          <w:sz w:val="28"/>
+          <w:szCs w:val="28"/>
+        </w:rPr>
+        <w:t>von</w:t>
+      </w:r>
+      <w:r>
+        <w:rPr>
+          <w:sz w:val="28"/>
+          <w:szCs w:val="28"/>
+        </w:rPr>
+        <w:t xml:space="preserve"> MySQL-Workbench verwendet haben, auf Knopfdruck ein csv-File aus der gerade b</w:t>
+      </w:r>
+      <w:r>
+        <w:rPr>
+          <w:sz w:val="28"/>
+          <w:szCs w:val="28"/>
+        </w:rPr>
+        <w:t>etrachteten Tabelle zu erzeugen (siehe</w:t>
+      </w:r>
+      <w:r>
+        <w:rPr>
+          <w:sz w:val="28"/>
+          <w:szCs w:val="28"/>
+        </w:rPr>
         <w:t xml:space="preserve"> </w:t>
       </w:r>
-      <w:proofErr w:type="spellStart"/>
-      <w:r>
-        <w:t>aus</w:t>
-      </w:r>
-      <w:proofErr w:type="spellEnd"/>
-      <w:r>
-        <w:t xml:space="preserve"> MySQL-Workbench </w:t>
-      </w:r>
-      <w:proofErr w:type="spellStart"/>
-      <w:proofErr w:type="gramStart"/>
-      <w:r>
-        <w:t>ist</w:t>
-      </w:r>
-      <w:proofErr w:type="spellEnd"/>
-      <w:proofErr w:type="gramEnd"/>
-      <w:r>
-        <w:t xml:space="preserve"> rot </w:t>
-      </w:r>
-      <w:proofErr w:type="spellStart"/>
-      <w:r>
-        <w:t>umrandet</w:t>
-      </w:r>
-      <w:proofErr w:type="spellEnd"/>
-      <w:r>
-        <w:t>.</w:t>
-      </w:r>
-    </w:p>
-    <w:p>
-      <w:pPr>
-        <w:rPr>
-          <w:sz w:val="28"/>
-          <w:szCs w:val="28"/>
-        </w:rPr>
-      </w:pPr>
-      <w:proofErr w:type="spellStart"/>
-      <w:proofErr w:type="gramStart"/>
-      <w:r>
-        <w:rPr>
-          <w:sz w:val="28"/>
-          <w:szCs w:val="28"/>
-        </w:rPr>
-        <w:t>Für</w:t>
-      </w:r>
-      <w:proofErr w:type="spellEnd"/>
+      <w:r>
+        <w:rPr>
+          <w:sz w:val="28"/>
+          <w:szCs w:val="28"/>
+        </w:rPr>
+        <w:fldChar w:fldCharType="begin"/>
+      </w:r>
+      <w:r>
+        <w:rPr>
+          <w:sz w:val="28"/>
+          <w:szCs w:val="28"/>
+        </w:rPr>
+        <w:instrText xml:space="preserve"> REF _Ref404072107 \h </w:instrText>
+      </w:r>
+      <w:r>
+        <w:rPr>
+          <w:sz w:val="28"/>
+          <w:szCs w:val="28"/>
+        </w:rPr>
+      </w:r>
+      <w:r>
+        <w:rPr>
+          <w:sz w:val="28"/>
+          <w:szCs w:val="28"/>
+        </w:rPr>
+        <w:fldChar w:fldCharType="separate"/>
+      </w:r>
+      <w:r>
+        <w:t xml:space="preserve">Bild </w:t>
+      </w:r>
+      <w:r>
+        <w:rPr>
+          <w:noProof/>
+        </w:rPr>
+        <w:t>1</w:t>
+      </w:r>
+      <w:r>
+        <w:rPr>
+          <w:sz w:val="28"/>
+          <w:szCs w:val="28"/>
+        </w:rPr>
+        <w:fldChar w:fldCharType="end"/>
+      </w:r>
+      <w:r>
+        <w:rPr>
+          <w:sz w:val="28"/>
+          <w:szCs w:val="28"/>
+        </w:rPr>
+        <w:t>)</w:t>
+      </w:r>
+      <w:r>
+        <w:rPr>
+          <w:sz w:val="28"/>
+          <w:szCs w:val="28"/>
+        </w:rPr>
+        <w:t xml:space="preserve">. Die Tabellen, die uns </w:t>
+      </w:r>
+      <w:r>
+        <w:rPr>
+          <w:sz w:val="28"/>
+          <w:szCs w:val="28"/>
+        </w:rPr>
+        <w:t>für spätere Auswertungen interessant schienen, waren:</w:t>
+      </w:r>
+    </w:p>
+    <w:p>
+      <w:pPr>
+        <w:pStyle w:val="ListParagraph"/>
+        <w:numPr>
+          <w:ilvl w:val="0"/>
+          <w:numId w:val="12"/>
+        </w:numPr>
+        <w:rPr>
+          <w:sz w:val="28"/>
+          <w:szCs w:val="28"/>
+        </w:rPr>
+      </w:pPr>
+      <w:r>
+        <w:rPr>
+          <w:sz w:val="28"/>
+          <w:szCs w:val="28"/>
+        </w:rPr>
+        <w:t>“customers”</w:t>
+      </w:r>
+    </w:p>
+    <w:p>
+      <w:pPr>
+        <w:pStyle w:val="ListParagraph"/>
+        <w:numPr>
+          <w:ilvl w:val="0"/>
+          <w:numId w:val="12"/>
+        </w:numPr>
+        <w:rPr>
+          <w:sz w:val="28"/>
+          <w:szCs w:val="28"/>
+        </w:rPr>
+      </w:pPr>
+      <w:r>
+        <w:rPr>
+          <w:sz w:val="28"/>
+          <w:szCs w:val="28"/>
+        </w:rPr>
+        <w:t>“products”</w:t>
+      </w:r>
+    </w:p>
+    <w:p>
+      <w:pPr>
+        <w:pStyle w:val="ListParagraph"/>
+        <w:numPr>
+          <w:ilvl w:val="0"/>
+          <w:numId w:val="12"/>
+        </w:numPr>
+        <w:rPr>
+          <w:sz w:val="28"/>
+          <w:szCs w:val="28"/>
+        </w:rPr>
+      </w:pPr>
+      <w:r>
+        <w:rPr>
+          <w:sz w:val="28"/>
+          <w:szCs w:val="28"/>
+        </w:rPr>
+        <w:t>“orders”</w:t>
+      </w:r>
+    </w:p>
+    <w:p>
+      <w:pPr>
+        <w:pStyle w:val="ListParagraph"/>
+        <w:numPr>
+          <w:ilvl w:val="0"/>
+          <w:numId w:val="12"/>
+        </w:numPr>
+        <w:rPr>
+          <w:sz w:val="28"/>
+          <w:szCs w:val="28"/>
+        </w:rPr>
+      </w:pPr>
+      <w:r>
+        <w:rPr>
+          <w:sz w:val="28"/>
+          <w:szCs w:val="28"/>
+        </w:rPr>
+        <w:t>“order_details</w:t>
+      </w:r>
+    </w:p>
+    <w:p>
+      <w:pPr>
+        <w:pStyle w:val="ListParagraph"/>
+        <w:ind w:left="0"/>
+        <w:rPr>
+          <w:sz w:val="28"/>
+          <w:szCs w:val="28"/>
+        </w:rPr>
+      </w:pPr>
+    </w:p>
+    <w:p>
+      <w:pPr>
+        <w:pStyle w:val="ListParagraph"/>
+        <w:ind w:left="0"/>
+        <w:rPr>
+          <w:sz w:val="28"/>
+          <w:szCs w:val="28"/>
+        </w:rPr>
+      </w:pPr>
+      <w:r>
+        <w:rPr>
+          <w:sz w:val="28"/>
+          <w:szCs w:val="28"/>
+        </w:rPr>
+        <w:t xml:space="preserve">Hierbei wurden an dieser Stelle keine Einschränkung der Daten vorgenommen, sondern das dem SQL-Befehl </w:t>
+      </w:r>
+    </w:p>
+    <w:p>
+      <w:pPr>
+        <w:pStyle w:val="ListParagraph"/>
+        <w:ind w:left="0"/>
+        <w:rPr>
+          <w:sz w:val="28"/>
+          <w:szCs w:val="28"/>
+        </w:rPr>
+      </w:pPr>
+      <w:r>
+        <w:rPr>
+          <w:sz w:val="28"/>
+          <w:szCs w:val="28"/>
+        </w:rPr>
+        <w:t xml:space="preserve">“SELECT </w:t>
+      </w:r>
+      <w:r>
+        <w:rPr>
+          <w:sz w:val="28"/>
+          <w:szCs w:val="28"/>
+          <w:lang w:val="pl-PL"/>
+        </w:rPr>
+        <w:t>* FROM ‘TABLE’ ;</w:t>
+      </w:r>
+      <w:r>
+        <w:rPr>
+          <w:sz w:val="28"/>
+          <w:szCs w:val="28"/>
+        </w:rPr>
+        <w:t xml:space="preserve">” (mit ‘TABLE’ gleich einer der vier von uns ausgesuchten Tabellen) </w:t>
+      </w:r>
+      <w:r>
+        <w:rPr>
+          <w:sz w:val="28"/>
+          <w:szCs w:val="28"/>
+          <w:lang w:val="de-DE"/>
+        </w:rPr>
+        <w:t>entsprechenden Resultat in das csv-Format exportiert.</w:t>
+      </w:r>
       <w:r>
         <w:rPr>
           <w:sz w:val="28"/>
@@ -1902,489 +1423,19 @@
         </w:rPr>
         <w:t xml:space="preserve"> </w:t>
       </w:r>
-      <w:proofErr w:type="spellStart"/>
-      <w:r>
-        <w:rPr>
-          <w:sz w:val="28"/>
-          <w:szCs w:val="28"/>
-        </w:rPr>
-        <w:t>diesen</w:t>
-      </w:r>
-      <w:proofErr w:type="spellEnd"/>
-      <w:r>
-        <w:rPr>
-          <w:sz w:val="28"/>
-          <w:szCs w:val="28"/>
-        </w:rPr>
-        <w:t xml:space="preserve"> </w:t>
-      </w:r>
-      <w:proofErr w:type="spellStart"/>
-      <w:r>
-        <w:rPr>
-          <w:sz w:val="28"/>
-          <w:szCs w:val="28"/>
-        </w:rPr>
-        <w:t>Schritt</w:t>
-      </w:r>
-      <w:proofErr w:type="spellEnd"/>
-      <w:r>
-        <w:rPr>
-          <w:sz w:val="28"/>
-          <w:szCs w:val="28"/>
-        </w:rPr>
-        <w:t xml:space="preserve"> </w:t>
-      </w:r>
-      <w:proofErr w:type="spellStart"/>
-      <w:r>
-        <w:rPr>
-          <w:sz w:val="28"/>
-          <w:szCs w:val="28"/>
-        </w:rPr>
-        <w:t>haben</w:t>
-      </w:r>
-      <w:proofErr w:type="spellEnd"/>
-      <w:r>
-        <w:rPr>
-          <w:sz w:val="28"/>
-          <w:szCs w:val="28"/>
-        </w:rPr>
-        <w:t xml:space="preserve"> </w:t>
-      </w:r>
-      <w:proofErr w:type="spellStart"/>
-      <w:r>
-        <w:rPr>
-          <w:sz w:val="28"/>
-          <w:szCs w:val="28"/>
-        </w:rPr>
-        <w:t>wir</w:t>
-      </w:r>
-      <w:proofErr w:type="spellEnd"/>
-      <w:r>
-        <w:rPr>
-          <w:sz w:val="28"/>
-          <w:szCs w:val="28"/>
-        </w:rPr>
-        <w:t xml:space="preserve"> </w:t>
-      </w:r>
-      <w:proofErr w:type="spellStart"/>
-      <w:r>
-        <w:rPr>
-          <w:sz w:val="28"/>
-          <w:szCs w:val="28"/>
-        </w:rPr>
-        <w:t>kein</w:t>
-      </w:r>
-      <w:proofErr w:type="spellEnd"/>
-      <w:r>
-        <w:rPr>
-          <w:sz w:val="28"/>
-          <w:szCs w:val="28"/>
-        </w:rPr>
-        <w:t xml:space="preserve"> </w:t>
-      </w:r>
-      <w:proofErr w:type="spellStart"/>
-      <w:r>
-        <w:rPr>
-          <w:sz w:val="28"/>
-          <w:szCs w:val="28"/>
-        </w:rPr>
-        <w:t>Skript</w:t>
-      </w:r>
-      <w:proofErr w:type="spellEnd"/>
-      <w:r>
-        <w:rPr>
-          <w:sz w:val="28"/>
-          <w:szCs w:val="28"/>
-        </w:rPr>
-        <w:t xml:space="preserve"> </w:t>
-      </w:r>
-      <w:proofErr w:type="spellStart"/>
-      <w:r>
-        <w:rPr>
-          <w:sz w:val="28"/>
-          <w:szCs w:val="28"/>
-        </w:rPr>
-        <w:t>verwendet</w:t>
-      </w:r>
-      <w:proofErr w:type="spellEnd"/>
-      <w:r>
-        <w:rPr>
-          <w:sz w:val="28"/>
-          <w:szCs w:val="28"/>
-        </w:rPr>
-        <w:t>.</w:t>
-      </w:r>
-      <w:proofErr w:type="gramEnd"/>
-      <w:r>
-        <w:rPr>
-          <w:sz w:val="28"/>
-          <w:szCs w:val="28"/>
-        </w:rPr>
-        <w:t xml:space="preserve"> </w:t>
-      </w:r>
-      <w:proofErr w:type="spellStart"/>
-      <w:r>
-        <w:rPr>
-          <w:sz w:val="28"/>
-          <w:szCs w:val="28"/>
-        </w:rPr>
-        <w:t>W</w:t>
-      </w:r>
-      <w:r>
-        <w:rPr>
-          <w:sz w:val="28"/>
-          <w:szCs w:val="28"/>
-        </w:rPr>
-        <w:t>ir</w:t>
-      </w:r>
-      <w:proofErr w:type="spellEnd"/>
-      <w:r>
-        <w:rPr>
-          <w:sz w:val="28"/>
-          <w:szCs w:val="28"/>
-        </w:rPr>
-        <w:t xml:space="preserve"> </w:t>
-      </w:r>
-      <w:proofErr w:type="spellStart"/>
-      <w:r>
-        <w:rPr>
-          <w:sz w:val="28"/>
-          <w:szCs w:val="28"/>
-        </w:rPr>
-        <w:t>haben</w:t>
-      </w:r>
-      <w:proofErr w:type="spellEnd"/>
-      <w:r>
-        <w:rPr>
-          <w:sz w:val="28"/>
-          <w:szCs w:val="28"/>
-        </w:rPr>
-        <w:t xml:space="preserve"> </w:t>
-      </w:r>
-      <w:proofErr w:type="spellStart"/>
-      <w:r>
-        <w:rPr>
-          <w:sz w:val="28"/>
-          <w:szCs w:val="28"/>
-        </w:rPr>
-        <w:t>v</w:t>
-      </w:r>
-      <w:bookmarkStart w:id="4" w:name="_GoBack"/>
-      <w:bookmarkEnd w:id="4"/>
-      <w:r>
-        <w:rPr>
-          <w:sz w:val="28"/>
-          <w:szCs w:val="28"/>
-        </w:rPr>
-        <w:t>ielmehr</w:t>
-      </w:r>
-      <w:proofErr w:type="spellEnd"/>
-      <w:r>
-        <w:rPr>
-          <w:sz w:val="28"/>
-          <w:szCs w:val="28"/>
-        </w:rPr>
-        <w:t xml:space="preserve"> </w:t>
-      </w:r>
-      <w:proofErr w:type="spellStart"/>
-      <w:r>
-        <w:rPr>
-          <w:sz w:val="28"/>
-          <w:szCs w:val="28"/>
-        </w:rPr>
-        <w:t>einfach</w:t>
-      </w:r>
-      <w:proofErr w:type="spellEnd"/>
-      <w:r>
-        <w:rPr>
-          <w:sz w:val="28"/>
-          <w:szCs w:val="28"/>
-        </w:rPr>
-        <w:t xml:space="preserve"> die </w:t>
-      </w:r>
-      <w:proofErr w:type="spellStart"/>
-      <w:r>
-        <w:rPr>
-          <w:sz w:val="28"/>
-          <w:szCs w:val="28"/>
-        </w:rPr>
-        <w:t>Funktionalität</w:t>
-      </w:r>
-      <w:proofErr w:type="spellEnd"/>
-      <w:r>
-        <w:rPr>
-          <w:sz w:val="28"/>
-          <w:szCs w:val="28"/>
-        </w:rPr>
-        <w:t xml:space="preserve"> </w:t>
-      </w:r>
-      <w:r>
-        <w:rPr>
-          <w:sz w:val="28"/>
-          <w:szCs w:val="28"/>
-        </w:rPr>
-        <w:t>von</w:t>
-      </w:r>
-      <w:r>
-        <w:rPr>
-          <w:sz w:val="28"/>
-          <w:szCs w:val="28"/>
-        </w:rPr>
-        <w:t xml:space="preserve"> MySQL-Workbench </w:t>
-      </w:r>
-      <w:proofErr w:type="spellStart"/>
-      <w:r>
-        <w:rPr>
-          <w:sz w:val="28"/>
-          <w:szCs w:val="28"/>
-        </w:rPr>
-        <w:t>verwendet</w:t>
-      </w:r>
-      <w:proofErr w:type="spellEnd"/>
-      <w:r>
-        <w:rPr>
-          <w:sz w:val="28"/>
-          <w:szCs w:val="28"/>
-        </w:rPr>
-        <w:t xml:space="preserve"> </w:t>
-      </w:r>
-      <w:proofErr w:type="spellStart"/>
-      <w:r>
-        <w:rPr>
-          <w:sz w:val="28"/>
-          <w:szCs w:val="28"/>
-        </w:rPr>
-        <w:t>haben</w:t>
-      </w:r>
-      <w:proofErr w:type="spellEnd"/>
-      <w:r>
-        <w:rPr>
-          <w:sz w:val="28"/>
-          <w:szCs w:val="28"/>
-        </w:rPr>
-        <w:t xml:space="preserve">, auf </w:t>
-      </w:r>
-      <w:proofErr w:type="spellStart"/>
-      <w:r>
-        <w:rPr>
-          <w:sz w:val="28"/>
-          <w:szCs w:val="28"/>
-        </w:rPr>
-        <w:t>Knopfdruck</w:t>
-      </w:r>
-      <w:proofErr w:type="spellEnd"/>
-      <w:r>
-        <w:rPr>
-          <w:sz w:val="28"/>
-          <w:szCs w:val="28"/>
-        </w:rPr>
-        <w:t xml:space="preserve"> </w:t>
-      </w:r>
-      <w:proofErr w:type="spellStart"/>
-      <w:r>
-        <w:rPr>
-          <w:sz w:val="28"/>
-          <w:szCs w:val="28"/>
-        </w:rPr>
-        <w:t>ein</w:t>
-      </w:r>
-      <w:proofErr w:type="spellEnd"/>
-      <w:r>
-        <w:rPr>
-          <w:sz w:val="28"/>
-          <w:szCs w:val="28"/>
-        </w:rPr>
-        <w:t xml:space="preserve"> </w:t>
-      </w:r>
-      <w:proofErr w:type="spellStart"/>
-      <w:r>
-        <w:rPr>
-          <w:sz w:val="28"/>
-          <w:szCs w:val="28"/>
-        </w:rPr>
-        <w:t>csv</w:t>
-      </w:r>
-      <w:proofErr w:type="spellEnd"/>
-      <w:r>
-        <w:rPr>
-          <w:sz w:val="28"/>
-          <w:szCs w:val="28"/>
-        </w:rPr>
-        <w:t xml:space="preserve">-File </w:t>
-      </w:r>
-      <w:proofErr w:type="spellStart"/>
-      <w:r>
-        <w:rPr>
-          <w:sz w:val="28"/>
-          <w:szCs w:val="28"/>
-        </w:rPr>
-        <w:t>aus</w:t>
-      </w:r>
-      <w:proofErr w:type="spellEnd"/>
-      <w:r>
-        <w:rPr>
-          <w:sz w:val="28"/>
-          <w:szCs w:val="28"/>
-        </w:rPr>
-        <w:t xml:space="preserve"> der </w:t>
-      </w:r>
-      <w:proofErr w:type="spellStart"/>
-      <w:r>
-        <w:rPr>
-          <w:sz w:val="28"/>
-          <w:szCs w:val="28"/>
-        </w:rPr>
-        <w:t>gerade</w:t>
-      </w:r>
-      <w:proofErr w:type="spellEnd"/>
-      <w:r>
-        <w:rPr>
-          <w:sz w:val="28"/>
-          <w:szCs w:val="28"/>
-        </w:rPr>
-        <w:t xml:space="preserve"> </w:t>
-      </w:r>
-      <w:proofErr w:type="spellStart"/>
-      <w:r>
-        <w:rPr>
-          <w:sz w:val="28"/>
-          <w:szCs w:val="28"/>
-        </w:rPr>
-        <w:t>b</w:t>
-      </w:r>
-      <w:r>
-        <w:rPr>
-          <w:sz w:val="28"/>
-          <w:szCs w:val="28"/>
-        </w:rPr>
-        <w:t>etrachteten</w:t>
-      </w:r>
-      <w:proofErr w:type="spellEnd"/>
-      <w:r>
-        <w:rPr>
-          <w:sz w:val="28"/>
-          <w:szCs w:val="28"/>
-        </w:rPr>
-        <w:t xml:space="preserve"> </w:t>
-      </w:r>
-      <w:proofErr w:type="spellStart"/>
-      <w:r>
-        <w:rPr>
-          <w:sz w:val="28"/>
-          <w:szCs w:val="28"/>
-        </w:rPr>
-        <w:t>Tabelle</w:t>
-      </w:r>
-      <w:proofErr w:type="spellEnd"/>
-      <w:r>
-        <w:rPr>
-          <w:sz w:val="28"/>
-          <w:szCs w:val="28"/>
-        </w:rPr>
-        <w:t xml:space="preserve"> </w:t>
-      </w:r>
-      <w:proofErr w:type="spellStart"/>
-      <w:r>
-        <w:rPr>
-          <w:sz w:val="28"/>
-          <w:szCs w:val="28"/>
-        </w:rPr>
-        <w:t>zu</w:t>
-      </w:r>
-      <w:proofErr w:type="spellEnd"/>
-      <w:r>
-        <w:rPr>
-          <w:sz w:val="28"/>
-          <w:szCs w:val="28"/>
-        </w:rPr>
-        <w:t xml:space="preserve"> </w:t>
-      </w:r>
-      <w:proofErr w:type="spellStart"/>
-      <w:r>
-        <w:rPr>
-          <w:sz w:val="28"/>
-          <w:szCs w:val="28"/>
-        </w:rPr>
-        <w:t>erzeugen</w:t>
-      </w:r>
-      <w:proofErr w:type="spellEnd"/>
-      <w:r>
-        <w:rPr>
-          <w:sz w:val="28"/>
-          <w:szCs w:val="28"/>
-        </w:rPr>
-        <w:t xml:space="preserve"> (</w:t>
-      </w:r>
-      <w:proofErr w:type="spellStart"/>
-      <w:r>
-        <w:rPr>
-          <w:sz w:val="28"/>
-          <w:szCs w:val="28"/>
-        </w:rPr>
-        <w:t>siehe</w:t>
-      </w:r>
-      <w:proofErr w:type="spellEnd"/>
-      <w:r>
-        <w:rPr>
-          <w:sz w:val="28"/>
-          <w:szCs w:val="28"/>
-        </w:rPr>
-        <w:t xml:space="preserve"> </w:t>
-      </w:r>
-      <w:r>
-        <w:rPr>
-          <w:sz w:val="28"/>
-          <w:szCs w:val="28"/>
-        </w:rPr>
-        <w:fldChar w:fldCharType="begin"/>
-      </w:r>
-      <w:r>
-        <w:rPr>
-          <w:sz w:val="28"/>
-          <w:szCs w:val="28"/>
-        </w:rPr>
-        <w:instrText xml:space="preserve"> REF _Ref404072107 \h </w:instrText>
-      </w:r>
-      <w:r>
-        <w:rPr>
-          <w:sz w:val="28"/>
-          <w:szCs w:val="28"/>
-        </w:rPr>
-      </w:r>
-      <w:r>
-        <w:rPr>
-          <w:sz w:val="28"/>
-          <w:szCs w:val="28"/>
-        </w:rPr>
-        <w:fldChar w:fldCharType="separate"/>
-      </w:r>
-      <w:proofErr w:type="spellStart"/>
-      <w:r>
-        <w:t>Bild</w:t>
-      </w:r>
-      <w:proofErr w:type="spellEnd"/>
-      <w:r>
-        <w:t xml:space="preserve"> </w:t>
-      </w:r>
-      <w:r>
-        <w:rPr>
-          <w:noProof/>
-        </w:rPr>
-        <w:t>1</w:t>
-      </w:r>
-      <w:r>
-        <w:rPr>
-          <w:sz w:val="28"/>
-          <w:szCs w:val="28"/>
-        </w:rPr>
-        <w:fldChar w:fldCharType="end"/>
-      </w:r>
-      <w:r>
-        <w:rPr>
-          <w:sz w:val="28"/>
-          <w:szCs w:val="28"/>
-        </w:rPr>
-        <w:t>)</w:t>
+      <w:r>
+        <w:rPr>
+          <w:sz w:val="28"/>
+          <w:szCs w:val="28"/>
+        </w:rPr>
+        <w:t xml:space="preserve">Die entsprechenden csv-Files sind dem zip-File “skripte_und_daten_CAS_DB_DWH.zip”(?) beigefügt, das im Email-Anhang </w:t>
+      </w:r>
+      <w:r>
+        <w:rPr>
+          <w:sz w:val="28"/>
+          <w:szCs w:val="28"/>
+        </w:rPr>
+        <w:t>an Herrn Aebi verschickt wurde.</w:t>
       </w:r>
     </w:p>
     <w:p/>
@@ -2396,76 +1447,329 @@
           <w:color w:val="1F497D" w:themeColor="text2"/>
         </w:rPr>
       </w:pPr>
-      <w:bookmarkStart w:id="5" w:name="_Toc403936316"/>
-      <w:proofErr w:type="spellStart"/>
+      <w:bookmarkStart w:id="4" w:name="_Toc403936316"/>
       <w:r>
         <w:rPr>
           <w:b/>
           <w:color w:val="1F497D" w:themeColor="text2"/>
         </w:rPr>
-        <w:t>Erstellung</w:t>
-      </w:r>
-      <w:proofErr w:type="spellEnd"/>
-      <w:r>
+        <w:t>Erstellung der staging-area</w:t>
+      </w:r>
+      <w:bookmarkEnd w:id="4"/>
+    </w:p>
+    <w:p/>
+    <w:p>
+      <w:pPr>
+        <w:rPr>
+          <w:sz w:val="28"/>
+          <w:szCs w:val="28"/>
+          <w:lang w:val="de-DE"/>
+        </w:rPr>
+      </w:pPr>
+      <w:r>
+        <w:rPr>
+          <w:sz w:val="28"/>
+          <w:szCs w:val="28"/>
+          <w:lang w:val="de-DE"/>
+        </w:rPr>
+        <w:t>Wir waren uns bezüglich der</w:t>
+      </w:r>
+      <w:r>
+        <w:rPr>
+          <w:sz w:val="28"/>
+          <w:szCs w:val="28"/>
+          <w:lang w:val="de-DE"/>
+        </w:rPr>
+        <w:t xml:space="preserve"> staging-area </w:t>
+      </w:r>
+      <w:r>
+        <w:rPr>
+          <w:sz w:val="28"/>
+          <w:szCs w:val="28"/>
+          <w:lang w:val="de-DE"/>
+        </w:rPr>
+        <w:t xml:space="preserve">nicht sicher, wie hoch der geforderte </w:t>
+      </w:r>
+      <w:r>
+        <w:rPr>
+          <w:sz w:val="28"/>
+          <w:szCs w:val="28"/>
+          <w:lang w:val="de-DE"/>
+        </w:rPr>
+        <w:t xml:space="preserve">Anspruch an </w:t>
+      </w:r>
+      <w:r>
+        <w:rPr>
+          <w:sz w:val="28"/>
+          <w:szCs w:val="28"/>
+          <w:lang w:val="de-DE"/>
+        </w:rPr>
+        <w:t>deren</w:t>
+      </w:r>
+      <w:r>
+        <w:rPr>
+          <w:sz w:val="28"/>
+          <w:szCs w:val="28"/>
+          <w:lang w:val="de-DE"/>
+        </w:rPr>
+        <w:t xml:space="preserve"> „physisch</w:t>
+      </w:r>
+      <w:r>
+        <w:rPr>
+          <w:sz w:val="28"/>
+          <w:szCs w:val="28"/>
+          <w:lang w:val="de-DE"/>
+        </w:rPr>
+        <w:t>e</w:t>
+      </w:r>
+      <w:r>
+        <w:rPr>
+          <w:sz w:val="28"/>
+          <w:szCs w:val="28"/>
+          <w:lang w:val="de-DE"/>
+        </w:rPr>
+        <w:t>s</w:t>
+      </w:r>
+      <w:bookmarkStart w:id="5" w:name="_GoBack"/>
+      <w:bookmarkEnd w:id="5"/>
+      <w:r>
+        <w:rPr>
+          <w:sz w:val="28"/>
+          <w:szCs w:val="28"/>
+          <w:lang w:val="de-DE"/>
+        </w:rPr>
+        <w:t xml:space="preserve"> Vorhandensein</w:t>
+      </w:r>
+      <w:r>
+        <w:rPr>
+          <w:sz w:val="28"/>
+          <w:szCs w:val="28"/>
+          <w:lang w:val="de-DE"/>
+        </w:rPr>
+        <w:t>“ ist. Sprich, s</w:t>
+      </w:r>
+      <w:r>
+        <w:rPr>
+          <w:sz w:val="28"/>
+          <w:szCs w:val="28"/>
+          <w:lang w:val="de-DE"/>
+        </w:rPr>
+        <w:t xml:space="preserve">oll eine </w:t>
+      </w:r>
+      <w:r>
+        <w:rPr>
+          <w:sz w:val="28"/>
+          <w:szCs w:val="28"/>
+          <w:lang w:val="de-DE"/>
+        </w:rPr>
+        <w:t xml:space="preserve">zur Northwind-Datenbank </w:t>
+      </w:r>
+      <w:r>
+        <w:rPr>
+          <w:sz w:val="28"/>
+          <w:szCs w:val="28"/>
+          <w:lang w:val="de-DE"/>
+        </w:rPr>
+        <w:t xml:space="preserve">parallele Datenbank mittels MySQL-Workbench erstellt werden, die </w:t>
+      </w:r>
+      <w:r>
+        <w:rPr>
+          <w:sz w:val="28"/>
+          <w:szCs w:val="28"/>
+          <w:lang w:val="de-DE"/>
+        </w:rPr>
+        <w:t xml:space="preserve">dann </w:t>
+      </w:r>
+      <w:r>
+        <w:rPr>
+          <w:sz w:val="28"/>
+          <w:szCs w:val="28"/>
+          <w:lang w:val="de-DE"/>
+        </w:rPr>
+        <w:t xml:space="preserve">eine eingedampfte Version </w:t>
+      </w:r>
+      <w:r>
+        <w:rPr>
+          <w:sz w:val="28"/>
+          <w:szCs w:val="28"/>
+          <w:lang w:val="de-DE"/>
+        </w:rPr>
+        <w:t>der Daten enthält? Wir haben uns letztendlich dafür entschieden, eine staging-area-Datenbank zu kreieren und zu befüllen, haben aber letztendlich für die Reparatur-Transformationen die Daten aus den csv-Files gelesen und nach den Transformationen die Daten auch wieder in csv-Files geschrieben.  Genauso wird bei unserer Lösung die DWH-Datenbank („NORTHWIND_DWH“) mit Daten aus den csv-Dateien befüllt und nicht mit solchen aus der staging-area.</w:t>
+      </w:r>
+    </w:p>
+    <w:p>
+      <w:pPr>
+        <w:rPr>
+          <w:sz w:val="28"/>
+          <w:szCs w:val="28"/>
+          <w:lang w:val="de-DE"/>
+        </w:rPr>
+      </w:pPr>
+    </w:p>
+    <w:p>
+      <w:pPr>
+        <w:rPr>
+          <w:sz w:val="28"/>
+          <w:szCs w:val="28"/>
+          <w:lang w:val="de-DE"/>
+        </w:rPr>
+      </w:pPr>
+      <w:r>
+        <w:rPr>
+          <w:sz w:val="28"/>
+          <w:szCs w:val="28"/>
+          <w:lang w:val="de-DE"/>
+        </w:rPr>
+        <w:t>Nichtsdestotrotz hier eine kurze Erläuterung, wie die staging-area-Datenbank erzeugt und befüllt wird.</w:t>
+      </w:r>
+    </w:p>
+    <w:p>
+      <w:pPr>
+        <w:rPr>
+          <w:sz w:val="28"/>
+          <w:szCs w:val="28"/>
+          <w:lang w:val="de-DE"/>
+        </w:rPr>
+      </w:pPr>
+    </w:p>
+    <w:p>
+      <w:pPr>
+        <w:pStyle w:val="ListParagraph"/>
+        <w:numPr>
+          <w:ilvl w:val="0"/>
+          <w:numId w:val="14"/>
+        </w:numPr>
+        <w:rPr>
+          <w:sz w:val="28"/>
+          <w:szCs w:val="28"/>
+          <w:lang w:val="de-DE"/>
+        </w:rPr>
+      </w:pPr>
+      <w:r>
+        <w:rPr>
+          <w:sz w:val="28"/>
+          <w:szCs w:val="28"/>
+          <w:lang w:val="de-DE"/>
+        </w:rPr>
+        <w:t>Das Skript zu</w:t>
+      </w:r>
+      <w:r>
+        <w:rPr>
+          <w:sz w:val="28"/>
+          <w:szCs w:val="28"/>
+          <w:lang w:val="de-DE"/>
+        </w:rPr>
+        <w:t>r Erzeugung der leeren Datenbank ist in MySQL-Workbench auszuführen und lautet „create_staging_area_schema.sql</w:t>
+      </w:r>
+      <w:r>
+        <w:rPr>
+          <w:sz w:val="28"/>
+          <w:szCs w:val="28"/>
+          <w:lang w:val="de-DE"/>
+        </w:rPr>
+        <w:t>“.</w:t>
+      </w:r>
+    </w:p>
+    <w:p>
+      <w:pPr>
+        <w:pStyle w:val="ListParagraph"/>
+        <w:numPr>
+          <w:ilvl w:val="0"/>
+          <w:numId w:val="14"/>
+        </w:numPr>
+        <w:rPr>
+          <w:sz w:val="28"/>
+          <w:szCs w:val="28"/>
+          <w:lang w:val="de-DE"/>
+        </w:rPr>
+      </w:pPr>
+      <w:r>
+        <w:rPr>
+          <w:sz w:val="28"/>
+          <w:szCs w:val="28"/>
+          <w:lang w:val="de-DE"/>
+        </w:rPr>
+        <w:t>... usw.</w:t>
+      </w:r>
+    </w:p>
+    <w:p>
+      <w:pPr>
+        <w:rPr>
+          <w:sz w:val="28"/>
+          <w:szCs w:val="28"/>
+          <w:lang w:val="de-DE"/>
+        </w:rPr>
+      </w:pPr>
+    </w:p>
+    <w:p>
+      <w:pPr>
+        <w:rPr>
+          <w:sz w:val="28"/>
+          <w:szCs w:val="28"/>
+          <w:lang w:val="de-DE"/>
+        </w:rPr>
+      </w:pPr>
+    </w:p>
+    <w:p>
+      <w:pPr>
+        <w:pStyle w:val="Heading1"/>
         <w:rPr>
           <w:b/>
           <w:color w:val="1F497D" w:themeColor="text2"/>
         </w:rPr>
-        <w:t xml:space="preserve"> der staging-area</w:t>
-      </w:r>
-      <w:bookmarkEnd w:id="5"/>
-    </w:p>
-    <w:p>
-      <w:pPr>
-        <w:pStyle w:val="Heading1"/>
+      </w:pPr>
+      <w:bookmarkStart w:id="6" w:name="_Toc403936317"/>
+      <w:r>
         <w:rPr>
           <w:b/>
           <w:color w:val="1F497D" w:themeColor="text2"/>
         </w:rPr>
-      </w:pPr>
-      <w:bookmarkStart w:id="6" w:name="_Toc403936317"/>
-      <w:proofErr w:type="spellStart"/>
-      <w:r>
+        <w:t>Reparieren der korrupten Daten</w:t>
+      </w:r>
+      <w:bookmarkEnd w:id="6"/>
+    </w:p>
+    <w:p>
+      <w:pPr>
+        <w:pStyle w:val="Heading1"/>
         <w:rPr>
           <w:b/>
           <w:color w:val="1F497D" w:themeColor="text2"/>
         </w:rPr>
-        <w:t>Reparieren</w:t>
-      </w:r>
-      <w:proofErr w:type="spellEnd"/>
+      </w:pPr>
+      <w:bookmarkStart w:id="7" w:name="_Toc403936318"/>
       <w:r>
         <w:rPr>
           <w:b/>
           <w:color w:val="1F497D" w:themeColor="text2"/>
         </w:rPr>
-        <w:t xml:space="preserve"> der </w:t>
-      </w:r>
-      <w:proofErr w:type="spellStart"/>
+        <w:t>Konzipierung des Sternschemas</w:t>
+      </w:r>
       <w:r>
         <w:rPr>
           <w:b/>
           <w:color w:val="1F497D" w:themeColor="text2"/>
         </w:rPr>
-        <w:t>korrupten</w:t>
-      </w:r>
-      <w:proofErr w:type="spellEnd"/>
-      <w:r>
+        <w:t xml:space="preserve"> für das DWH</w:t>
+      </w:r>
+      <w:bookmarkEnd w:id="7"/>
+    </w:p>
+    <w:p>
+      <w:pPr>
+        <w:pStyle w:val="Heading1"/>
         <w:rPr>
           <w:b/>
           <w:color w:val="1F497D" w:themeColor="text2"/>
         </w:rPr>
-        <w:t xml:space="preserve"> </w:t>
-      </w:r>
-      <w:proofErr w:type="spellStart"/>
+      </w:pPr>
+      <w:bookmarkStart w:id="8" w:name="_Toc403936319"/>
       <w:r>
         <w:rPr>
           <w:b/>
           <w:color w:val="1F497D" w:themeColor="text2"/>
         </w:rPr>
-        <w:t>Daten</w:t>
-      </w:r>
-      <w:bookmarkEnd w:id="6"/>
-      <w:proofErr w:type="spellEnd"/>
+        <w:t>Erstellung und Befüllen des DWH</w:t>
+      </w:r>
+      <w:bookmarkEnd w:id="8"/>
     </w:p>
     <w:p>
       <w:pPr>
@@ -2475,161 +1779,32 @@
           <w:color w:val="1F497D" w:themeColor="text2"/>
         </w:rPr>
       </w:pPr>
-      <w:bookmarkStart w:id="7" w:name="_Toc403936318"/>
-      <w:proofErr w:type="spellStart"/>
+      <w:bookmarkStart w:id="9" w:name="_Toc403936320"/>
       <w:r>
         <w:rPr>
           <w:b/>
           <w:color w:val="1F497D" w:themeColor="text2"/>
         </w:rPr>
-        <w:t>Konzipierung</w:t>
-      </w:r>
-      <w:proofErr w:type="spellEnd"/>
+        <w:t>Auswertungen auf Basis des DWH</w:t>
+      </w:r>
+      <w:bookmarkEnd w:id="9"/>
+    </w:p>
+    <w:p>
+      <w:pPr>
+        <w:pStyle w:val="Heading1"/>
+        <w:rPr>
+          <w:b/>
+        </w:rPr>
+      </w:pPr>
+      <w:bookmarkStart w:id="10" w:name="_Toc403936321"/>
       <w:r>
         <w:rPr>
           <w:b/>
           <w:color w:val="1F497D" w:themeColor="text2"/>
         </w:rPr>
-        <w:t xml:space="preserve"> des </w:t>
-      </w:r>
-      <w:proofErr w:type="spellStart"/>
-      <w:r>
-        <w:rPr>
-          <w:b/>
-          <w:color w:val="1F497D" w:themeColor="text2"/>
-        </w:rPr>
-        <w:t>Sternschemas</w:t>
-      </w:r>
-      <w:proofErr w:type="spellEnd"/>
-      <w:r>
-        <w:rPr>
-          <w:b/>
-          <w:color w:val="1F497D" w:themeColor="text2"/>
-        </w:rPr>
-        <w:t xml:space="preserve"> </w:t>
-      </w:r>
-      <w:proofErr w:type="spellStart"/>
-      <w:r>
-        <w:rPr>
-          <w:b/>
-          <w:color w:val="1F497D" w:themeColor="text2"/>
-        </w:rPr>
-        <w:t>für</w:t>
-      </w:r>
-      <w:proofErr w:type="spellEnd"/>
-      <w:r>
-        <w:rPr>
-          <w:b/>
-          <w:color w:val="1F497D" w:themeColor="text2"/>
-        </w:rPr>
-        <w:t xml:space="preserve"> das DWH</w:t>
-      </w:r>
-      <w:bookmarkEnd w:id="7"/>
-    </w:p>
-    <w:p>
-      <w:pPr>
-        <w:pStyle w:val="Heading1"/>
-        <w:rPr>
-          <w:b/>
-          <w:color w:val="1F497D" w:themeColor="text2"/>
-        </w:rPr>
-      </w:pPr>
-      <w:bookmarkStart w:id="8" w:name="_Toc403936319"/>
-      <w:proofErr w:type="spellStart"/>
-      <w:r>
-        <w:rPr>
-          <w:b/>
-          <w:color w:val="1F497D" w:themeColor="text2"/>
-        </w:rPr>
-        <w:t>Erstellung</w:t>
-      </w:r>
-      <w:proofErr w:type="spellEnd"/>
-      <w:r>
-        <w:rPr>
-          <w:b/>
-          <w:color w:val="1F497D" w:themeColor="text2"/>
-        </w:rPr>
-        <w:t xml:space="preserve"> und </w:t>
-      </w:r>
-      <w:proofErr w:type="spellStart"/>
-      <w:r>
-        <w:rPr>
-          <w:b/>
-          <w:color w:val="1F497D" w:themeColor="text2"/>
-        </w:rPr>
-        <w:t>Befüllen</w:t>
-      </w:r>
-      <w:proofErr w:type="spellEnd"/>
-      <w:r>
-        <w:rPr>
-          <w:b/>
-          <w:color w:val="1F497D" w:themeColor="text2"/>
-        </w:rPr>
-        <w:t xml:space="preserve"> des DWH</w:t>
-      </w:r>
-      <w:bookmarkEnd w:id="8"/>
-    </w:p>
-    <w:p>
-      <w:pPr>
-        <w:pStyle w:val="Heading1"/>
-        <w:rPr>
-          <w:b/>
-          <w:color w:val="1F497D" w:themeColor="text2"/>
-        </w:rPr>
-      </w:pPr>
-      <w:bookmarkStart w:id="9" w:name="_Toc403936320"/>
-      <w:proofErr w:type="spellStart"/>
-      <w:r>
-        <w:rPr>
-          <w:b/>
-          <w:color w:val="1F497D" w:themeColor="text2"/>
-        </w:rPr>
-        <w:t>Auswertungen</w:t>
-      </w:r>
-      <w:proofErr w:type="spellEnd"/>
-      <w:r>
-        <w:rPr>
-          <w:b/>
-          <w:color w:val="1F497D" w:themeColor="text2"/>
-        </w:rPr>
-        <w:t xml:space="preserve"> auf Basis des DWH</w:t>
-      </w:r>
-      <w:bookmarkEnd w:id="9"/>
-    </w:p>
-    <w:p>
-      <w:pPr>
-        <w:pStyle w:val="Heading1"/>
-        <w:rPr>
-          <w:b/>
-        </w:rPr>
-      </w:pPr>
-      <w:bookmarkStart w:id="10" w:name="_Toc403936321"/>
-      <w:proofErr w:type="spellStart"/>
-      <w:r>
-        <w:rPr>
-          <w:b/>
-          <w:color w:val="1F497D" w:themeColor="text2"/>
-        </w:rPr>
-        <w:t>Fazit</w:t>
-      </w:r>
-      <w:proofErr w:type="spellEnd"/>
-      <w:r>
-        <w:rPr>
-          <w:b/>
-          <w:color w:val="1F497D" w:themeColor="text2"/>
-        </w:rPr>
-        <w:t xml:space="preserve"> und </w:t>
-      </w:r>
-      <w:proofErr w:type="spellStart"/>
-      <w:r>
-        <w:rPr>
-          <w:b/>
-          <w:color w:val="1F497D" w:themeColor="text2"/>
-        </w:rPr>
-        <w:t>Schlusswort</w:t>
+        <w:t>Fazit und Schlusswort</w:t>
       </w:r>
       <w:bookmarkEnd w:id="10"/>
-      <w:proofErr w:type="spellEnd"/>
     </w:p>
     <w:p/>
     <w:p/>
@@ -2748,7 +1923,7 @@
         <w:rStyle w:val="PageNumber"/>
         <w:noProof/>
       </w:rPr>
-      <w:t>2</w:t>
+      <w:t>3</w:t>
     </w:r>
     <w:r>
       <w:rPr>
@@ -2787,6 +1962,95 @@
 <file path=word/numbering.xml><?xml version="1.0" encoding="utf-8"?>
 <w:numbering xmlns:wpc="http://schemas.microsoft.com/office/word/2010/wordprocessingCanvas" xmlns:mo="http://schemas.microsoft.com/office/mac/office/2008/main" xmlns:mc="http://schemas.openxmlformats.org/markup-compatibility/2006" xmlns:mv="urn:schemas-microsoft-com:mac:vml" xmlns:o="urn:schemas-microsoft-com:office:office" xmlns:r="http://schemas.openxmlformats.org/officeDocument/2006/relationships" xmlns:m="http://schemas.openxmlformats.org/officeDocument/2006/math" xmlns:v="urn:schemas-microsoft-com:vml" xmlns:wp14="http://schemas.microsoft.com/office/word/2010/wordprocessingDrawing" xmlns:wp="http://schemas.openxmlformats.org/drawingml/2006/wordprocessingDrawing" xmlns:w10="urn:schemas-microsoft-com:office:word" xmlns:w="http://schemas.openxmlformats.org/wordprocessingml/2006/main" xmlns:w14="http://schemas.microsoft.com/office/word/2010/wordml" xmlns:wpg="http://schemas.microsoft.com/office/word/2010/wordprocessingGroup" xmlns:wpi="http://schemas.microsoft.com/office/word/2010/wordprocessingInk" xmlns:wne="http://schemas.microsoft.com/office/word/2006/wordml" xmlns:wps="http://schemas.microsoft.com/office/word/2010/wordprocessingShape" mc:Ignorable="w14 wp14">
   <w:abstractNum w:abstractNumId="0">
+    <w:nsid w:val="08554950"/>
+    <w:multiLevelType w:val="hybridMultilevel"/>
+    <w:tmpl w:val="9C8C114C"/>
+    <w:lvl w:ilvl="0" w:tplc="0409000F">
+      <w:start w:val="1"/>
+      <w:numFmt w:val="decimal"/>
+      <w:lvlText w:val="%1."/>
+      <w:lvlJc w:val="left"/>
+      <w:pPr>
+        <w:ind w:left="720" w:hanging="360"/>
+      </w:pPr>
+      <w:rPr>
+        <w:rFonts w:hint="default"/>
+      </w:rPr>
+    </w:lvl>
+    <w:lvl w:ilvl="1" w:tplc="04090019" w:tentative="1">
+      <w:start w:val="1"/>
+      <w:numFmt w:val="lowerLetter"/>
+      <w:lvlText w:val="%2."/>
+      <w:lvlJc w:val="left"/>
+      <w:pPr>
+        <w:ind w:left="1440" w:hanging="360"/>
+      </w:pPr>
+    </w:lvl>
+    <w:lvl w:ilvl="2" w:tplc="0409001B" w:tentative="1">
+      <w:start w:val="1"/>
+      <w:numFmt w:val="lowerRoman"/>
+      <w:lvlText w:val="%3."/>
+      <w:lvlJc w:val="right"/>
+      <w:pPr>
+        <w:ind w:left="2160" w:hanging="180"/>
+      </w:pPr>
+    </w:lvl>
+    <w:lvl w:ilvl="3" w:tplc="0409000F" w:tentative="1">
+      <w:start w:val="1"/>
+      <w:numFmt w:val="decimal"/>
+      <w:lvlText w:val="%4."/>
+      <w:lvlJc w:val="left"/>
+      <w:pPr>
+        <w:ind w:left="2880" w:hanging="360"/>
+      </w:pPr>
+    </w:lvl>
+    <w:lvl w:ilvl="4" w:tplc="04090019" w:tentative="1">
+      <w:start w:val="1"/>
+      <w:numFmt w:val="lowerLetter"/>
+      <w:lvlText w:val="%5."/>
+      <w:lvlJc w:val="left"/>
+      <w:pPr>
+        <w:ind w:left="3600" w:hanging="360"/>
+      </w:pPr>
+    </w:lvl>
+    <w:lvl w:ilvl="5" w:tplc="0409001B" w:tentative="1">
+      <w:start w:val="1"/>
+      <w:numFmt w:val="lowerRoman"/>
+      <w:lvlText w:val="%6."/>
+      <w:lvlJc w:val="right"/>
+      <w:pPr>
+        <w:ind w:left="4320" w:hanging="180"/>
+      </w:pPr>
+    </w:lvl>
+    <w:lvl w:ilvl="6" w:tplc="0409000F" w:tentative="1">
+      <w:start w:val="1"/>
+      <w:numFmt w:val="decimal"/>
+      <w:lvlText w:val="%7."/>
+      <w:lvlJc w:val="left"/>
+      <w:pPr>
+        <w:ind w:left="5040" w:hanging="360"/>
+      </w:pPr>
+    </w:lvl>
+    <w:lvl w:ilvl="7" w:tplc="04090019" w:tentative="1">
+      <w:start w:val="1"/>
+      <w:numFmt w:val="lowerLetter"/>
+      <w:lvlText w:val="%8."/>
+      <w:lvlJc w:val="left"/>
+      <w:pPr>
+        <w:ind w:left="5760" w:hanging="360"/>
+      </w:pPr>
+    </w:lvl>
+    <w:lvl w:ilvl="8" w:tplc="0409001B" w:tentative="1">
+      <w:start w:val="1"/>
+      <w:numFmt w:val="lowerRoman"/>
+      <w:lvlText w:val="%9."/>
+      <w:lvlJc w:val="right"/>
+      <w:pPr>
+        <w:ind w:left="6480" w:hanging="180"/>
+      </w:pPr>
+    </w:lvl>
+  </w:abstractNum>
+  <w:abstractNum w:abstractNumId="1">
     <w:nsid w:val="150C2A46"/>
     <w:multiLevelType w:val="multilevel"/>
     <w:tmpl w:val="0409001D"/>
@@ -2872,7 +2136,7 @@
       </w:pPr>
     </w:lvl>
   </w:abstractNum>
-  <w:abstractNum w:abstractNumId="1">
+  <w:abstractNum w:abstractNumId="2">
     <w:nsid w:val="1ED64052"/>
     <w:multiLevelType w:val="multilevel"/>
     <w:tmpl w:val="6F7A38F2"/>
@@ -2966,7 +2230,7 @@
       </w:pPr>
     </w:lvl>
   </w:abstractNum>
-  <w:abstractNum w:abstractNumId="2">
+  <w:abstractNum w:abstractNumId="3">
     <w:nsid w:val="25502132"/>
     <w:multiLevelType w:val="multilevel"/>
     <w:tmpl w:val="6F7A38F2"/>
@@ -3060,7 +2324,7 @@
       </w:pPr>
     </w:lvl>
   </w:abstractNum>
-  <w:abstractNum w:abstractNumId="3">
+  <w:abstractNum w:abstractNumId="4">
     <w:nsid w:val="28212CA3"/>
     <w:multiLevelType w:val="hybridMultilevel"/>
     <w:tmpl w:val="640A55FE"/>
@@ -3149,7 +2413,93 @@
       </w:pPr>
     </w:lvl>
   </w:abstractNum>
-  <w:abstractNum w:abstractNumId="4">
+  <w:abstractNum w:abstractNumId="5">
+    <w:nsid w:val="31624509"/>
+    <w:multiLevelType w:val="hybridMultilevel"/>
+    <w:tmpl w:val="3FF863C4"/>
+    <w:lvl w:ilvl="0" w:tplc="0409000F">
+      <w:start w:val="1"/>
+      <w:numFmt w:val="decimal"/>
+      <w:lvlText w:val="%1."/>
+      <w:lvlJc w:val="left"/>
+      <w:pPr>
+        <w:ind w:left="720" w:hanging="360"/>
+      </w:pPr>
+    </w:lvl>
+    <w:lvl w:ilvl="1" w:tplc="04090019" w:tentative="1">
+      <w:start w:val="1"/>
+      <w:numFmt w:val="lowerLetter"/>
+      <w:lvlText w:val="%2."/>
+      <w:lvlJc w:val="left"/>
+      <w:pPr>
+        <w:ind w:left="1440" w:hanging="360"/>
+      </w:pPr>
+    </w:lvl>
+    <w:lvl w:ilvl="2" w:tplc="0409001B" w:tentative="1">
+      <w:start w:val="1"/>
+      <w:numFmt w:val="lowerRoman"/>
+      <w:lvlText w:val="%3."/>
+      <w:lvlJc w:val="right"/>
+      <w:pPr>
+        <w:ind w:left="2160" w:hanging="180"/>
+      </w:pPr>
+    </w:lvl>
+    <w:lvl w:ilvl="3" w:tplc="0409000F" w:tentative="1">
+      <w:start w:val="1"/>
+      <w:numFmt w:val="decimal"/>
+      <w:lvlText w:val="%4."/>
+      <w:lvlJc w:val="left"/>
+      <w:pPr>
+        <w:ind w:left="2880" w:hanging="360"/>
+      </w:pPr>
+    </w:lvl>
+    <w:lvl w:ilvl="4" w:tplc="04090019" w:tentative="1">
+      <w:start w:val="1"/>
+      <w:numFmt w:val="lowerLetter"/>
+      <w:lvlText w:val="%5."/>
+      <w:lvlJc w:val="left"/>
+      <w:pPr>
+        <w:ind w:left="3600" w:hanging="360"/>
+      </w:pPr>
+    </w:lvl>
+    <w:lvl w:ilvl="5" w:tplc="0409001B" w:tentative="1">
+      <w:start w:val="1"/>
+      <w:numFmt w:val="lowerRoman"/>
+      <w:lvlText w:val="%6."/>
+      <w:lvlJc w:val="right"/>
+      <w:pPr>
+        <w:ind w:left="4320" w:hanging="180"/>
+      </w:pPr>
+    </w:lvl>
+    <w:lvl w:ilvl="6" w:tplc="0409000F" w:tentative="1">
+      <w:start w:val="1"/>
+      <w:numFmt w:val="decimal"/>
+      <w:lvlText w:val="%7."/>
+      <w:lvlJc w:val="left"/>
+      <w:pPr>
+        <w:ind w:left="5040" w:hanging="360"/>
+      </w:pPr>
+    </w:lvl>
+    <w:lvl w:ilvl="7" w:tplc="04090019" w:tentative="1">
+      <w:start w:val="1"/>
+      <w:numFmt w:val="lowerLetter"/>
+      <w:lvlText w:val="%8."/>
+      <w:lvlJc w:val="left"/>
+      <w:pPr>
+        <w:ind w:left="5760" w:hanging="360"/>
+      </w:pPr>
+    </w:lvl>
+    <w:lvl w:ilvl="8" w:tplc="0409001B" w:tentative="1">
+      <w:start w:val="1"/>
+      <w:numFmt w:val="lowerRoman"/>
+      <w:lvlText w:val="%9."/>
+      <w:lvlJc w:val="right"/>
+      <w:pPr>
+        <w:ind w:left="6480" w:hanging="180"/>
+      </w:pPr>
+    </w:lvl>
+  </w:abstractNum>
+  <w:abstractNum w:abstractNumId="6">
     <w:nsid w:val="338947D6"/>
     <w:multiLevelType w:val="multilevel"/>
     <w:tmpl w:val="FCF49F38"/>
@@ -3268,7 +2618,7 @@
       </w:rPr>
     </w:lvl>
   </w:abstractNum>
-  <w:abstractNum w:abstractNumId="5">
+  <w:abstractNum w:abstractNumId="7">
     <w:nsid w:val="3FFB3DDD"/>
     <w:multiLevelType w:val="multilevel"/>
     <w:tmpl w:val="0409001F"/>
@@ -3354,7 +2704,7 @@
       </w:pPr>
     </w:lvl>
   </w:abstractNum>
-  <w:abstractNum w:abstractNumId="6">
+  <w:abstractNum w:abstractNumId="8">
     <w:nsid w:val="4E1E183C"/>
     <w:multiLevelType w:val="hybridMultilevel"/>
     <w:tmpl w:val="CBCE2696"/>
@@ -3467,7 +2817,7 @@
       </w:rPr>
     </w:lvl>
   </w:abstractNum>
-  <w:abstractNum w:abstractNumId="7">
+  <w:abstractNum w:abstractNumId="9">
     <w:nsid w:val="67A3314F"/>
     <w:multiLevelType w:val="multilevel"/>
     <w:tmpl w:val="04090027"/>
@@ -3561,7 +2911,120 @@
       </w:pPr>
     </w:lvl>
   </w:abstractNum>
-  <w:abstractNum w:abstractNumId="8">
+  <w:abstractNum w:abstractNumId="10">
+    <w:nsid w:val="6C9720BD"/>
+    <w:multiLevelType w:val="hybridMultilevel"/>
+    <w:tmpl w:val="74F44C2C"/>
+    <w:lvl w:ilvl="0" w:tplc="04090001">
+      <w:start w:val="1"/>
+      <w:numFmt w:val="bullet"/>
+      <w:lvlText w:val=""/>
+      <w:lvlJc w:val="left"/>
+      <w:pPr>
+        <w:ind w:left="720" w:hanging="360"/>
+      </w:pPr>
+      <w:rPr>
+        <w:rFonts w:ascii="Symbol" w:hAnsi="Symbol" w:hint="default"/>
+      </w:rPr>
+    </w:lvl>
+    <w:lvl w:ilvl="1" w:tplc="04090003" w:tentative="1">
+      <w:start w:val="1"/>
+      <w:numFmt w:val="bullet"/>
+      <w:lvlText w:val="o"/>
+      <w:lvlJc w:val="left"/>
+      <w:pPr>
+        <w:ind w:left="1440" w:hanging="360"/>
+      </w:pPr>
+      <w:rPr>
+        <w:rFonts w:ascii="Courier New" w:hAnsi="Courier New" w:hint="default"/>
+      </w:rPr>
+    </w:lvl>
+    <w:lvl w:ilvl="2" w:tplc="04090005" w:tentative="1">
+      <w:start w:val="1"/>
+      <w:numFmt w:val="bullet"/>
+      <w:lvlText w:val=""/>
+      <w:lvlJc w:val="left"/>
+      <w:pPr>
+        <w:ind w:left="2160" w:hanging="360"/>
+      </w:pPr>
+      <w:rPr>
+        <w:rFonts w:ascii="Wingdings" w:hAnsi="Wingdings" w:hint="default"/>
+      </w:rPr>
+    </w:lvl>
+    <w:lvl w:ilvl="3" w:tplc="04090001" w:tentative="1">
+      <w:start w:val="1"/>
+      <w:numFmt w:val="bullet"/>
+      <w:lvlText w:val=""/>
+      <w:lvlJc w:val="left"/>
+      <w:pPr>
+        <w:ind w:left="2880" w:hanging="360"/>
+      </w:pPr>
+      <w:rPr>
+        <w:rFonts w:ascii="Symbol" w:hAnsi="Symbol" w:hint="default"/>
+      </w:rPr>
+    </w:lvl>
+    <w:lvl w:ilvl="4" w:tplc="04090003" w:tentative="1">
+      <w:start w:val="1"/>
+      <w:numFmt w:val="bullet"/>
+      <w:lvlText w:val="o"/>
+      <w:lvlJc w:val="left"/>
+      <w:pPr>
+        <w:ind w:left="3600" w:hanging="360"/>
+      </w:pPr>
+      <w:rPr>
+        <w:rFonts w:ascii="Courier New" w:hAnsi="Courier New" w:hint="default"/>
+      </w:rPr>
+    </w:lvl>
+    <w:lvl w:ilvl="5" w:tplc="04090005" w:tentative="1">
+      <w:start w:val="1"/>
+      <w:numFmt w:val="bullet"/>
+      <w:lvlText w:val=""/>
+      <w:lvlJc w:val="left"/>
+      <w:pPr>
+        <w:ind w:left="4320" w:hanging="360"/>
+      </w:pPr>
+      <w:rPr>
+        <w:rFonts w:ascii="Wingdings" w:hAnsi="Wingdings" w:hint="default"/>
+      </w:rPr>
+    </w:lvl>
+    <w:lvl w:ilvl="6" w:tplc="04090001" w:tentative="1">
+      <w:start w:val="1"/>
+      <w:numFmt w:val="bullet"/>
+      <w:lvlText w:val=""/>
+      <w:lvlJc w:val="left"/>
+      <w:pPr>
+        <w:ind w:left="5040" w:hanging="360"/>
+      </w:pPr>
+      <w:rPr>
+        <w:rFonts w:ascii="Symbol" w:hAnsi="Symbol" w:hint="default"/>
+      </w:rPr>
+    </w:lvl>
+    <w:lvl w:ilvl="7" w:tplc="04090003" w:tentative="1">
+      <w:start w:val="1"/>
+      <w:numFmt w:val="bullet"/>
+      <w:lvlText w:val="o"/>
+      <w:lvlJc w:val="left"/>
+      <w:pPr>
+        <w:ind w:left="5760" w:hanging="360"/>
+      </w:pPr>
+      <w:rPr>
+        <w:rFonts w:ascii="Courier New" w:hAnsi="Courier New" w:hint="default"/>
+      </w:rPr>
+    </w:lvl>
+    <w:lvl w:ilvl="8" w:tplc="04090005" w:tentative="1">
+      <w:start w:val="1"/>
+      <w:numFmt w:val="bullet"/>
+      <w:lvlText w:val=""/>
+      <w:lvlJc w:val="left"/>
+      <w:pPr>
+        <w:ind w:left="6480" w:hanging="360"/>
+      </w:pPr>
+      <w:rPr>
+        <w:rFonts w:ascii="Wingdings" w:hAnsi="Wingdings" w:hint="default"/>
+      </w:rPr>
+    </w:lvl>
+  </w:abstractNum>
+  <w:abstractNum w:abstractNumId="11">
     <w:nsid w:val="6D9F43EB"/>
     <w:multiLevelType w:val="hybridMultilevel"/>
     <w:tmpl w:val="95E4DAF6"/>
@@ -3651,37 +3114,46 @@
     </w:lvl>
   </w:abstractNum>
   <w:num w:numId="1">
+    <w:abstractNumId w:val="11"/>
+  </w:num>
+  <w:num w:numId="2">
+    <w:abstractNumId w:val="7"/>
+  </w:num>
+  <w:num w:numId="3">
+    <w:abstractNumId w:val="1"/>
+  </w:num>
+  <w:num w:numId="4">
+    <w:abstractNumId w:val="9"/>
+  </w:num>
+  <w:num w:numId="5">
+    <w:abstractNumId w:val="2"/>
+  </w:num>
+  <w:num w:numId="6">
+    <w:abstractNumId w:val="3"/>
+  </w:num>
+  <w:num w:numId="7">
+    <w:abstractNumId w:val="6"/>
+  </w:num>
+  <w:num w:numId="8">
+    <w:abstractNumId w:val="4"/>
+  </w:num>
+  <w:num w:numId="9">
     <w:abstractNumId w:val="8"/>
   </w:num>
-  <w:num w:numId="2">
+  <w:num w:numId="10">
+    <w:abstractNumId w:val="6"/>
+  </w:num>
+  <w:num w:numId="11">
+    <w:abstractNumId w:val="6"/>
+  </w:num>
+  <w:num w:numId="12">
+    <w:abstractNumId w:val="10"/>
+  </w:num>
+  <w:num w:numId="13">
     <w:abstractNumId w:val="5"/>
   </w:num>
-  <w:num w:numId="3">
+  <w:num w:numId="14">
     <w:abstractNumId w:val="0"/>
-  </w:num>
-  <w:num w:numId="4">
-    <w:abstractNumId w:val="7"/>
-  </w:num>
-  <w:num w:numId="5">
-    <w:abstractNumId w:val="1"/>
-  </w:num>
-  <w:num w:numId="6">
-    <w:abstractNumId w:val="2"/>
-  </w:num>
-  <w:num w:numId="7">
-    <w:abstractNumId w:val="4"/>
-  </w:num>
-  <w:num w:numId="8">
-    <w:abstractNumId w:val="3"/>
-  </w:num>
-  <w:num w:numId="9">
-    <w:abstractNumId w:val="6"/>
-  </w:num>
-  <w:num w:numId="10">
-    <w:abstractNumId w:val="4"/>
-  </w:num>
-  <w:num w:numId="11">
-    <w:abstractNumId w:val="4"/>
   </w:num>
 </w:numbering>
 </file>

</xml_diff>

<commit_message>
Report müsste eigentlich jetzt einigermassen passen
</commit_message>
<xml_diff>
--- a/Report/Report_Projekt_Modul_DB_DWH.docx
+++ b/Report/Report_Projekt_Modul_DB_DWH.docx
@@ -452,23 +452,7 @@
           <w:b w:val="0"/>
           <w:lang w:val="de-CH"/>
         </w:rPr>
-        <w:t xml:space="preserve">Auslagern der relevanten Daten in </w:t>
-      </w:r>
-      <w:proofErr w:type="spellStart"/>
-      <w:r>
-        <w:rPr>
-          <w:b w:val="0"/>
-          <w:lang w:val="de-CH"/>
-        </w:rPr>
-        <w:t>csv</w:t>
-      </w:r>
-      <w:proofErr w:type="spellEnd"/>
-      <w:r>
-        <w:rPr>
-          <w:b w:val="0"/>
-          <w:lang w:val="de-CH"/>
-        </w:rPr>
-        <w:t>-Dateien</w:t>
+        <w:t>Auslagern der relevanten Daten in csv-Dateien</w:t>
       </w:r>
       <w:r>
         <w:rPr>
@@ -544,23 +528,7 @@
           <w:b w:val="0"/>
           <w:lang w:val="de-CH"/>
         </w:rPr>
-        <w:t xml:space="preserve">Erstellung der </w:t>
-      </w:r>
-      <w:proofErr w:type="spellStart"/>
-      <w:r>
-        <w:rPr>
-          <w:b w:val="0"/>
-          <w:lang w:val="de-CH"/>
-        </w:rPr>
-        <w:t>staging</w:t>
-      </w:r>
-      <w:proofErr w:type="spellEnd"/>
-      <w:r>
-        <w:rPr>
-          <w:b w:val="0"/>
-          <w:lang w:val="de-CH"/>
-        </w:rPr>
-        <w:t>-area</w:t>
+        <w:t>Erstellung der staging-area</w:t>
       </w:r>
       <w:r>
         <w:rPr>
@@ -788,23 +756,7 @@
           <w:b w:val="0"/>
           <w:lang w:val="de-CH"/>
         </w:rPr>
-        <w:t xml:space="preserve">Erstellung und </w:t>
-      </w:r>
-      <w:proofErr w:type="spellStart"/>
-      <w:r>
-        <w:rPr>
-          <w:b w:val="0"/>
-          <w:lang w:val="de-CH"/>
-        </w:rPr>
-        <w:t>Befüllen</w:t>
-      </w:r>
-      <w:proofErr w:type="spellEnd"/>
-      <w:r>
-        <w:rPr>
-          <w:b w:val="0"/>
-          <w:lang w:val="de-CH"/>
-        </w:rPr>
-        <w:t xml:space="preserve"> des DWH</w:t>
+        <w:t>Erstellung und Befüllen des DWH</w:t>
       </w:r>
       <w:r>
         <w:rPr>
@@ -1091,25 +1043,7 @@
           <w:color w:val="1F497D" w:themeColor="text2"/>
           <w:lang w:val="de-CH"/>
         </w:rPr>
-        <w:t xml:space="preserve">Auslagern der relevanten Daten in </w:t>
-      </w:r>
-      <w:proofErr w:type="spellStart"/>
-      <w:r>
-        <w:rPr>
-          <w:b/>
-          <w:color w:val="1F497D" w:themeColor="text2"/>
-          <w:lang w:val="de-CH"/>
-        </w:rPr>
-        <w:t>csv</w:t>
-      </w:r>
-      <w:proofErr w:type="spellEnd"/>
-      <w:r>
-        <w:rPr>
-          <w:b/>
-          <w:color w:val="1F497D" w:themeColor="text2"/>
-          <w:lang w:val="de-CH"/>
-        </w:rPr>
-        <w:t>-Dateien</w:t>
+        <w:t>Auslagern der relevanten Daten in csv-Dateien</w:t>
       </w:r>
       <w:bookmarkEnd w:id="2"/>
     </w:p>
@@ -1136,115 +1070,7 @@
           <w:szCs w:val="28"/>
           <w:lang w:val="de-CH"/>
         </w:rPr>
-        <w:t xml:space="preserve">Nachdem die </w:t>
-      </w:r>
-      <w:proofErr w:type="spellStart"/>
-      <w:r>
-        <w:rPr>
-          <w:sz w:val="28"/>
-          <w:szCs w:val="28"/>
-          <w:lang w:val="de-CH"/>
-        </w:rPr>
-        <w:t>Northwind</w:t>
-      </w:r>
-      <w:proofErr w:type="spellEnd"/>
-      <w:r>
-        <w:rPr>
-          <w:sz w:val="28"/>
-          <w:szCs w:val="28"/>
-          <w:lang w:val="de-CH"/>
-        </w:rPr>
-        <w:t>-Datenbank mit der uns zur Verfügung gestellten Datei “</w:t>
-      </w:r>
-      <w:proofErr w:type="spellStart"/>
-      <w:r>
-        <w:rPr>
-          <w:sz w:val="28"/>
-          <w:szCs w:val="28"/>
-          <w:lang w:val="de-CH"/>
-        </w:rPr>
-        <w:t>Northwind-Database.sql</w:t>
-      </w:r>
-      <w:proofErr w:type="spellEnd"/>
-      <w:r>
-        <w:rPr>
-          <w:sz w:val="28"/>
-          <w:szCs w:val="28"/>
-          <w:lang w:val="de-CH"/>
-        </w:rPr>
-        <w:t>” mittels MySQL-</w:t>
-      </w:r>
-      <w:proofErr w:type="spellStart"/>
-      <w:r>
-        <w:rPr>
-          <w:sz w:val="28"/>
-          <w:szCs w:val="28"/>
-          <w:lang w:val="de-CH"/>
-        </w:rPr>
-        <w:t>Workbench</w:t>
-      </w:r>
-      <w:proofErr w:type="spellEnd"/>
-      <w:r>
-        <w:rPr>
-          <w:sz w:val="28"/>
-          <w:szCs w:val="28"/>
-          <w:lang w:val="de-CH"/>
-        </w:rPr>
-        <w:t xml:space="preserve"> erzeugt und im Folgenden im selben Tool mittels der Datei “</w:t>
-      </w:r>
-      <w:proofErr w:type="spellStart"/>
-      <w:r>
-        <w:rPr>
-          <w:sz w:val="28"/>
-          <w:szCs w:val="28"/>
-          <w:lang w:val="de-CH"/>
-        </w:rPr>
-        <w:t>Northwind-Data.sql</w:t>
-      </w:r>
-      <w:proofErr w:type="spellEnd"/>
-      <w:r>
-        <w:rPr>
-          <w:sz w:val="28"/>
-          <w:szCs w:val="28"/>
-          <w:lang w:val="de-CH"/>
-        </w:rPr>
-        <w:t xml:space="preserve">” </w:t>
-      </w:r>
-      <w:proofErr w:type="spellStart"/>
-      <w:r>
-        <w:rPr>
-          <w:sz w:val="28"/>
-          <w:szCs w:val="28"/>
-          <w:lang w:val="de-CH"/>
-        </w:rPr>
-        <w:t>befüllt</w:t>
-      </w:r>
-      <w:proofErr w:type="spellEnd"/>
-      <w:r>
-        <w:rPr>
-          <w:sz w:val="28"/>
-          <w:szCs w:val="28"/>
-          <w:lang w:val="de-CH"/>
-        </w:rPr>
-        <w:t xml:space="preserve"> wurde, haben wir uns der Aufgabe gewidmet, die für unsere späteren Auswertungen relevanten Daten in </w:t>
-      </w:r>
-      <w:proofErr w:type="spellStart"/>
-      <w:r>
-        <w:rPr>
-          <w:sz w:val="28"/>
-          <w:szCs w:val="28"/>
-          <w:lang w:val="de-CH"/>
-        </w:rPr>
-        <w:t>csv</w:t>
-      </w:r>
-      <w:proofErr w:type="spellEnd"/>
-      <w:r>
-        <w:rPr>
-          <w:sz w:val="28"/>
-          <w:szCs w:val="28"/>
-          <w:lang w:val="de-CH"/>
-        </w:rPr>
-        <w:t>-Dateien auszulagern.</w:t>
+        <w:t>Nachdem die Northwind-Datenbank mit der uns zur Verfügung gestellten Datei “Northwind-Database.sql” mittels MySQL-Workbench erzeugt und im Folgenden im selben Tool mittels der Datei “Northwind-Data.sql” befüllt wurde, haben wir uns der Aufgabe gewidmet, die für unsere späteren Auswertungen relevanten Daten in csv-Dateien auszulagern.</w:t>
       </w:r>
     </w:p>
     <w:p>
@@ -1265,9 +1091,9 @@
       </w:pPr>
       <w:r>
         <w:rPr>
-          <w:sz w:val="28"/>
-          <w:szCs w:val="28"/>
-          <w:lang w:val="de-CH"/>
+          <w:noProof/>
+          <w:sz w:val="28"/>
+          <w:szCs w:val="28"/>
         </w:rPr>
         <w:drawing>
           <wp:inline distT="0" distB="0" distL="0" distR="0" wp14:anchorId="4210ADE5" wp14:editId="5F3FCE64">
@@ -1362,74 +1188,24 @@
         <w:rPr>
           <w:lang w:val="de-CH"/>
         </w:rPr>
-        <w:t xml:space="preserve"> Der Knopf für den Export einer Datentabelle aus MySQL-</w:t>
-      </w:r>
-      <w:proofErr w:type="spellStart"/>
-      <w:r>
-        <w:rPr>
-          <w:lang w:val="de-CH"/>
-        </w:rPr>
-        <w:t>Workbench</w:t>
-      </w:r>
-      <w:proofErr w:type="spellEnd"/>
-      <w:r>
-        <w:rPr>
-          <w:lang w:val="de-CH"/>
-        </w:rPr>
-        <w:t xml:space="preserve"> ist rot umrandet.</w:t>
-      </w:r>
-    </w:p>
-    <w:p>
-      <w:pPr>
-        <w:rPr>
-          <w:sz w:val="28"/>
-          <w:szCs w:val="28"/>
-          <w:lang w:val="de-CH"/>
-        </w:rPr>
-      </w:pPr>
-      <w:r>
-        <w:rPr>
-          <w:sz w:val="28"/>
-          <w:szCs w:val="28"/>
-          <w:lang w:val="de-CH"/>
-        </w:rPr>
-        <w:t>Für diesen Schritt haben wir kein Skript verwendet. Wir haben vielmehr einfach die Funktionalität von MySQL-</w:t>
-      </w:r>
-      <w:proofErr w:type="spellStart"/>
-      <w:r>
-        <w:rPr>
-          <w:sz w:val="28"/>
-          <w:szCs w:val="28"/>
-          <w:lang w:val="de-CH"/>
-        </w:rPr>
-        <w:t>Workbench</w:t>
-      </w:r>
-      <w:proofErr w:type="spellEnd"/>
-      <w:r>
-        <w:rPr>
-          <w:sz w:val="28"/>
-          <w:szCs w:val="28"/>
-          <w:lang w:val="de-CH"/>
-        </w:rPr>
-        <w:t xml:space="preserve"> verwendet haben, auf Knopfdruck ein </w:t>
-      </w:r>
-      <w:proofErr w:type="spellStart"/>
-      <w:r>
-        <w:rPr>
-          <w:sz w:val="28"/>
-          <w:szCs w:val="28"/>
-          <w:lang w:val="de-CH"/>
-        </w:rPr>
-        <w:t>csv</w:t>
-      </w:r>
-      <w:proofErr w:type="spellEnd"/>
-      <w:r>
-        <w:rPr>
-          <w:sz w:val="28"/>
-          <w:szCs w:val="28"/>
-          <w:lang w:val="de-CH"/>
-        </w:rPr>
-        <w:t>-File aus der gerade betrachteten Tabelle zu erzeugen (siehe</w:t>
+        <w:t xml:space="preserve"> Der Knopf für den Export einer Datentabelle aus MySQL-Workbench ist rot umrandet.</w:t>
+      </w:r>
+    </w:p>
+    <w:p>
+      <w:pPr>
+        <w:rPr>
+          <w:sz w:val="28"/>
+          <w:szCs w:val="28"/>
+          <w:lang w:val="de-CH"/>
+        </w:rPr>
+      </w:pPr>
+      <w:r>
+        <w:rPr>
+          <w:sz w:val="28"/>
+          <w:szCs w:val="28"/>
+          <w:lang w:val="de-CH"/>
+        </w:rPr>
+        <w:t>Für diesen Schritt haben wir kein Skript verwendet. Wir haben vielmehr einfach die Funktionalität von MySQL-Workbench verwendet haben, auf Knopfdruck ein csv-File aus der gerade betrachteten Tabelle zu erzeugen (siehe</w:t>
       </w:r>
       <w:r>
         <w:rPr>
@@ -1520,25 +1296,7 @@
           <w:szCs w:val="28"/>
           <w:lang w:val="de-CH"/>
         </w:rPr>
-        <w:t>“</w:t>
-      </w:r>
-      <w:proofErr w:type="spellStart"/>
-      <w:r>
-        <w:rPr>
-          <w:sz w:val="28"/>
-          <w:szCs w:val="28"/>
-          <w:lang w:val="de-CH"/>
-        </w:rPr>
-        <w:t>customers</w:t>
-      </w:r>
-      <w:proofErr w:type="spellEnd"/>
-      <w:r>
-        <w:rPr>
-          <w:sz w:val="28"/>
-          <w:szCs w:val="28"/>
-          <w:lang w:val="de-CH"/>
-        </w:rPr>
-        <w:t>”</w:t>
+        <w:t>“customers”</w:t>
       </w:r>
     </w:p>
     <w:p>
@@ -1560,25 +1318,7 @@
           <w:szCs w:val="28"/>
           <w:lang w:val="de-CH"/>
         </w:rPr>
-        <w:t>“</w:t>
-      </w:r>
-      <w:proofErr w:type="spellStart"/>
-      <w:r>
-        <w:rPr>
-          <w:sz w:val="28"/>
-          <w:szCs w:val="28"/>
-          <w:lang w:val="de-CH"/>
-        </w:rPr>
-        <w:t>products</w:t>
-      </w:r>
-      <w:proofErr w:type="spellEnd"/>
-      <w:r>
-        <w:rPr>
-          <w:sz w:val="28"/>
-          <w:szCs w:val="28"/>
-          <w:lang w:val="de-CH"/>
-        </w:rPr>
-        <w:t>”</w:t>
+        <w:t>“products”</w:t>
       </w:r>
     </w:p>
     <w:p>
@@ -1600,25 +1340,7 @@
           <w:szCs w:val="28"/>
           <w:lang w:val="de-CH"/>
         </w:rPr>
-        <w:t>“</w:t>
-      </w:r>
-      <w:proofErr w:type="spellStart"/>
-      <w:r>
-        <w:rPr>
-          <w:sz w:val="28"/>
-          <w:szCs w:val="28"/>
-          <w:lang w:val="de-CH"/>
-        </w:rPr>
-        <w:t>orders</w:t>
-      </w:r>
-      <w:proofErr w:type="spellEnd"/>
-      <w:r>
-        <w:rPr>
-          <w:sz w:val="28"/>
-          <w:szCs w:val="28"/>
-          <w:lang w:val="de-CH"/>
-        </w:rPr>
-        <w:t>”</w:t>
+        <w:t>“orders”</w:t>
       </w:r>
     </w:p>
     <w:p>
@@ -1640,18 +1362,8 @@
           <w:szCs w:val="28"/>
           <w:lang w:val="de-CH"/>
         </w:rPr>
-        <w:t>“</w:t>
-      </w:r>
-      <w:proofErr w:type="spellStart"/>
-      <w:r>
-        <w:rPr>
-          <w:sz w:val="28"/>
-          <w:szCs w:val="28"/>
-          <w:lang w:val="de-CH"/>
-        </w:rPr>
-        <w:t>order_details</w:t>
-      </w:r>
-      <w:proofErr w:type="spellEnd"/>
+        <w:t>“order_details</w:t>
+      </w:r>
     </w:p>
     <w:p>
       <w:pPr>
@@ -1699,83 +1411,53 @@
           <w:szCs w:val="28"/>
           <w:lang w:val="de-CH"/>
         </w:rPr>
-        <w:t xml:space="preserve">“SELECT * FROM ‘TABLE’ ;” (mit ‘TABLE’ gleich einer der vier von uns ausgesuchten Tabellen) entsprechenden Resultat in das </w:t>
-      </w:r>
-      <w:proofErr w:type="spellStart"/>
-      <w:r>
-        <w:rPr>
-          <w:sz w:val="28"/>
-          <w:szCs w:val="28"/>
-          <w:lang w:val="de-CH"/>
-        </w:rPr>
-        <w:t>csv</w:t>
-      </w:r>
-      <w:proofErr w:type="spellEnd"/>
-      <w:r>
-        <w:rPr>
-          <w:sz w:val="28"/>
-          <w:szCs w:val="28"/>
-          <w:lang w:val="de-CH"/>
-        </w:rPr>
-        <w:t xml:space="preserve">-Format exportiert. </w:t>
-      </w:r>
-      <w:r>
-        <w:rPr>
-          <w:sz w:val="28"/>
-          <w:szCs w:val="28"/>
-          <w:lang w:val="de-CH"/>
-        </w:rPr>
-        <w:t xml:space="preserve">Die entsprechenden </w:t>
-      </w:r>
-      <w:proofErr w:type="spellStart"/>
-      <w:r>
-        <w:rPr>
-          <w:sz w:val="28"/>
-          <w:szCs w:val="28"/>
-          <w:lang w:val="de-CH"/>
-        </w:rPr>
-        <w:t>csv</w:t>
-      </w:r>
-      <w:proofErr w:type="spellEnd"/>
-      <w:r>
-        <w:rPr>
-          <w:sz w:val="28"/>
-          <w:szCs w:val="28"/>
-          <w:lang w:val="de-CH"/>
-        </w:rPr>
-        <w:t xml:space="preserve">-Files sind dem </w:t>
-      </w:r>
-      <w:proofErr w:type="spellStart"/>
-      <w:r>
-        <w:rPr>
-          <w:sz w:val="28"/>
-          <w:szCs w:val="28"/>
-          <w:lang w:val="de-CH"/>
-        </w:rPr>
-        <w:t>zip</w:t>
-      </w:r>
-      <w:proofErr w:type="spellEnd"/>
-      <w:r>
-        <w:rPr>
-          <w:sz w:val="28"/>
-          <w:szCs w:val="28"/>
-          <w:lang w:val="de-CH"/>
-        </w:rPr>
-        <w:t xml:space="preserve">-File “skripte_und_daten_CAS_DB_DWH.zip”(?) beigefügt, das im Email-Anhang </w:t>
-      </w:r>
-      <w:r>
-        <w:rPr>
-          <w:sz w:val="28"/>
-          <w:szCs w:val="28"/>
-          <w:lang w:val="de-CH"/>
-        </w:rPr>
-        <w:t>an Herrn Aebi verschickt wurde.</w:t>
-      </w:r>
-    </w:p>
-    <w:p>
-      <w:pPr>
-        <w:rPr>
-          <w:lang w:val="de-CH"/>
+        <w:t xml:space="preserve">“SELECT * FROM ‘TABLE’ ;” (mit ‘TABLE’ gleich einer der vier von uns ausgesuchten Tabellen) entsprechenden Resultat in das csv-Format exportiert. </w:t>
+      </w:r>
+      <w:r>
+        <w:rPr>
+          <w:sz w:val="28"/>
+          <w:szCs w:val="28"/>
+          <w:lang w:val="de-CH"/>
+        </w:rPr>
+        <w:t>Die entsprechenden csv-Files sind dem zip-File “skri</w:t>
+      </w:r>
+      <w:r>
+        <w:rPr>
+          <w:sz w:val="28"/>
+          <w:szCs w:val="28"/>
+          <w:lang w:val="de-CH"/>
+        </w:rPr>
+        <w:t>pte_und_daten_CAS_DB_DWH.zip”</w:t>
+      </w:r>
+      <w:r>
+        <w:rPr>
+          <w:sz w:val="28"/>
+          <w:szCs w:val="28"/>
+          <w:lang w:val="de-CH"/>
+        </w:rPr>
+        <w:t xml:space="preserve"> beigefügt, das im Email-Anhang </w:t>
+      </w:r>
+      <w:r>
+        <w:rPr>
+          <w:sz w:val="28"/>
+          <w:szCs w:val="28"/>
+          <w:lang w:val="de-CH"/>
+        </w:rPr>
+        <w:t>mit</w:t>
+      </w:r>
+      <w:r>
+        <w:rPr>
+          <w:sz w:val="28"/>
+          <w:szCs w:val="28"/>
+          <w:lang w:val="de-CH"/>
+        </w:rPr>
+        <w:t>verschickt wurde.</w:t>
+      </w:r>
+    </w:p>
+    <w:p>
+      <w:pPr>
+        <w:rPr>
+          <w:lang w:val="de-DE"/>
         </w:rPr>
       </w:pPr>
     </w:p>
@@ -1789,56 +1471,116 @@
         </w:rPr>
       </w:pPr>
       <w:bookmarkStart w:id="4" w:name="_Toc403936316"/>
+      <w:bookmarkStart w:id="5" w:name="_Ref404152946"/>
+      <w:bookmarkStart w:id="6" w:name="_Ref404152977"/>
       <w:r>
         <w:rPr>
           <w:b/>
           <w:color w:val="1F497D" w:themeColor="text2"/>
           <w:lang w:val="de-CH"/>
         </w:rPr>
-        <w:t xml:space="preserve">Erstellung der </w:t>
-      </w:r>
-      <w:proofErr w:type="spellStart"/>
-      <w:r>
-        <w:rPr>
-          <w:b/>
-          <w:color w:val="1F497D" w:themeColor="text2"/>
-          <w:lang w:val="de-CH"/>
-        </w:rPr>
-        <w:t>staging</w:t>
-      </w:r>
-      <w:proofErr w:type="spellEnd"/>
-      <w:r>
-        <w:rPr>
-          <w:b/>
-          <w:color w:val="1F497D" w:themeColor="text2"/>
-          <w:lang w:val="de-CH"/>
-        </w:rPr>
-        <w:t>-area</w:t>
+        <w:t>Erstellung der staging-area</w:t>
       </w:r>
       <w:bookmarkEnd w:id="4"/>
-    </w:p>
-    <w:p>
-      <w:pPr>
-        <w:rPr>
-          <w:lang w:val="de-CH"/>
-        </w:rPr>
-      </w:pPr>
-    </w:p>
-    <w:p>
-      <w:pPr>
-        <w:rPr>
-          <w:sz w:val="28"/>
-          <w:szCs w:val="28"/>
-          <w:lang w:val="de-CH"/>
-        </w:rPr>
-      </w:pPr>
-      <w:r>
-        <w:rPr>
-          <w:sz w:val="28"/>
-          <w:szCs w:val="28"/>
-          <w:lang w:val="de-CH"/>
-        </w:rPr>
-        <w:t>Wir waren uns bezüglich der</w:t>
+      <w:bookmarkEnd w:id="5"/>
+      <w:bookmarkEnd w:id="6"/>
+    </w:p>
+    <w:p>
+      <w:pPr>
+        <w:rPr>
+          <w:lang w:val="de-CH"/>
+        </w:rPr>
+      </w:pPr>
+    </w:p>
+    <w:p>
+      <w:pPr>
+        <w:rPr>
+          <w:sz w:val="28"/>
+          <w:szCs w:val="28"/>
+          <w:lang w:val="de-CH"/>
+        </w:rPr>
+      </w:pPr>
+      <w:r>
+        <w:rPr>
+          <w:sz w:val="28"/>
+          <w:szCs w:val="28"/>
+          <w:lang w:val="de-CH"/>
+        </w:rPr>
+        <w:t>Zunächst ein paar Worte zu unserem Umgang mit der staging-area: Zur effizienteren Arbeitsaufteilung haben wir die Aufgaben der Einrichtung der staging-area und der Erzeugung des multidimensionalen Modells getrennt. Aus Gründen der Einfachheit und der Möglichkeit, schneller mit der Arbeit zu beginnen, haben wir anfangs die Daten für die verschiedenen Transformationen (Reparatur der korrupten Daten, Befüllen des multidimensionalen Modells</w:t>
+      </w:r>
+      <w:r>
+        <w:rPr>
+          <w:sz w:val="28"/>
+          <w:szCs w:val="28"/>
+          <w:lang w:val="de-CH"/>
+        </w:rPr>
+        <w:t>, ...</w:t>
+      </w:r>
+      <w:r>
+        <w:rPr>
+          <w:sz w:val="28"/>
+          <w:szCs w:val="28"/>
+          <w:lang w:val="de-CH"/>
+        </w:rPr>
+        <w:t xml:space="preserve">) aus csv-Dateien eingelesen und teils auch wieder als csv-Dateien rausgeschrieben. Aus zeitlichen Gründen haben wir es dann nicht mehr geschafft, dies noch so umzustellen, </w:t>
+      </w:r>
+      <w:r>
+        <w:rPr>
+          <w:sz w:val="28"/>
+          <w:szCs w:val="28"/>
+          <w:lang w:val="de-CH"/>
+        </w:rPr>
+        <w:t xml:space="preserve">so </w:t>
+      </w:r>
+      <w:r>
+        <w:rPr>
+          <w:sz w:val="28"/>
+          <w:szCs w:val="28"/>
+          <w:lang w:val="de-CH"/>
+        </w:rPr>
+        <w:t xml:space="preserve">dass das Einlesen – bis auf den einen Schritt zur Befüllen der staging-area Datenbank – immer aus Datenbanktabellen </w:t>
+      </w:r>
+      <w:r>
+        <w:rPr>
+          <w:sz w:val="28"/>
+          <w:szCs w:val="28"/>
+          <w:lang w:val="de-CH"/>
+        </w:rPr>
+        <w:t>vorgenommen werden würde</w:t>
+      </w:r>
+      <w:r>
+        <w:rPr>
+          <w:sz w:val="28"/>
+          <w:szCs w:val="28"/>
+          <w:lang w:val="de-CH"/>
+        </w:rPr>
+        <w:t xml:space="preserve">. </w:t>
+      </w:r>
+    </w:p>
+    <w:p>
+      <w:pPr>
+        <w:rPr>
+          <w:sz w:val="28"/>
+          <w:szCs w:val="28"/>
+          <w:lang w:val="de-CH"/>
+        </w:rPr>
+      </w:pPr>
+    </w:p>
+    <w:p>
+      <w:pPr>
+        <w:rPr>
+          <w:sz w:val="28"/>
+          <w:szCs w:val="28"/>
+          <w:lang w:val="de-CH"/>
+        </w:rPr>
+      </w:pPr>
+      <w:r>
+        <w:rPr>
+          <w:sz w:val="28"/>
+          <w:szCs w:val="28"/>
+          <w:lang w:val="de-CH"/>
+        </w:rPr>
+        <w:t>Wir wollen aber gerne versuchen zu demonstrieren, dass wir theoretisch die Integration der Daten über die Datenbank hinbekommen hätten. Wir haben die</w:t>
       </w:r>
       <w:r>
         <w:rPr>
@@ -1848,375 +1590,95 @@
         </w:rPr>
         <w:t xml:space="preserve"> </w:t>
       </w:r>
-      <w:proofErr w:type="spellStart"/>
-      <w:r>
-        <w:rPr>
-          <w:sz w:val="28"/>
-          <w:szCs w:val="28"/>
-          <w:lang w:val="de-CH"/>
-        </w:rPr>
-        <w:t>staging</w:t>
-      </w:r>
-      <w:proofErr w:type="spellEnd"/>
-      <w:r>
-        <w:rPr>
-          <w:sz w:val="28"/>
-          <w:szCs w:val="28"/>
-          <w:lang w:val="de-CH"/>
-        </w:rPr>
-        <w:t xml:space="preserve">-area </w:t>
-      </w:r>
-      <w:r>
-        <w:rPr>
-          <w:sz w:val="28"/>
-          <w:szCs w:val="28"/>
-          <w:lang w:val="de-CH"/>
-        </w:rPr>
-        <w:t xml:space="preserve">nicht sicher, wie hoch der geforderte </w:t>
-      </w:r>
-      <w:r>
-        <w:rPr>
-          <w:sz w:val="28"/>
-          <w:szCs w:val="28"/>
-          <w:lang w:val="de-CH"/>
-        </w:rPr>
-        <w:t xml:space="preserve">Anspruch an </w:t>
-      </w:r>
-      <w:r>
-        <w:rPr>
-          <w:sz w:val="28"/>
-          <w:szCs w:val="28"/>
-          <w:lang w:val="de-CH"/>
-        </w:rPr>
-        <w:t>deren</w:t>
-      </w:r>
-      <w:r>
-        <w:rPr>
-          <w:sz w:val="28"/>
-          <w:szCs w:val="28"/>
-          <w:lang w:val="de-CH"/>
-        </w:rPr>
-        <w:t xml:space="preserve"> „physisch</w:t>
-      </w:r>
-      <w:r>
-        <w:rPr>
-          <w:sz w:val="28"/>
-          <w:szCs w:val="28"/>
-          <w:lang w:val="de-CH"/>
-        </w:rPr>
-        <w:t>e</w:t>
-      </w:r>
-      <w:r>
-        <w:rPr>
-          <w:sz w:val="28"/>
-          <w:szCs w:val="28"/>
-          <w:lang w:val="de-CH"/>
-        </w:rPr>
-        <w:t>s</w:t>
-      </w:r>
-      <w:r>
-        <w:rPr>
-          <w:sz w:val="28"/>
-          <w:szCs w:val="28"/>
-          <w:lang w:val="de-CH"/>
-        </w:rPr>
-        <w:t xml:space="preserve"> Vorhandensein</w:t>
-      </w:r>
-      <w:r>
-        <w:rPr>
-          <w:sz w:val="28"/>
-          <w:szCs w:val="28"/>
-          <w:lang w:val="de-CH"/>
-        </w:rPr>
-        <w:t>“ ist. Sprich, s</w:t>
-      </w:r>
-      <w:r>
-        <w:rPr>
-          <w:sz w:val="28"/>
-          <w:szCs w:val="28"/>
-          <w:lang w:val="de-CH"/>
-        </w:rPr>
-        <w:t xml:space="preserve">oll eine </w:t>
-      </w:r>
-      <w:r>
-        <w:rPr>
-          <w:sz w:val="28"/>
-          <w:szCs w:val="28"/>
-          <w:lang w:val="de-CH"/>
-        </w:rPr>
-        <w:t xml:space="preserve">zur </w:t>
-      </w:r>
-      <w:proofErr w:type="spellStart"/>
-      <w:r>
-        <w:rPr>
-          <w:sz w:val="28"/>
-          <w:szCs w:val="28"/>
-          <w:lang w:val="de-CH"/>
-        </w:rPr>
-        <w:t>Northwind</w:t>
-      </w:r>
-      <w:proofErr w:type="spellEnd"/>
-      <w:r>
-        <w:rPr>
-          <w:sz w:val="28"/>
-          <w:szCs w:val="28"/>
-          <w:lang w:val="de-CH"/>
-        </w:rPr>
-        <w:t xml:space="preserve">-Datenbank </w:t>
-      </w:r>
-      <w:r>
-        <w:rPr>
-          <w:sz w:val="28"/>
-          <w:szCs w:val="28"/>
-          <w:lang w:val="de-CH"/>
-        </w:rPr>
-        <w:t>parallele Datenbank mittels MySQL-</w:t>
-      </w:r>
-      <w:proofErr w:type="spellStart"/>
-      <w:r>
-        <w:rPr>
-          <w:sz w:val="28"/>
-          <w:szCs w:val="28"/>
-          <w:lang w:val="de-CH"/>
-        </w:rPr>
-        <w:t>Workbench</w:t>
-      </w:r>
-      <w:proofErr w:type="spellEnd"/>
-      <w:r>
-        <w:rPr>
-          <w:sz w:val="28"/>
-          <w:szCs w:val="28"/>
-          <w:lang w:val="de-CH"/>
-        </w:rPr>
-        <w:t xml:space="preserve"> erstellt werden, die </w:t>
-      </w:r>
-      <w:r>
-        <w:rPr>
-          <w:sz w:val="28"/>
-          <w:szCs w:val="28"/>
-          <w:lang w:val="de-CH"/>
-        </w:rPr>
-        <w:t xml:space="preserve">dann </w:t>
-      </w:r>
-      <w:r>
-        <w:rPr>
-          <w:sz w:val="28"/>
-          <w:szCs w:val="28"/>
-          <w:lang w:val="de-CH"/>
-        </w:rPr>
-        <w:t xml:space="preserve">eine eingedampfte Version </w:t>
-      </w:r>
-      <w:r>
-        <w:rPr>
-          <w:sz w:val="28"/>
-          <w:szCs w:val="28"/>
-          <w:lang w:val="de-CH"/>
-        </w:rPr>
-        <w:t xml:space="preserve">der Daten enthält? Wir haben uns letztendlich dafür entschieden, eine </w:t>
-      </w:r>
-      <w:proofErr w:type="spellStart"/>
-      <w:r>
-        <w:rPr>
-          <w:sz w:val="28"/>
-          <w:szCs w:val="28"/>
-          <w:lang w:val="de-CH"/>
-        </w:rPr>
-        <w:t>staging</w:t>
-      </w:r>
-      <w:proofErr w:type="spellEnd"/>
-      <w:r>
-        <w:rPr>
-          <w:sz w:val="28"/>
-          <w:szCs w:val="28"/>
-          <w:lang w:val="de-CH"/>
-        </w:rPr>
-        <w:t>-area</w:t>
-      </w:r>
-      <w:r>
-        <w:rPr>
-          <w:sz w:val="28"/>
-          <w:szCs w:val="28"/>
-          <w:lang w:val="de-CH"/>
-        </w:rPr>
-        <w:t xml:space="preserve"> </w:t>
-      </w:r>
-      <w:r>
-        <w:rPr>
-          <w:sz w:val="28"/>
-          <w:szCs w:val="28"/>
-          <w:lang w:val="de-CH"/>
-        </w:rPr>
-        <w:t xml:space="preserve">Datenbank zu kreieren und zu </w:t>
-      </w:r>
-      <w:proofErr w:type="spellStart"/>
-      <w:r>
-        <w:rPr>
-          <w:sz w:val="28"/>
-          <w:szCs w:val="28"/>
-          <w:lang w:val="de-CH"/>
-        </w:rPr>
-        <w:t>befüllen</w:t>
-      </w:r>
-      <w:proofErr w:type="spellEnd"/>
-      <w:r>
-        <w:rPr>
-          <w:sz w:val="28"/>
-          <w:szCs w:val="28"/>
-          <w:lang w:val="de-CH"/>
-        </w:rPr>
-        <w:t xml:space="preserve">, haben aber letztendlich für die Reparatur-Transformationen die Daten aus den </w:t>
-      </w:r>
-      <w:proofErr w:type="spellStart"/>
-      <w:r>
-        <w:rPr>
-          <w:sz w:val="28"/>
-          <w:szCs w:val="28"/>
-          <w:lang w:val="de-CH"/>
-        </w:rPr>
-        <w:t>csv</w:t>
-      </w:r>
-      <w:proofErr w:type="spellEnd"/>
-      <w:r>
-        <w:rPr>
-          <w:sz w:val="28"/>
-          <w:szCs w:val="28"/>
-          <w:lang w:val="de-CH"/>
-        </w:rPr>
-        <w:t xml:space="preserve">-Files gelesen und nach den Transformationen die Daten auch wieder in </w:t>
-      </w:r>
-      <w:proofErr w:type="spellStart"/>
-      <w:r>
-        <w:rPr>
-          <w:sz w:val="28"/>
-          <w:szCs w:val="28"/>
-          <w:lang w:val="de-CH"/>
-        </w:rPr>
-        <w:t>csv</w:t>
-      </w:r>
-      <w:proofErr w:type="spellEnd"/>
-      <w:r>
-        <w:rPr>
-          <w:sz w:val="28"/>
-          <w:szCs w:val="28"/>
-          <w:lang w:val="de-CH"/>
-        </w:rPr>
-        <w:t xml:space="preserve">-Files geschrieben.  Genauso wird bei unserer Lösung die DWH-Datenbank („NORTHWIND_DWH“) mit Daten aus den </w:t>
-      </w:r>
-      <w:proofErr w:type="spellStart"/>
-      <w:r>
-        <w:rPr>
-          <w:sz w:val="28"/>
-          <w:szCs w:val="28"/>
-          <w:lang w:val="de-CH"/>
-        </w:rPr>
-        <w:t>csv</w:t>
-      </w:r>
-      <w:proofErr w:type="spellEnd"/>
-      <w:r>
-        <w:rPr>
-          <w:sz w:val="28"/>
-          <w:szCs w:val="28"/>
-          <w:lang w:val="de-CH"/>
-        </w:rPr>
-        <w:t xml:space="preserve">-Dateien </w:t>
-      </w:r>
-      <w:proofErr w:type="spellStart"/>
-      <w:r>
-        <w:rPr>
-          <w:sz w:val="28"/>
-          <w:szCs w:val="28"/>
-          <w:lang w:val="de-CH"/>
-        </w:rPr>
-        <w:t>befüllt</w:t>
-      </w:r>
-      <w:proofErr w:type="spellEnd"/>
-      <w:r>
-        <w:rPr>
-          <w:sz w:val="28"/>
-          <w:szCs w:val="28"/>
-          <w:lang w:val="de-CH"/>
-        </w:rPr>
-        <w:t xml:space="preserve"> und nicht mit solchen aus der </w:t>
-      </w:r>
-      <w:proofErr w:type="spellStart"/>
-      <w:r>
-        <w:rPr>
-          <w:sz w:val="28"/>
-          <w:szCs w:val="28"/>
-          <w:lang w:val="de-CH"/>
-        </w:rPr>
-        <w:t>staging</w:t>
-      </w:r>
-      <w:proofErr w:type="spellEnd"/>
-      <w:r>
-        <w:rPr>
-          <w:sz w:val="28"/>
-          <w:szCs w:val="28"/>
-          <w:lang w:val="de-CH"/>
-        </w:rPr>
-        <w:t>-area.</w:t>
-      </w:r>
-    </w:p>
-    <w:p>
-      <w:pPr>
-        <w:rPr>
-          <w:sz w:val="28"/>
-          <w:szCs w:val="28"/>
-          <w:lang w:val="de-CH"/>
-        </w:rPr>
-      </w:pPr>
-    </w:p>
-    <w:p>
-      <w:pPr>
-        <w:rPr>
-          <w:sz w:val="28"/>
-          <w:szCs w:val="28"/>
-          <w:lang w:val="de-CH"/>
-        </w:rPr>
-      </w:pPr>
-      <w:r>
-        <w:rPr>
-          <w:sz w:val="28"/>
-          <w:szCs w:val="28"/>
-          <w:lang w:val="de-CH"/>
-        </w:rPr>
-        <w:t xml:space="preserve">Nichtsdestotrotz hier eine kurze Erläuterung, wie die </w:t>
-      </w:r>
-      <w:proofErr w:type="spellStart"/>
-      <w:r>
-        <w:rPr>
-          <w:sz w:val="28"/>
-          <w:szCs w:val="28"/>
-          <w:lang w:val="de-CH"/>
-        </w:rPr>
-        <w:t>staging</w:t>
-      </w:r>
-      <w:proofErr w:type="spellEnd"/>
-      <w:r>
-        <w:rPr>
-          <w:sz w:val="28"/>
-          <w:szCs w:val="28"/>
-          <w:lang w:val="de-CH"/>
-        </w:rPr>
-        <w:t xml:space="preserve">-area-Datenbank erzeugt und </w:t>
-      </w:r>
-      <w:proofErr w:type="spellStart"/>
-      <w:r>
-        <w:rPr>
-          <w:sz w:val="28"/>
-          <w:szCs w:val="28"/>
-          <w:lang w:val="de-CH"/>
-        </w:rPr>
-        <w:t>befüllt</w:t>
-      </w:r>
-      <w:proofErr w:type="spellEnd"/>
-      <w:r>
-        <w:rPr>
-          <w:sz w:val="28"/>
-          <w:szCs w:val="28"/>
-          <w:lang w:val="de-CH"/>
-        </w:rPr>
-        <w:t xml:space="preserve"> wird.</w:t>
+      <w:r>
+        <w:rPr>
+          <w:sz w:val="28"/>
+          <w:szCs w:val="28"/>
+          <w:lang w:val="de-CH"/>
+        </w:rPr>
+        <w:t>staging-area</w:t>
+      </w:r>
+      <w:r>
+        <w:rPr>
+          <w:sz w:val="28"/>
+          <w:szCs w:val="28"/>
+          <w:lang w:val="de-CH"/>
+        </w:rPr>
+        <w:t xml:space="preserve"> Datenbank erstellt und </w:t>
+      </w:r>
+      <w:r>
+        <w:rPr>
+          <w:sz w:val="28"/>
+          <w:szCs w:val="28"/>
+          <w:lang w:val="de-CH"/>
+        </w:rPr>
+        <w:t xml:space="preserve">mit den notwendigen Tabellen </w:t>
+      </w:r>
+      <w:r>
+        <w:rPr>
+          <w:sz w:val="28"/>
+          <w:szCs w:val="28"/>
+          <w:lang w:val="de-CH"/>
+        </w:rPr>
+        <w:t>befüllt.</w:t>
+      </w:r>
+      <w:r>
+        <w:rPr>
+          <w:sz w:val="28"/>
+          <w:szCs w:val="28"/>
+          <w:lang w:val="de-CH"/>
+        </w:rPr>
+        <w:t xml:space="preserve"> Nur eben die Integration in den Daten-Flow ist nicht gegeben.</w:t>
+      </w:r>
+    </w:p>
+    <w:p>
+      <w:pPr>
+        <w:rPr>
+          <w:sz w:val="28"/>
+          <w:szCs w:val="28"/>
+          <w:lang w:val="de-CH"/>
+        </w:rPr>
+      </w:pPr>
+    </w:p>
+    <w:p>
+      <w:pPr>
+        <w:rPr>
+          <w:sz w:val="28"/>
+          <w:szCs w:val="28"/>
+          <w:lang w:val="de-CH"/>
+        </w:rPr>
+      </w:pPr>
+      <w:r>
+        <w:rPr>
+          <w:sz w:val="28"/>
+          <w:szCs w:val="28"/>
+          <w:lang w:val="de-CH"/>
+        </w:rPr>
+        <w:t>Es folgt eine</w:t>
+      </w:r>
+      <w:r>
+        <w:rPr>
+          <w:sz w:val="28"/>
+          <w:szCs w:val="28"/>
+          <w:lang w:val="de-CH"/>
+        </w:rPr>
+        <w:t xml:space="preserve"> kurze Erläuterung, wie </w:t>
+      </w:r>
+      <w:r>
+        <w:rPr>
+          <w:sz w:val="28"/>
+          <w:szCs w:val="28"/>
+          <w:lang w:val="de-CH"/>
+        </w:rPr>
+        <w:t>unsere</w:t>
+      </w:r>
+      <w:r>
+        <w:rPr>
+          <w:sz w:val="28"/>
+          <w:szCs w:val="28"/>
+          <w:lang w:val="de-CH"/>
+        </w:rPr>
+        <w:t xml:space="preserve"> staging-area-Datenbank erzeugt und befüllt wird.</w:t>
       </w:r>
     </w:p>
     <w:p>
@@ -2237,9 +1699,9 @@
       </w:pPr>
       <w:r>
         <w:rPr>
-          <w:sz w:val="28"/>
-          <w:szCs w:val="28"/>
-          <w:lang w:val="de-CH"/>
+          <w:noProof/>
+          <w:sz w:val="28"/>
+          <w:szCs w:val="28"/>
         </w:rPr>
         <w:drawing>
           <wp:inline distT="0" distB="0" distL="0" distR="0" wp14:anchorId="7AE2C8ED" wp14:editId="341AFF46">
@@ -2293,7 +1755,7 @@
           <w:lang w:val="de-CH"/>
         </w:rPr>
       </w:pPr>
-      <w:bookmarkStart w:id="5" w:name="_Ref404102490"/>
+      <w:bookmarkStart w:id="7" w:name="_Ref404102490"/>
       <w:r>
         <w:rPr>
           <w:lang w:val="de-CH"/>
@@ -2331,26 +1793,12 @@
         </w:rPr>
         <w:fldChar w:fldCharType="end"/>
       </w:r>
-      <w:bookmarkEnd w:id="5"/>
-      <w:r>
-        <w:rPr>
-          <w:lang w:val="de-CH"/>
-        </w:rPr>
-        <w:t>: Skript "</w:t>
-      </w:r>
-      <w:proofErr w:type="spellStart"/>
-      <w:r>
-        <w:rPr>
-          <w:lang w:val="de-CH"/>
-        </w:rPr>
-        <w:t>create_staging_area_schema.sql</w:t>
-      </w:r>
-      <w:proofErr w:type="spellEnd"/>
-      <w:r>
-        <w:rPr>
-          <w:lang w:val="de-CH"/>
-        </w:rPr>
-        <w:t>". Für eine bessere Übersicht sind die Abschnitte für die Erzeugung der einzelnen Spalten zusammengeklappt.</w:t>
+      <w:bookmarkEnd w:id="7"/>
+      <w:r>
+        <w:rPr>
+          <w:lang w:val="de-CH"/>
+        </w:rPr>
+        <w:t>: Skript "create_staging_area_schema.sql". Für eine bessere Übersicht sind die Abschnitte für die Erzeugung der einzelnen Spalten zusammengeklappt.</w:t>
       </w:r>
     </w:p>
     <w:p>
@@ -2389,36 +1837,8 @@
           <w:szCs w:val="28"/>
           <w:lang w:val="de-CH"/>
         </w:rPr>
-        <w:t>r Erzeugung der leeren Datenbank ist in MySQL-</w:t>
-      </w:r>
-      <w:proofErr w:type="spellStart"/>
-      <w:r>
-        <w:rPr>
-          <w:sz w:val="28"/>
-          <w:szCs w:val="28"/>
-          <w:lang w:val="de-CH"/>
-        </w:rPr>
-        <w:t>Workbench</w:t>
-      </w:r>
-      <w:proofErr w:type="spellEnd"/>
-      <w:r>
-        <w:rPr>
-          <w:sz w:val="28"/>
-          <w:szCs w:val="28"/>
-          <w:lang w:val="de-CH"/>
-        </w:rPr>
-        <w:t xml:space="preserve"> auszuführen und lautet „</w:t>
-      </w:r>
-      <w:proofErr w:type="spellStart"/>
-      <w:r>
-        <w:rPr>
-          <w:sz w:val="28"/>
-          <w:szCs w:val="28"/>
-          <w:lang w:val="de-CH"/>
-        </w:rPr>
-        <w:t>create_staging_area_schema.sql</w:t>
-      </w:r>
-      <w:proofErr w:type="spellEnd"/>
+        <w:t>r Erzeugung der leeren Datenbank ist in MySQL-Workbench auszuführen und lautet „create_staging_area_schema.sql</w:t>
+      </w:r>
       <w:r>
         <w:rPr>
           <w:sz w:val="28"/>
@@ -2572,79 +1992,7 @@
           <w:szCs w:val="28"/>
           <w:lang w:val="de-CH"/>
         </w:rPr>
-        <w:t xml:space="preserve">Das </w:t>
-      </w:r>
-      <w:proofErr w:type="spellStart"/>
-      <w:r>
-        <w:rPr>
-          <w:sz w:val="28"/>
-          <w:szCs w:val="28"/>
-          <w:lang w:val="de-CH"/>
-        </w:rPr>
-        <w:t>Befüllen</w:t>
-      </w:r>
-      <w:proofErr w:type="spellEnd"/>
-      <w:r>
-        <w:rPr>
-          <w:sz w:val="28"/>
-          <w:szCs w:val="28"/>
-          <w:lang w:val="de-CH"/>
-        </w:rPr>
-        <w:t xml:space="preserve"> der Datenbank erfolgt mittels des </w:t>
-      </w:r>
-      <w:proofErr w:type="spellStart"/>
-      <w:r>
-        <w:rPr>
-          <w:sz w:val="28"/>
-          <w:szCs w:val="28"/>
-          <w:lang w:val="de-CH"/>
-        </w:rPr>
-        <w:t>Pentaho</w:t>
-      </w:r>
-      <w:proofErr w:type="spellEnd"/>
-      <w:r>
-        <w:rPr>
-          <w:sz w:val="28"/>
-          <w:szCs w:val="28"/>
-          <w:lang w:val="de-CH"/>
-        </w:rPr>
-        <w:t xml:space="preserve"> Data Integration (PDI) </w:t>
-      </w:r>
-      <w:proofErr w:type="spellStart"/>
-      <w:r>
-        <w:rPr>
-          <w:sz w:val="28"/>
-          <w:szCs w:val="28"/>
-          <w:lang w:val="de-CH"/>
-        </w:rPr>
-        <w:t>Spoon</w:t>
-      </w:r>
-      <w:proofErr w:type="spellEnd"/>
-      <w:r>
-        <w:rPr>
-          <w:sz w:val="28"/>
-          <w:szCs w:val="28"/>
-          <w:lang w:val="de-CH"/>
-        </w:rPr>
-        <w:t xml:space="preserve"> Skripts „</w:t>
-      </w:r>
-      <w:proofErr w:type="spellStart"/>
-      <w:r>
-        <w:rPr>
-          <w:sz w:val="28"/>
-          <w:szCs w:val="28"/>
-          <w:lang w:val="de-CH"/>
-        </w:rPr>
-        <w:t>add_data_to_staging_area.ktr</w:t>
-      </w:r>
-      <w:proofErr w:type="spellEnd"/>
-      <w:r>
-        <w:rPr>
-          <w:sz w:val="28"/>
-          <w:szCs w:val="28"/>
-          <w:lang w:val="de-CH"/>
-        </w:rPr>
-        <w:t>“</w:t>
+        <w:t>Das Befüllen der Datenbank erfolgt mittels des Pentaho Data Integration (PDI) Spoon Skripts „add_data_to_staging_area.ktr“</w:t>
       </w:r>
       <w:r>
         <w:rPr>
@@ -2721,25 +2069,7 @@
           <w:szCs w:val="28"/>
           <w:lang w:val="de-CH"/>
         </w:rPr>
-        <w:t xml:space="preserve"> Jedes der </w:t>
-      </w:r>
-      <w:proofErr w:type="spellStart"/>
-      <w:r>
-        <w:rPr>
-          <w:sz w:val="28"/>
-          <w:szCs w:val="28"/>
-          <w:lang w:val="de-CH"/>
-        </w:rPr>
-        <w:t>csv</w:t>
-      </w:r>
-      <w:proofErr w:type="spellEnd"/>
-      <w:r>
-        <w:rPr>
-          <w:sz w:val="28"/>
-          <w:szCs w:val="28"/>
-          <w:lang w:val="de-CH"/>
-        </w:rPr>
-        <w:t xml:space="preserve">-Files wird einzeln mit einem „CSV Input“-Schritt eingelesen und </w:t>
+        <w:t xml:space="preserve"> Jedes der csv-Files wird einzeln mit einem „CSV Input“-Schritt eingelesen und </w:t>
       </w:r>
       <w:r>
         <w:rPr>
@@ -2771,313 +2101,7 @@
           <w:szCs w:val="28"/>
           <w:lang w:val="de-CH"/>
         </w:rPr>
-        <w:t xml:space="preserve">h hierbei gezeigt, dass durch die Einschränkung durch die Verlinkung der Tabellen untereinander durch Schlüssel-Fremdschlüssel-Beziehungen, das gleichzeitige </w:t>
-      </w:r>
-      <w:proofErr w:type="spellStart"/>
-      <w:r>
-        <w:rPr>
-          <w:sz w:val="28"/>
-          <w:szCs w:val="28"/>
-          <w:lang w:val="de-CH"/>
-        </w:rPr>
-        <w:t>Befüllen</w:t>
-      </w:r>
-      <w:proofErr w:type="spellEnd"/>
-      <w:r>
-        <w:rPr>
-          <w:sz w:val="28"/>
-          <w:szCs w:val="28"/>
-          <w:lang w:val="de-CH"/>
-        </w:rPr>
-        <w:t xml:space="preserve"> der Tabellen eine Fehlermeldung provoziert. Um dies zu vermeiden, muss man zunächst die Verbindung zwischen „</w:t>
-      </w:r>
-      <w:proofErr w:type="spellStart"/>
-      <w:r>
-        <w:rPr>
-          <w:sz w:val="28"/>
-          <w:szCs w:val="28"/>
-          <w:lang w:val="de-CH"/>
-        </w:rPr>
-        <w:t>read</w:t>
-      </w:r>
-      <w:proofErr w:type="spellEnd"/>
-      <w:r>
-        <w:rPr>
-          <w:sz w:val="28"/>
-          <w:szCs w:val="28"/>
-          <w:lang w:val="de-CH"/>
-        </w:rPr>
-        <w:t xml:space="preserve"> </w:t>
-      </w:r>
-      <w:proofErr w:type="spellStart"/>
-      <w:r>
-        <w:rPr>
-          <w:sz w:val="28"/>
-          <w:szCs w:val="28"/>
-          <w:lang w:val="de-CH"/>
-        </w:rPr>
-        <w:t>orders</w:t>
-      </w:r>
-      <w:proofErr w:type="spellEnd"/>
-      <w:r>
-        <w:rPr>
-          <w:sz w:val="28"/>
-          <w:szCs w:val="28"/>
-          <w:lang w:val="de-CH"/>
-        </w:rPr>
-        <w:t xml:space="preserve">“ und „Insert </w:t>
-      </w:r>
-      <w:proofErr w:type="spellStart"/>
-      <w:r>
-        <w:rPr>
-          <w:sz w:val="28"/>
-          <w:szCs w:val="28"/>
-          <w:lang w:val="de-CH"/>
-        </w:rPr>
-        <w:t>orders</w:t>
-      </w:r>
-      <w:proofErr w:type="spellEnd"/>
-      <w:r>
-        <w:rPr>
-          <w:sz w:val="28"/>
-          <w:szCs w:val="28"/>
-          <w:lang w:val="de-CH"/>
-        </w:rPr>
-        <w:t xml:space="preserve"> </w:t>
-      </w:r>
-      <w:proofErr w:type="spellStart"/>
-      <w:r>
-        <w:rPr>
-          <w:sz w:val="28"/>
-          <w:szCs w:val="28"/>
-          <w:lang w:val="de-CH"/>
-        </w:rPr>
-        <w:t>into</w:t>
-      </w:r>
-      <w:proofErr w:type="spellEnd"/>
-      <w:r>
-        <w:rPr>
-          <w:sz w:val="28"/>
-          <w:szCs w:val="28"/>
-          <w:lang w:val="de-CH"/>
-        </w:rPr>
-        <w:t xml:space="preserve"> </w:t>
-      </w:r>
-      <w:proofErr w:type="spellStart"/>
-      <w:r>
-        <w:rPr>
-          <w:sz w:val="28"/>
-          <w:szCs w:val="28"/>
-          <w:lang w:val="de-CH"/>
-        </w:rPr>
-        <w:t>staging</w:t>
-      </w:r>
-      <w:proofErr w:type="spellEnd"/>
-      <w:r>
-        <w:rPr>
-          <w:sz w:val="28"/>
-          <w:szCs w:val="28"/>
-          <w:lang w:val="de-CH"/>
-        </w:rPr>
-        <w:t xml:space="preserve"> </w:t>
-      </w:r>
-      <w:proofErr w:type="spellStart"/>
-      <w:r>
-        <w:rPr>
-          <w:sz w:val="28"/>
-          <w:szCs w:val="28"/>
-          <w:lang w:val="de-CH"/>
-        </w:rPr>
-        <w:t>area</w:t>
-      </w:r>
-      <w:proofErr w:type="spellEnd"/>
-      <w:r>
-        <w:rPr>
-          <w:sz w:val="28"/>
-          <w:szCs w:val="28"/>
-          <w:lang w:val="de-CH"/>
-        </w:rPr>
-        <w:t>“ sowie diejenige zwischen „</w:t>
-      </w:r>
-      <w:proofErr w:type="spellStart"/>
-      <w:r>
-        <w:rPr>
-          <w:sz w:val="28"/>
-          <w:szCs w:val="28"/>
-          <w:lang w:val="de-CH"/>
-        </w:rPr>
-        <w:t>read</w:t>
-      </w:r>
-      <w:proofErr w:type="spellEnd"/>
-      <w:r>
-        <w:rPr>
-          <w:sz w:val="28"/>
-          <w:szCs w:val="28"/>
-          <w:lang w:val="de-CH"/>
-        </w:rPr>
-        <w:t xml:space="preserve"> </w:t>
-      </w:r>
-      <w:proofErr w:type="spellStart"/>
-      <w:r>
-        <w:rPr>
-          <w:sz w:val="28"/>
-          <w:szCs w:val="28"/>
-          <w:lang w:val="de-CH"/>
-        </w:rPr>
-        <w:t>order</w:t>
-      </w:r>
-      <w:proofErr w:type="spellEnd"/>
-      <w:r>
-        <w:rPr>
-          <w:sz w:val="28"/>
-          <w:szCs w:val="28"/>
-          <w:lang w:val="de-CH"/>
-        </w:rPr>
-        <w:t xml:space="preserve"> </w:t>
-      </w:r>
-      <w:proofErr w:type="spellStart"/>
-      <w:r>
-        <w:rPr>
-          <w:sz w:val="28"/>
-          <w:szCs w:val="28"/>
-          <w:lang w:val="de-CH"/>
-        </w:rPr>
-        <w:t>details</w:t>
-      </w:r>
-      <w:proofErr w:type="spellEnd"/>
-      <w:r>
-        <w:rPr>
-          <w:sz w:val="28"/>
-          <w:szCs w:val="28"/>
-          <w:lang w:val="de-CH"/>
-        </w:rPr>
-        <w:t xml:space="preserve">“ und „Insert </w:t>
-      </w:r>
-      <w:proofErr w:type="spellStart"/>
-      <w:r>
-        <w:rPr>
-          <w:sz w:val="28"/>
-          <w:szCs w:val="28"/>
-          <w:lang w:val="de-CH"/>
-        </w:rPr>
-        <w:t>order</w:t>
-      </w:r>
-      <w:proofErr w:type="spellEnd"/>
-      <w:r>
-        <w:rPr>
-          <w:sz w:val="28"/>
-          <w:szCs w:val="28"/>
-          <w:lang w:val="de-CH"/>
-        </w:rPr>
-        <w:t xml:space="preserve"> </w:t>
-      </w:r>
-      <w:proofErr w:type="spellStart"/>
-      <w:r>
-        <w:rPr>
-          <w:sz w:val="28"/>
-          <w:szCs w:val="28"/>
-          <w:lang w:val="de-CH"/>
-        </w:rPr>
-        <w:t>details</w:t>
-      </w:r>
-      <w:proofErr w:type="spellEnd"/>
-      <w:r>
-        <w:rPr>
-          <w:sz w:val="28"/>
-          <w:szCs w:val="28"/>
-          <w:lang w:val="de-CH"/>
-        </w:rPr>
-        <w:t xml:space="preserve"> </w:t>
-      </w:r>
-      <w:proofErr w:type="spellStart"/>
-      <w:r>
-        <w:rPr>
-          <w:sz w:val="28"/>
-          <w:szCs w:val="28"/>
-          <w:lang w:val="de-CH"/>
-        </w:rPr>
-        <w:t>into</w:t>
-      </w:r>
-      <w:proofErr w:type="spellEnd"/>
-      <w:r>
-        <w:rPr>
-          <w:sz w:val="28"/>
-          <w:szCs w:val="28"/>
-          <w:lang w:val="de-CH"/>
-        </w:rPr>
-        <w:t xml:space="preserve"> </w:t>
-      </w:r>
-      <w:proofErr w:type="spellStart"/>
-      <w:r>
-        <w:rPr>
-          <w:sz w:val="28"/>
-          <w:szCs w:val="28"/>
-          <w:lang w:val="de-CH"/>
-        </w:rPr>
-        <w:t>staging</w:t>
-      </w:r>
-      <w:proofErr w:type="spellEnd"/>
-      <w:r>
-        <w:rPr>
-          <w:sz w:val="28"/>
-          <w:szCs w:val="28"/>
-          <w:lang w:val="de-CH"/>
-        </w:rPr>
-        <w:t xml:space="preserve"> </w:t>
-      </w:r>
-      <w:proofErr w:type="spellStart"/>
-      <w:r>
-        <w:rPr>
-          <w:sz w:val="28"/>
-          <w:szCs w:val="28"/>
-          <w:lang w:val="de-CH"/>
-        </w:rPr>
-        <w:t>area</w:t>
-      </w:r>
-      <w:proofErr w:type="spellEnd"/>
-      <w:r>
-        <w:rPr>
-          <w:sz w:val="28"/>
-          <w:szCs w:val="28"/>
-          <w:lang w:val="de-CH"/>
-        </w:rPr>
-        <w:t xml:space="preserve">“ deaktivieren und die </w:t>
-      </w:r>
-      <w:proofErr w:type="spellStart"/>
-      <w:r>
-        <w:rPr>
-          <w:sz w:val="28"/>
-          <w:szCs w:val="28"/>
-          <w:lang w:val="de-CH"/>
-        </w:rPr>
-        <w:t>Spoon</w:t>
-      </w:r>
-      <w:proofErr w:type="spellEnd"/>
-      <w:r>
-        <w:rPr>
-          <w:sz w:val="28"/>
-          <w:szCs w:val="28"/>
-          <w:lang w:val="de-CH"/>
-        </w:rPr>
-        <w:t xml:space="preserve">-Transformation laufen lassen. Nachdem dies erfolgreich geschehen ist, kann man die beiden deaktivierten Verbindungen wieder aktivieren und die Transformation erneut starten. Danach ist die </w:t>
-      </w:r>
-      <w:proofErr w:type="spellStart"/>
-      <w:r>
-        <w:rPr>
-          <w:sz w:val="28"/>
-          <w:szCs w:val="28"/>
-          <w:lang w:val="de-CH"/>
-        </w:rPr>
-        <w:t>staging</w:t>
-      </w:r>
-      <w:proofErr w:type="spellEnd"/>
-      <w:r>
-        <w:rPr>
-          <w:sz w:val="28"/>
-          <w:szCs w:val="28"/>
-          <w:lang w:val="de-CH"/>
-        </w:rPr>
-        <w:t>-area Datenbank gefüllt.</w:t>
+        <w:t>h hierbei gezeigt, dass durch die Einschränkung durch die Verlinkung der Tabellen untereinander durch Schlüssel-Fremdschlüssel-Beziehungen, das gleichzeitige Befüllen der Tabellen eine Fehlermeldung provoziert. Um dies zu vermeiden, muss man zunächst die Verbindung zwischen „read orders“ und „Insert orders into staging area“ sowie diejenige zwischen „read order details“ und „Insert order details into staging area“ deaktivieren und die Spoon-Transformation laufen lassen. Nachdem dies erfolgreich geschehen ist, kann man die beiden deaktivierten Verbindungen wieder aktivieren und die Transformation erneut starten. Danach ist die staging-area Datenbank gefüllt.</w:t>
       </w:r>
     </w:p>
     <w:p>
@@ -3100,9 +2124,9 @@
       </w:pPr>
       <w:r>
         <w:rPr>
-          <w:sz w:val="28"/>
-          <w:szCs w:val="28"/>
-          <w:lang w:val="de-CH"/>
+          <w:noProof/>
+          <w:sz w:val="28"/>
+          <w:szCs w:val="28"/>
         </w:rPr>
         <w:drawing>
           <wp:inline distT="0" distB="0" distL="0" distR="0" wp14:anchorId="22F9BA64" wp14:editId="2E596250">
@@ -3154,7 +2178,7 @@
           <w:lang w:val="de-CH"/>
         </w:rPr>
       </w:pPr>
-      <w:bookmarkStart w:id="6" w:name="_Ref404102637"/>
+      <w:bookmarkStart w:id="8" w:name="_Ref404102637"/>
       <w:r>
         <w:rPr>
           <w:lang w:val="de-CH"/>
@@ -3192,54 +2216,12 @@
         </w:rPr>
         <w:fldChar w:fldCharType="end"/>
       </w:r>
-      <w:bookmarkEnd w:id="6"/>
-      <w:r>
-        <w:rPr>
-          <w:lang w:val="de-CH"/>
-        </w:rPr>
-        <w:t xml:space="preserve">: Transformation in </w:t>
-      </w:r>
-      <w:proofErr w:type="spellStart"/>
-      <w:r>
-        <w:rPr>
-          <w:lang w:val="de-CH"/>
-        </w:rPr>
-        <w:t>Spoon</w:t>
-      </w:r>
-      <w:proofErr w:type="spellEnd"/>
-      <w:r>
-        <w:rPr>
-          <w:lang w:val="de-CH"/>
-        </w:rPr>
-        <w:t xml:space="preserve"> zum </w:t>
-      </w:r>
-      <w:proofErr w:type="spellStart"/>
-      <w:r>
-        <w:rPr>
-          <w:lang w:val="de-CH"/>
-        </w:rPr>
-        <w:t>Befüllen</w:t>
-      </w:r>
-      <w:proofErr w:type="spellEnd"/>
-      <w:r>
-        <w:rPr>
-          <w:lang w:val="de-CH"/>
-        </w:rPr>
-        <w:t xml:space="preserve"> der </w:t>
-      </w:r>
-      <w:proofErr w:type="spellStart"/>
-      <w:r>
-        <w:rPr>
-          <w:lang w:val="de-CH"/>
-        </w:rPr>
-        <w:t>staging</w:t>
-      </w:r>
-      <w:proofErr w:type="spellEnd"/>
-      <w:r>
-        <w:rPr>
-          <w:lang w:val="de-CH"/>
-        </w:rPr>
-        <w:t>-area-Datenbank nach erfolgreicher Ausführung.</w:t>
+      <w:bookmarkEnd w:id="8"/>
+      <w:r>
+        <w:rPr>
+          <w:lang w:val="de-CH"/>
+        </w:rPr>
+        <w:t>: Transformation in Spoon zum Befüllen der staging-area-Datenbank nach erfolgreicher Ausführung.</w:t>
       </w:r>
     </w:p>
     <w:p>
@@ -3260,7 +2242,7 @@
           <w:lang w:val="de-CH"/>
         </w:rPr>
       </w:pPr>
-      <w:bookmarkStart w:id="7" w:name="_Toc403936317"/>
+      <w:bookmarkStart w:id="9" w:name="_Toc403936317"/>
       <w:r>
         <w:rPr>
           <w:b/>
@@ -3269,92 +2251,54 @@
         </w:rPr>
         <w:t>Reparieren der korrupten Daten</w:t>
       </w:r>
-      <w:bookmarkEnd w:id="7"/>
-    </w:p>
-    <w:p>
-      <w:pPr>
-        <w:rPr>
-          <w:lang w:val="de-CH"/>
-        </w:rPr>
-      </w:pPr>
-    </w:p>
-    <w:p>
-      <w:pPr>
-        <w:rPr>
-          <w:sz w:val="28"/>
-          <w:szCs w:val="28"/>
-          <w:lang w:val="de-CH"/>
-        </w:rPr>
-      </w:pPr>
-      <w:r>
-        <w:rPr>
-          <w:sz w:val="28"/>
-          <w:szCs w:val="28"/>
-          <w:lang w:val="de-CH"/>
-        </w:rPr>
-        <w:t>Um – wie  in der Aufgabenstellung gefordert – herauszufinden, inwiefern sich die Einträge der identischen Produkte unterscheiden, wurde ein kleines Skript namens “</w:t>
-      </w:r>
-      <w:proofErr w:type="spellStart"/>
-      <w:r>
-        <w:rPr>
-          <w:sz w:val="28"/>
-          <w:szCs w:val="28"/>
-          <w:lang w:val="de-CH"/>
-        </w:rPr>
-        <w:t>study_products_table.R</w:t>
-      </w:r>
-      <w:proofErr w:type="spellEnd"/>
-      <w:r>
-        <w:rPr>
-          <w:sz w:val="28"/>
-          <w:szCs w:val="28"/>
-          <w:lang w:val="de-CH"/>
-        </w:rPr>
-        <w:t xml:space="preserve">” in der Programmiersprache R verwendet. Dieses ist auch Teil des Lieferumfangs unseres </w:t>
-      </w:r>
-      <w:proofErr w:type="spellStart"/>
-      <w:r>
-        <w:rPr>
-          <w:sz w:val="28"/>
-          <w:szCs w:val="28"/>
-          <w:lang w:val="de-CH"/>
-        </w:rPr>
-        <w:t>zip</w:t>
-      </w:r>
-      <w:proofErr w:type="spellEnd"/>
-      <w:r>
-        <w:rPr>
-          <w:sz w:val="28"/>
-          <w:szCs w:val="28"/>
-          <w:lang w:val="de-CH"/>
-        </w:rPr>
-        <w:t>-Files.</w:t>
-      </w:r>
-      <w:r>
-        <w:rPr>
-          <w:sz w:val="28"/>
-          <w:szCs w:val="28"/>
-          <w:lang w:val="de-CH"/>
-        </w:rPr>
-        <w:t xml:space="preserve"> Zu seiner Ausführung ist die Installation des Pakets „</w:t>
-      </w:r>
-      <w:proofErr w:type="spellStart"/>
-      <w:r>
-        <w:rPr>
-          <w:sz w:val="28"/>
-          <w:szCs w:val="28"/>
-          <w:lang w:val="de-CH"/>
-        </w:rPr>
-        <w:t>dplyr</w:t>
-      </w:r>
-      <w:proofErr w:type="spellEnd"/>
-      <w:r>
-        <w:rPr>
-          <w:sz w:val="28"/>
-          <w:szCs w:val="28"/>
-          <w:lang w:val="de-CH"/>
-        </w:rPr>
-        <w:t>“ nötig. Das Skript tut prinzipiell folgendes:</w:t>
+      <w:bookmarkEnd w:id="9"/>
+    </w:p>
+    <w:p>
+      <w:pPr>
+        <w:rPr>
+          <w:lang w:val="de-CH"/>
+        </w:rPr>
+      </w:pPr>
+    </w:p>
+    <w:p>
+      <w:pPr>
+        <w:rPr>
+          <w:sz w:val="28"/>
+          <w:szCs w:val="28"/>
+          <w:lang w:val="de-CH"/>
+        </w:rPr>
+      </w:pPr>
+      <w:r>
+        <w:rPr>
+          <w:sz w:val="28"/>
+          <w:szCs w:val="28"/>
+          <w:lang w:val="de-CH"/>
+        </w:rPr>
+        <w:t xml:space="preserve">Um – wie  in der Aufgabenstellung </w:t>
+      </w:r>
+      <w:r>
+        <w:rPr>
+          <w:sz w:val="28"/>
+          <w:szCs w:val="28"/>
+          <w:lang w:val="de-CH"/>
+        </w:rPr>
+        <w:t>angegeben</w:t>
+      </w:r>
+      <w:r>
+        <w:rPr>
+          <w:sz w:val="28"/>
+          <w:szCs w:val="28"/>
+          <w:lang w:val="de-CH"/>
+        </w:rPr>
+        <w:t xml:space="preserve"> – herauszufinden, inwiefern sich die Einträge der identischen Produkte unterscheiden, wurde ein kleines Skript namens “study_products_table.R” in der Programmiersprache R verwendet. Dieses ist auch Teil des Lieferumfangs unseres zip-Files.</w:t>
+      </w:r>
+      <w:r>
+        <w:rPr>
+          <w:sz w:val="28"/>
+          <w:szCs w:val="28"/>
+          <w:lang w:val="de-CH"/>
+        </w:rPr>
+        <w:t xml:space="preserve"> Zu seiner Ausführung ist die Installation des Pakets „dplyr“ nötig. Das Skript tut prinzipiell folgendes:</w:t>
       </w:r>
     </w:p>
     <w:p>
@@ -3376,25 +2320,63 @@
           <w:szCs w:val="28"/>
           <w:lang w:val="de-CH"/>
         </w:rPr>
-        <w:t xml:space="preserve">Es lädt das </w:t>
-      </w:r>
-      <w:proofErr w:type="spellStart"/>
-      <w:r>
-        <w:rPr>
-          <w:sz w:val="28"/>
-          <w:szCs w:val="28"/>
-          <w:lang w:val="de-CH"/>
-        </w:rPr>
-        <w:t>csv</w:t>
-      </w:r>
-      <w:proofErr w:type="spellEnd"/>
-      <w:r>
-        <w:rPr>
-          <w:sz w:val="28"/>
-          <w:szCs w:val="28"/>
-          <w:lang w:val="de-CH"/>
-        </w:rPr>
-        <w:t>-File „products.csv“</w:t>
+        <w:t>E</w:t>
+      </w:r>
+      <w:r>
+        <w:rPr>
+          <w:sz w:val="28"/>
+          <w:szCs w:val="28"/>
+          <w:lang w:val="de-CH"/>
+        </w:rPr>
+        <w:t>inlesen</w:t>
+      </w:r>
+      <w:r>
+        <w:rPr>
+          <w:sz w:val="28"/>
+          <w:szCs w:val="28"/>
+          <w:lang w:val="de-CH"/>
+        </w:rPr>
+        <w:t xml:space="preserve"> d</w:t>
+      </w:r>
+      <w:r>
+        <w:rPr>
+          <w:sz w:val="28"/>
+          <w:szCs w:val="28"/>
+          <w:lang w:val="de-CH"/>
+        </w:rPr>
+        <w:t>er</w:t>
+      </w:r>
+      <w:r>
+        <w:rPr>
+          <w:sz w:val="28"/>
+          <w:szCs w:val="28"/>
+          <w:lang w:val="de-CH"/>
+        </w:rPr>
+        <w:t xml:space="preserve"> csv-</w:t>
+      </w:r>
+      <w:r>
+        <w:rPr>
+          <w:sz w:val="28"/>
+          <w:szCs w:val="28"/>
+          <w:lang w:val="de-CH"/>
+        </w:rPr>
+        <w:t xml:space="preserve">Datei </w:t>
+      </w:r>
+      <w:r>
+        <w:rPr>
+          <w:sz w:val="28"/>
+          <w:szCs w:val="28"/>
+          <w:lang w:val="de-CH"/>
+        </w:rPr>
+        <w:t>„products.csv“</w:t>
+      </w:r>
+      <w:r>
+        <w:rPr>
+          <w:sz w:val="28"/>
+          <w:szCs w:val="28"/>
+          <w:lang w:val="de-CH"/>
+        </w:rPr>
+        <w:t>.</w:t>
       </w:r>
     </w:p>
     <w:p>
@@ -3438,25 +2420,7 @@
           <w:szCs w:val="28"/>
           <w:lang w:val="de-CH"/>
         </w:rPr>
-        <w:t>Da ein Datensatz von allen doppelten Einträgen (inklusive des ersten Auftretens eines später wiederholten Eintrags) erwünscht ist, wird ein filternder „semi-</w:t>
-      </w:r>
-      <w:proofErr w:type="spellStart"/>
-      <w:r>
-        <w:rPr>
-          <w:sz w:val="28"/>
-          <w:szCs w:val="28"/>
-          <w:lang w:val="de-CH"/>
-        </w:rPr>
-        <w:t>join</w:t>
-      </w:r>
-      <w:proofErr w:type="spellEnd"/>
-      <w:r>
-        <w:rPr>
-          <w:sz w:val="28"/>
-          <w:szCs w:val="28"/>
-          <w:lang w:val="de-CH"/>
-        </w:rPr>
-        <w:t>()“ des ursprünglichen Datensatzes gegen den Datensatz mit den doppelt vorkommenden Produktnamen gemacht. Der Key ist der Produktname. Hierbei entsteht der Datensatz mit den doppelten Einträgen. Dieser hat sechs Zeilen.</w:t>
+        <w:t>Da ein Datensatz von allen doppelten Einträgen (inklusive des ersten Auftretens eines später wiederholten Eintrags) erwünscht ist, wird ein filternder „semi-join()“ des ursprünglichen Datensatzes gegen den Datensatz mit den doppelt vorkommenden Produktnamen gemacht. Der Key ist der Produktname. Hierbei entsteht der Datensatz mit den doppelten Einträgen. Dieser hat sechs Zeilen.</w:t>
       </w:r>
     </w:p>
     <w:p>
@@ -3511,13 +2475,8 @@
         </w:rPr>
         <w:fldChar w:fldCharType="separate"/>
       </w:r>
-      <w:proofErr w:type="spellStart"/>
-      <w:r>
-        <w:t>Bild</w:t>
-      </w:r>
-      <w:proofErr w:type="spellEnd"/>
-      <w:r>
-        <w:t xml:space="preserve"> </w:t>
+      <w:r>
+        <w:t xml:space="preserve">Bild </w:t>
       </w:r>
       <w:r>
         <w:rPr>
@@ -3583,61 +2542,7 @@
           <w:szCs w:val="28"/>
           <w:lang w:val="de-CH"/>
         </w:rPr>
-        <w:t>Um sicher zu gehen, dass auch wirklich alle Einträge bis auf „</w:t>
-      </w:r>
-      <w:proofErr w:type="spellStart"/>
-      <w:r>
-        <w:rPr>
-          <w:sz w:val="28"/>
-          <w:szCs w:val="28"/>
-          <w:lang w:val="de-CH"/>
-        </w:rPr>
-        <w:t>id</w:t>
-      </w:r>
-      <w:proofErr w:type="spellEnd"/>
-      <w:r>
-        <w:rPr>
-          <w:sz w:val="28"/>
-          <w:szCs w:val="28"/>
-          <w:lang w:val="de-CH"/>
-        </w:rPr>
-        <w:t>“ doppelt sind, wird für die drei Produkte mit dem Befehl „</w:t>
-      </w:r>
-      <w:proofErr w:type="spellStart"/>
-      <w:r>
-        <w:rPr>
-          <w:sz w:val="28"/>
-          <w:szCs w:val="28"/>
-          <w:lang w:val="de-CH"/>
-        </w:rPr>
-        <w:t>identical</w:t>
-      </w:r>
-      <w:proofErr w:type="spellEnd"/>
-      <w:r>
-        <w:rPr>
-          <w:sz w:val="28"/>
-          <w:szCs w:val="28"/>
-          <w:lang w:val="de-CH"/>
-        </w:rPr>
-        <w:t>()“ jeweils genau das überprüft – mit Erfolg. Das heisst also, dass diese drei Zeilen bis auf den Eintrag „</w:t>
-      </w:r>
-      <w:proofErr w:type="spellStart"/>
-      <w:r>
-        <w:rPr>
-          <w:sz w:val="28"/>
-          <w:szCs w:val="28"/>
-          <w:lang w:val="de-CH"/>
-        </w:rPr>
-        <w:t>id</w:t>
-      </w:r>
-      <w:proofErr w:type="spellEnd"/>
-      <w:r>
-        <w:rPr>
-          <w:sz w:val="28"/>
-          <w:szCs w:val="28"/>
-          <w:lang w:val="de-CH"/>
-        </w:rPr>
-        <w:t>“ identisch sind, und die letzten drei Zeilen des ursprünglichen Datensatzes (bzw. allgemeiner, die doppelten) entfernt werden müssen.</w:t>
+        <w:t>Um sicher zu gehen, dass auch wirklich alle Einträge bis auf „id“ doppelt sind, wird für die drei Produkte mit dem Befehl „identical()“ jeweils genau das überprüft – mit Erfolg. Das heisst also, dass diese drei Zeilen bis auf den Eintrag „id“ identisch sind, und die letzten drei Zeilen des ursprünglichen Datensatzes (bzw. allgemeiner, die doppelten) entfernt werden müssen.</w:t>
       </w:r>
     </w:p>
     <w:p>
@@ -3715,14 +2620,9 @@
           <w:lang w:val="de-CH"/>
         </w:rPr>
       </w:pPr>
-      <w:bookmarkStart w:id="8" w:name="_Ref404109708"/>
-      <w:proofErr w:type="spellStart"/>
-      <w:r>
-        <w:t>Bild</w:t>
-      </w:r>
-      <w:proofErr w:type="spellEnd"/>
-      <w:r>
-        <w:t xml:space="preserve"> </w:t>
+      <w:bookmarkStart w:id="10" w:name="_Ref404109708"/>
+      <w:r>
+        <w:t xml:space="preserve">Bild </w:t>
       </w:r>
       <w:fldSimple w:instr=" SEQ Bild \* ARABIC ">
         <w:r>
@@ -3732,129 +2632,9 @@
           <w:t>4</w:t>
         </w:r>
       </w:fldSimple>
-      <w:bookmarkEnd w:id="8"/>
-      <w:r>
-        <w:t xml:space="preserve">: </w:t>
-      </w:r>
-      <w:proofErr w:type="spellStart"/>
-      <w:r>
-        <w:t>Ausschnitt</w:t>
-      </w:r>
-      <w:proofErr w:type="spellEnd"/>
-      <w:r>
-        <w:t xml:space="preserve"> (</w:t>
-      </w:r>
-      <w:proofErr w:type="spellStart"/>
-      <w:r>
-        <w:t>Reihen</w:t>
-      </w:r>
-      <w:proofErr w:type="spellEnd"/>
-      <w:r>
-        <w:t xml:space="preserve"> </w:t>
-      </w:r>
-      <w:proofErr w:type="spellStart"/>
-      <w:r>
-        <w:t>vollständig</w:t>
-      </w:r>
-      <w:proofErr w:type="spellEnd"/>
-      <w:r>
-        <w:t xml:space="preserve">, </w:t>
-      </w:r>
-      <w:proofErr w:type="spellStart"/>
-      <w:r>
-        <w:t>Spalten</w:t>
-      </w:r>
-      <w:proofErr w:type="spellEnd"/>
-      <w:r>
-        <w:t xml:space="preserve"> </w:t>
-      </w:r>
-      <w:proofErr w:type="spellStart"/>
-      <w:r>
-        <w:t>unvollständig</w:t>
-      </w:r>
-      <w:proofErr w:type="spellEnd"/>
-      <w:r>
-        <w:t xml:space="preserve">) </w:t>
-      </w:r>
-      <w:proofErr w:type="spellStart"/>
-      <w:r>
-        <w:t>aus</w:t>
-      </w:r>
-      <w:proofErr w:type="spellEnd"/>
-      <w:r>
-        <w:t xml:space="preserve"> </w:t>
-      </w:r>
-      <w:proofErr w:type="spellStart"/>
-      <w:r>
-        <w:t>Datensatz</w:t>
-      </w:r>
-      <w:proofErr w:type="spellEnd"/>
-      <w:r>
-        <w:t xml:space="preserve"> </w:t>
-      </w:r>
-      <w:proofErr w:type="spellStart"/>
-      <w:r>
-        <w:t>doppelter</w:t>
-      </w:r>
-      <w:proofErr w:type="spellEnd"/>
-      <w:r>
-        <w:t xml:space="preserve"> </w:t>
-      </w:r>
-      <w:proofErr w:type="spellStart"/>
-      <w:r>
-        <w:t>Einträge</w:t>
-      </w:r>
-      <w:proofErr w:type="spellEnd"/>
-      <w:r>
-        <w:t xml:space="preserve">, </w:t>
-      </w:r>
-      <w:proofErr w:type="spellStart"/>
-      <w:r>
-        <w:t>extrahiert</w:t>
-      </w:r>
-      <w:proofErr w:type="spellEnd"/>
-      <w:r>
-        <w:t xml:space="preserve"> </w:t>
-      </w:r>
-      <w:proofErr w:type="spellStart"/>
-      <w:r>
-        <w:t>mittels</w:t>
-      </w:r>
-      <w:proofErr w:type="spellEnd"/>
-      <w:r>
-        <w:t xml:space="preserve"> "R" </w:t>
-      </w:r>
-      <w:proofErr w:type="spellStart"/>
-      <w:r>
-        <w:t>aus</w:t>
-      </w:r>
-      <w:proofErr w:type="spellEnd"/>
-      <w:r>
-        <w:t xml:space="preserve"> der </w:t>
-      </w:r>
-      <w:proofErr w:type="spellStart"/>
-      <w:r>
-        <w:t>Tabelle</w:t>
-      </w:r>
-      <w:proofErr w:type="spellEnd"/>
-      <w:r>
-        <w:t xml:space="preserve"> </w:t>
-      </w:r>
-      <w:proofErr w:type="spellStart"/>
-      <w:r>
-        <w:t>Produkte</w:t>
-      </w:r>
-      <w:proofErr w:type="spellEnd"/>
-      <w:r>
-        <w:t xml:space="preserve"> der </w:t>
-      </w:r>
-      <w:proofErr w:type="spellStart"/>
-      <w:r>
-        <w:t>Northwind-Datenbank</w:t>
-      </w:r>
-      <w:proofErr w:type="spellEnd"/>
-      <w:r>
-        <w:t>.</w:t>
+      <w:bookmarkEnd w:id="10"/>
+      <w:r>
+        <w:t>: Ausschnitt (Reihen vollständig, Spalten unvollständig) aus Datensatz doppelter Einträge, extrahiert mittels "R" aus der Tabelle Produkte der Northwind-Datenbank.</w:t>
       </w:r>
     </w:p>
     <w:p>
@@ -3896,25 +2676,7 @@
           <w:szCs w:val="28"/>
           <w:lang w:val="de-CH"/>
         </w:rPr>
-        <w:t xml:space="preserve">der </w:t>
-      </w:r>
-      <w:proofErr w:type="spellStart"/>
-      <w:r>
-        <w:rPr>
-          <w:sz w:val="28"/>
-          <w:szCs w:val="28"/>
-          <w:lang w:val="de-CH"/>
-        </w:rPr>
-        <w:t>staging</w:t>
-      </w:r>
-      <w:proofErr w:type="spellEnd"/>
-      <w:r>
-        <w:rPr>
-          <w:sz w:val="28"/>
-          <w:szCs w:val="28"/>
-          <w:lang w:val="de-CH"/>
-        </w:rPr>
-        <w:t>-area Datenbank</w:t>
+        <w:t>der staging-area Datenbank</w:t>
       </w:r>
       <w:r>
         <w:rPr>
@@ -3930,113 +2692,23 @@
           <w:szCs w:val="28"/>
           <w:lang w:val="de-CH"/>
         </w:rPr>
-        <w:t xml:space="preserve">von dem </w:t>
-      </w:r>
-      <w:proofErr w:type="spellStart"/>
-      <w:r>
-        <w:rPr>
-          <w:sz w:val="28"/>
-          <w:szCs w:val="28"/>
-          <w:lang w:val="de-CH"/>
-        </w:rPr>
-        <w:t>Spoon</w:t>
-      </w:r>
-      <w:proofErr w:type="spellEnd"/>
-      <w:r>
-        <w:rPr>
-          <w:sz w:val="28"/>
-          <w:szCs w:val="28"/>
-          <w:lang w:val="de-CH"/>
-        </w:rPr>
-        <w:t xml:space="preserve">-Skript “staging_area-v2.ktr” </w:t>
-      </w:r>
-      <w:r>
-        <w:rPr>
-          <w:sz w:val="28"/>
-          <w:szCs w:val="28"/>
-          <w:lang w:val="de-CH"/>
-        </w:rPr>
-        <w:t xml:space="preserve">aus den </w:t>
-      </w:r>
-      <w:proofErr w:type="spellStart"/>
-      <w:r>
-        <w:rPr>
-          <w:sz w:val="28"/>
-          <w:szCs w:val="28"/>
-          <w:lang w:val="de-CH"/>
-        </w:rPr>
-        <w:t>csv</w:t>
-      </w:r>
-      <w:proofErr w:type="spellEnd"/>
-      <w:r>
-        <w:rPr>
-          <w:sz w:val="28"/>
-          <w:szCs w:val="28"/>
-          <w:lang w:val="de-CH"/>
-        </w:rPr>
-        <w:t>-Files “products.csv” und “order_details.csv” eingelesen und die reparier</w:t>
-      </w:r>
-      <w:r>
-        <w:rPr>
-          <w:sz w:val="28"/>
-          <w:szCs w:val="28"/>
-          <w:lang w:val="de-CH"/>
-        </w:rPr>
-        <w:t>ten – und zumindest im Falle der “</w:t>
-      </w:r>
-      <w:proofErr w:type="spellStart"/>
-      <w:r>
-        <w:rPr>
-          <w:sz w:val="28"/>
-          <w:szCs w:val="28"/>
-          <w:lang w:val="de-CH"/>
-        </w:rPr>
-        <w:t>order</w:t>
-      </w:r>
-      <w:proofErr w:type="spellEnd"/>
-      <w:r>
-        <w:rPr>
-          <w:sz w:val="28"/>
-          <w:szCs w:val="28"/>
-          <w:lang w:val="de-CH"/>
-        </w:rPr>
-        <w:t xml:space="preserve"> </w:t>
-      </w:r>
-      <w:proofErr w:type="spellStart"/>
-      <w:r>
-        <w:rPr>
-          <w:sz w:val="28"/>
-          <w:szCs w:val="28"/>
-          <w:lang w:val="de-CH"/>
-        </w:rPr>
-        <w:t>details</w:t>
-      </w:r>
-      <w:proofErr w:type="spellEnd"/>
-      <w:r>
-        <w:rPr>
-          <w:sz w:val="28"/>
-          <w:szCs w:val="28"/>
-          <w:lang w:val="de-CH"/>
-        </w:rPr>
-        <w:t xml:space="preserve">”-Tabelle auch um weitere Variablen aus den anderen </w:t>
-      </w:r>
-      <w:proofErr w:type="spellStart"/>
-      <w:r>
-        <w:rPr>
-          <w:sz w:val="28"/>
-          <w:szCs w:val="28"/>
-          <w:lang w:val="de-CH"/>
-        </w:rPr>
-        <w:t>csv</w:t>
-      </w:r>
-      <w:proofErr w:type="spellEnd"/>
-      <w:r>
-        <w:rPr>
-          <w:sz w:val="28"/>
-          <w:szCs w:val="28"/>
-          <w:lang w:val="de-CH"/>
-        </w:rPr>
-        <w:t xml:space="preserve">-Files ergänzten – </w:t>
+        <w:t xml:space="preserve">von dem Spoon-Skript “staging_area-v2.ktr” </w:t>
+      </w:r>
+      <w:r>
+        <w:rPr>
+          <w:sz w:val="28"/>
+          <w:szCs w:val="28"/>
+          <w:lang w:val="de-CH"/>
+        </w:rPr>
+        <w:t>aus den csv-Files “products.csv” und “order_details.csv” eingelesen und die reparier</w:t>
+      </w:r>
+      <w:r>
+        <w:rPr>
+          <w:sz w:val="28"/>
+          <w:szCs w:val="28"/>
+          <w:lang w:val="de-CH"/>
+        </w:rPr>
+        <w:t xml:space="preserve">ten – und zumindest im Falle der “order details”-Tabelle auch um weitere Variablen aus den anderen csv-Files ergänzten – </w:t>
       </w:r>
       <w:r>
         <w:rPr>
@@ -4052,25 +2724,7 @@
           <w:szCs w:val="28"/>
           <w:lang w:val="de-CH"/>
         </w:rPr>
-        <w:t xml:space="preserve"> werden in die </w:t>
-      </w:r>
-      <w:proofErr w:type="spellStart"/>
-      <w:r>
-        <w:rPr>
-          <w:sz w:val="28"/>
-          <w:szCs w:val="28"/>
-          <w:lang w:val="de-CH"/>
-        </w:rPr>
-        <w:t>csv</w:t>
-      </w:r>
-      <w:proofErr w:type="spellEnd"/>
-      <w:r>
-        <w:rPr>
-          <w:sz w:val="28"/>
-          <w:szCs w:val="28"/>
-          <w:lang w:val="de-CH"/>
-        </w:rPr>
-        <w:t>-Files “products_corrected.csv” und “order_details_corrected.csv” geschrieben. Das Hinzufügen von Spalten zur Tabelle der Bestellungsdetails erfolgt im Hinblick auf eine Vereinfachung der Überführung der Daten in das Sternschema.</w:t>
+        <w:t xml:space="preserve"> werden in die csv-Files “products_corrected.csv” und “order_details_corrected.csv” geschrieben. Das Hinzufügen von Spalten zur Tabelle der Bestellungsdetails erfolgt im Hinblick auf eine Vereinfachung der Überführung der Daten in das Sternschema.</w:t>
       </w:r>
     </w:p>
     <w:p>
@@ -4094,23 +2748,13 @@
         </w:rPr>
         <w:t xml:space="preserve">Die Transformationen zur Behebung der Datenprobleme in der ursprünglichen </w:t>
       </w:r>
-      <w:proofErr w:type="spellStart"/>
-      <w:r>
-        <w:rPr>
-          <w:sz w:val="28"/>
-          <w:szCs w:val="28"/>
-          <w:lang w:val="de-CH"/>
-        </w:rPr>
-        <w:t>Northwind</w:t>
-      </w:r>
-      <w:proofErr w:type="spellEnd"/>
-      <w:r>
-        <w:rPr>
-          <w:sz w:val="28"/>
-          <w:szCs w:val="28"/>
-          <w:lang w:val="de-CH"/>
-        </w:rPr>
-        <w:t>-Datenbank laufen folgendermassen ab</w:t>
+      <w:r>
+        <w:rPr>
+          <w:sz w:val="28"/>
+          <w:szCs w:val="28"/>
+          <w:lang w:val="de-CH"/>
+        </w:rPr>
+        <w:t>Northwind-Datenbank laufen folgendermassen ab</w:t>
       </w:r>
       <w:r>
         <w:rPr>
@@ -4254,25 +2898,7 @@
           <w:szCs w:val="28"/>
           <w:lang w:val="de-CH"/>
         </w:rPr>
-        <w:t xml:space="preserve">Einlesen der </w:t>
-      </w:r>
-      <w:proofErr w:type="spellStart"/>
-      <w:r>
-        <w:rPr>
-          <w:sz w:val="28"/>
-          <w:szCs w:val="28"/>
-          <w:lang w:val="de-CH"/>
-        </w:rPr>
-        <w:t>csv</w:t>
-      </w:r>
-      <w:proofErr w:type="spellEnd"/>
-      <w:r>
-        <w:rPr>
-          <w:sz w:val="28"/>
-          <w:szCs w:val="28"/>
-          <w:lang w:val="de-CH"/>
-        </w:rPr>
-        <w:t>-Datei “products.csv”</w:t>
+        <w:t>Einlesen der csv-Datei “products.csv”</w:t>
       </w:r>
     </w:p>
     <w:p>
@@ -4302,43 +2928,7 @@
           <w:szCs w:val="28"/>
           <w:lang w:val="de-CH"/>
         </w:rPr>
-        <w:t xml:space="preserve"> mit einem “</w:t>
-      </w:r>
-      <w:proofErr w:type="spellStart"/>
-      <w:r>
-        <w:rPr>
-          <w:sz w:val="28"/>
-          <w:szCs w:val="28"/>
-          <w:lang w:val="de-CH"/>
-        </w:rPr>
-        <w:t>Sort</w:t>
-      </w:r>
-      <w:proofErr w:type="spellEnd"/>
-      <w:r>
-        <w:rPr>
-          <w:sz w:val="28"/>
-          <w:szCs w:val="28"/>
-          <w:lang w:val="de-CH"/>
-        </w:rPr>
-        <w:t xml:space="preserve"> </w:t>
-      </w:r>
-      <w:proofErr w:type="spellStart"/>
-      <w:r>
-        <w:rPr>
-          <w:sz w:val="28"/>
-          <w:szCs w:val="28"/>
-          <w:lang w:val="de-CH"/>
-        </w:rPr>
-        <w:t>rows</w:t>
-      </w:r>
-      <w:proofErr w:type="spellEnd"/>
-      <w:r>
-        <w:rPr>
-          <w:sz w:val="28"/>
-          <w:szCs w:val="28"/>
-          <w:lang w:val="de-CH"/>
-        </w:rPr>
-        <w:t>”-Schritt</w:t>
+        <w:t xml:space="preserve"> mit einem “Sort rows”-Schritt</w:t>
       </w:r>
       <w:r>
         <w:rPr>
@@ -4384,43 +2974,7 @@
           <w:szCs w:val="28"/>
           <w:lang w:val="de-CH"/>
         </w:rPr>
-        <w:t xml:space="preserve">mit einem „Unique </w:t>
-      </w:r>
-      <w:proofErr w:type="spellStart"/>
-      <w:r>
-        <w:rPr>
-          <w:sz w:val="28"/>
-          <w:szCs w:val="28"/>
-          <w:lang w:val="de-CH"/>
-        </w:rPr>
-        <w:t>rows</w:t>
-      </w:r>
-      <w:proofErr w:type="spellEnd"/>
-      <w:r>
-        <w:rPr>
-          <w:sz w:val="28"/>
-          <w:szCs w:val="28"/>
-          <w:lang w:val="de-CH"/>
-        </w:rPr>
-        <w:t>“-Schritt. Hierbei werden alle Variablen bis auf die Variable „</w:t>
-      </w:r>
-      <w:proofErr w:type="spellStart"/>
-      <w:r>
-        <w:rPr>
-          <w:sz w:val="28"/>
-          <w:szCs w:val="28"/>
-          <w:lang w:val="de-CH"/>
-        </w:rPr>
-        <w:t>id</w:t>
-      </w:r>
-      <w:proofErr w:type="spellEnd"/>
-      <w:r>
-        <w:rPr>
-          <w:sz w:val="28"/>
-          <w:szCs w:val="28"/>
-          <w:lang w:val="de-CH"/>
-        </w:rPr>
-        <w:t>“ verglichen.</w:t>
+        <w:t>mit einem „Unique rows“-Schritt. Hierbei werden alle Variablen bis auf die Variable „id“ verglichen.</w:t>
       </w:r>
     </w:p>
     <w:p>
@@ -4458,25 +3012,7 @@
           <w:szCs w:val="28"/>
           <w:lang w:val="de-CH"/>
         </w:rPr>
-        <w:t xml:space="preserve"> „</w:t>
-      </w:r>
-      <w:proofErr w:type="spellStart"/>
-      <w:r>
-        <w:rPr>
-          <w:sz w:val="28"/>
-          <w:szCs w:val="28"/>
-          <w:lang w:val="de-CH"/>
-        </w:rPr>
-        <w:t>id</w:t>
-      </w:r>
-      <w:proofErr w:type="spellEnd"/>
-      <w:r>
-        <w:rPr>
-          <w:sz w:val="28"/>
-          <w:szCs w:val="28"/>
-          <w:lang w:val="de-CH"/>
-        </w:rPr>
-        <w:t>“, so wie sie ursprünglich geordnet waren.</w:t>
+        <w:t xml:space="preserve"> „id“, so wie sie ursprünglich geordnet waren.</w:t>
       </w:r>
     </w:p>
     <w:p>
@@ -4498,25 +3034,7 @@
           <w:szCs w:val="28"/>
           <w:lang w:val="de-CH"/>
         </w:rPr>
-        <w:t xml:space="preserve">Schreiben der Daten in das </w:t>
-      </w:r>
-      <w:proofErr w:type="spellStart"/>
-      <w:r>
-        <w:rPr>
-          <w:sz w:val="28"/>
-          <w:szCs w:val="28"/>
-          <w:lang w:val="de-CH"/>
-        </w:rPr>
-        <w:t>csv</w:t>
-      </w:r>
-      <w:proofErr w:type="spellEnd"/>
-      <w:r>
-        <w:rPr>
-          <w:sz w:val="28"/>
-          <w:szCs w:val="28"/>
-          <w:lang w:val="de-CH"/>
-        </w:rPr>
-        <w:t>-File „</w:t>
+        <w:t>Schreiben der Daten in das csv-File „</w:t>
       </w:r>
       <w:r>
         <w:rPr>
@@ -4585,25 +3103,7 @@
           <w:szCs w:val="28"/>
           <w:lang w:val="de-CH"/>
         </w:rPr>
-        <w:t xml:space="preserve">Einlesen der </w:t>
-      </w:r>
-      <w:proofErr w:type="spellStart"/>
-      <w:r>
-        <w:rPr>
-          <w:sz w:val="28"/>
-          <w:szCs w:val="28"/>
-          <w:lang w:val="de-CH"/>
-        </w:rPr>
-        <w:t>csv</w:t>
-      </w:r>
-      <w:proofErr w:type="spellEnd"/>
-      <w:r>
-        <w:rPr>
-          <w:sz w:val="28"/>
-          <w:szCs w:val="28"/>
-          <w:lang w:val="de-CH"/>
-        </w:rPr>
-        <w:t>-Datei “</w:t>
+        <w:t>Einlesen der csv-Datei “</w:t>
       </w:r>
       <w:r>
         <w:rPr>
@@ -4651,7 +3151,6 @@
         </w:rPr>
         <w:t>Hinzufügen der Variablen „</w:t>
       </w:r>
-      <w:proofErr w:type="spellStart"/>
       <w:r>
         <w:rPr>
           <w:sz w:val="28"/>
@@ -4660,7 +3159,6 @@
         </w:rPr>
         <w:t>customer_id</w:t>
       </w:r>
-      <w:proofErr w:type="spellEnd"/>
       <w:r>
         <w:rPr>
           <w:sz w:val="28"/>
@@ -4675,51 +3173,15 @@
           <w:szCs w:val="28"/>
           <w:lang w:val="de-CH"/>
         </w:rPr>
-        <w:t>, „</w:t>
-      </w:r>
-      <w:proofErr w:type="spellStart"/>
-      <w:r>
-        <w:rPr>
-          <w:sz w:val="28"/>
-          <w:szCs w:val="28"/>
-          <w:lang w:val="de-CH"/>
-        </w:rPr>
-        <w:t>employee_id</w:t>
-      </w:r>
-      <w:proofErr w:type="spellEnd"/>
-      <w:r>
-        <w:rPr>
-          <w:sz w:val="28"/>
-          <w:szCs w:val="28"/>
-          <w:lang w:val="de-CH"/>
-        </w:rPr>
-        <w:t>“</w:t>
-      </w:r>
-      <w:r>
-        <w:rPr>
-          <w:sz w:val="28"/>
-          <w:szCs w:val="28"/>
-          <w:lang w:val="de-CH"/>
-        </w:rPr>
-        <w:t xml:space="preserve"> (diese Variable ist in der </w:t>
-      </w:r>
-      <w:proofErr w:type="spellStart"/>
-      <w:r>
-        <w:rPr>
-          <w:sz w:val="28"/>
-          <w:szCs w:val="28"/>
-          <w:lang w:val="de-CH"/>
-        </w:rPr>
-        <w:t>staging</w:t>
-      </w:r>
-      <w:proofErr w:type="spellEnd"/>
-      <w:r>
-        <w:rPr>
-          <w:sz w:val="28"/>
-          <w:szCs w:val="28"/>
-          <w:lang w:val="de-CH"/>
-        </w:rPr>
-        <w:t xml:space="preserve">-area Datenbank nicht vorhanden. Sie wird aber auch </w:t>
+        <w:t>, „employee_id“</w:t>
+      </w:r>
+      <w:r>
+        <w:rPr>
+          <w:sz w:val="28"/>
+          <w:szCs w:val="28"/>
+          <w:lang w:val="de-CH"/>
+        </w:rPr>
+        <w:t xml:space="preserve"> (diese Variable ist in der staging-area Datenbank nicht vorhanden. Sie wird aber auch </w:t>
       </w:r>
       <w:r>
         <w:rPr>
@@ -4729,26 +3191,14 @@
         </w:rPr>
         <w:t>f</w:t>
       </w:r>
-      <w:proofErr w:type="spellStart"/>
       <w:r>
         <w:rPr>
           <w:sz w:val="28"/>
           <w:szCs w:val="28"/>
           <w:lang w:val="de-DE"/>
         </w:rPr>
-        <w:t>ür</w:t>
-      </w:r>
-      <w:proofErr w:type="spellEnd"/>
-      <w:r>
-        <w:rPr>
-          <w:sz w:val="28"/>
-          <w:szCs w:val="28"/>
-          <w:lang w:val="de-DE"/>
-        </w:rPr>
-        <w:t xml:space="preserve"> die</w:t>
-      </w:r>
-      <w:bookmarkStart w:id="9" w:name="_GoBack"/>
-      <w:bookmarkEnd w:id="9"/>
+        <w:t>ür die</w:t>
+      </w:r>
       <w:r>
         <w:rPr>
           <w:sz w:val="28"/>
@@ -4763,61 +3213,7 @@
           <w:szCs w:val="28"/>
           <w:lang w:val="de-CH"/>
         </w:rPr>
-        <w:t>, „</w:t>
-      </w:r>
-      <w:proofErr w:type="spellStart"/>
-      <w:r>
-        <w:rPr>
-          <w:sz w:val="28"/>
-          <w:szCs w:val="28"/>
-          <w:lang w:val="de-CH"/>
-        </w:rPr>
-        <w:t>order_date</w:t>
-      </w:r>
-      <w:proofErr w:type="spellEnd"/>
-      <w:r>
-        <w:rPr>
-          <w:sz w:val="28"/>
-          <w:szCs w:val="28"/>
-          <w:lang w:val="de-CH"/>
-        </w:rPr>
-        <w:t>“, „</w:t>
-      </w:r>
-      <w:proofErr w:type="spellStart"/>
-      <w:r>
-        <w:rPr>
-          <w:sz w:val="28"/>
-          <w:szCs w:val="28"/>
-          <w:lang w:val="de-CH"/>
-        </w:rPr>
-        <w:t>payment_type</w:t>
-      </w:r>
-      <w:proofErr w:type="spellEnd"/>
-      <w:r>
-        <w:rPr>
-          <w:sz w:val="28"/>
-          <w:szCs w:val="28"/>
-          <w:lang w:val="de-CH"/>
-        </w:rPr>
-        <w:t>“ aus der Tabelle „</w:t>
-      </w:r>
-      <w:proofErr w:type="spellStart"/>
-      <w:r>
-        <w:rPr>
-          <w:sz w:val="28"/>
-          <w:szCs w:val="28"/>
-          <w:lang w:val="de-CH"/>
-        </w:rPr>
-        <w:t>orders</w:t>
-      </w:r>
-      <w:proofErr w:type="spellEnd"/>
-      <w:r>
-        <w:rPr>
-          <w:sz w:val="28"/>
-          <w:szCs w:val="28"/>
-          <w:lang w:val="de-CH"/>
-        </w:rPr>
-        <w:t>“</w:t>
+        <w:t>, „order_date“, „payment_type“ aus der Tabelle „orders“</w:t>
       </w:r>
       <w:r>
         <w:rPr>
@@ -4855,43 +3251,7 @@
           <w:szCs w:val="28"/>
           <w:lang w:val="de-CH"/>
         </w:rPr>
-        <w:t>Hinzufügen der Variable „</w:t>
-      </w:r>
-      <w:proofErr w:type="spellStart"/>
-      <w:r>
-        <w:rPr>
-          <w:sz w:val="28"/>
-          <w:szCs w:val="28"/>
-          <w:lang w:val="de-CH"/>
-        </w:rPr>
-        <w:t>standard_cost</w:t>
-      </w:r>
-      <w:proofErr w:type="spellEnd"/>
-      <w:r>
-        <w:rPr>
-          <w:sz w:val="28"/>
-          <w:szCs w:val="28"/>
-          <w:lang w:val="de-CH"/>
-        </w:rPr>
-        <w:t>“ aus der Tabelle „</w:t>
-      </w:r>
-      <w:proofErr w:type="spellStart"/>
-      <w:r>
-        <w:rPr>
-          <w:sz w:val="28"/>
-          <w:szCs w:val="28"/>
-          <w:lang w:val="de-CH"/>
-        </w:rPr>
-        <w:t>products</w:t>
-      </w:r>
-      <w:proofErr w:type="spellEnd"/>
-      <w:r>
-        <w:rPr>
-          <w:sz w:val="28"/>
-          <w:szCs w:val="28"/>
-          <w:lang w:val="de-CH"/>
-        </w:rPr>
-        <w:t>“</w:t>
+        <w:t>Hinzufügen der Variable „standard_cost“ aus der Tabelle „products“</w:t>
       </w:r>
     </w:p>
     <w:p>
@@ -4913,79 +3273,7 @@
           <w:szCs w:val="28"/>
           <w:lang w:val="de-CH"/>
         </w:rPr>
-        <w:t>Hinzufügen der Variablen „</w:t>
-      </w:r>
-      <w:proofErr w:type="spellStart"/>
-      <w:r>
-        <w:rPr>
-          <w:sz w:val="28"/>
-          <w:szCs w:val="28"/>
-          <w:lang w:val="de-CH"/>
-        </w:rPr>
-        <w:t>city</w:t>
-      </w:r>
-      <w:proofErr w:type="spellEnd"/>
-      <w:r>
-        <w:rPr>
-          <w:sz w:val="28"/>
-          <w:szCs w:val="28"/>
-          <w:lang w:val="de-CH"/>
-        </w:rPr>
-        <w:t>“, „</w:t>
-      </w:r>
-      <w:proofErr w:type="spellStart"/>
-      <w:r>
-        <w:rPr>
-          <w:sz w:val="28"/>
-          <w:szCs w:val="28"/>
-          <w:lang w:val="de-CH"/>
-        </w:rPr>
-        <w:t>state_province</w:t>
-      </w:r>
-      <w:proofErr w:type="spellEnd"/>
-      <w:r>
-        <w:rPr>
-          <w:sz w:val="28"/>
-          <w:szCs w:val="28"/>
-          <w:lang w:val="de-CH"/>
-        </w:rPr>
-        <w:t>“ und „</w:t>
-      </w:r>
-      <w:proofErr w:type="spellStart"/>
-      <w:r>
-        <w:rPr>
-          <w:sz w:val="28"/>
-          <w:szCs w:val="28"/>
-          <w:lang w:val="de-CH"/>
-        </w:rPr>
-        <w:t>country_region</w:t>
-      </w:r>
-      <w:proofErr w:type="spellEnd"/>
-      <w:r>
-        <w:rPr>
-          <w:sz w:val="28"/>
-          <w:szCs w:val="28"/>
-          <w:lang w:val="de-CH"/>
-        </w:rPr>
-        <w:t>“ aus der Tabelle „</w:t>
-      </w:r>
-      <w:proofErr w:type="spellStart"/>
-      <w:r>
-        <w:rPr>
-          <w:sz w:val="28"/>
-          <w:szCs w:val="28"/>
-          <w:lang w:val="de-CH"/>
-        </w:rPr>
-        <w:t>customer</w:t>
-      </w:r>
-      <w:proofErr w:type="spellEnd"/>
-      <w:r>
-        <w:rPr>
-          <w:sz w:val="28"/>
-          <w:szCs w:val="28"/>
-          <w:lang w:val="de-CH"/>
-        </w:rPr>
-        <w:t>“</w:t>
+        <w:t>Hinzufügen der Variablen „city“, „state_province“ und „country_region“ aus der Tabelle „customer“</w:t>
       </w:r>
     </w:p>
     <w:p>
@@ -5007,61 +3295,7 @@
           <w:szCs w:val="28"/>
           <w:lang w:val="de-CH"/>
         </w:rPr>
-        <w:t>Kreieren einer neuen Spalte „</w:t>
-      </w:r>
-      <w:proofErr w:type="spellStart"/>
-      <w:r>
-        <w:rPr>
-          <w:sz w:val="28"/>
-          <w:szCs w:val="28"/>
-          <w:lang w:val="de-CH"/>
-        </w:rPr>
-        <w:t>discount_corr</w:t>
-      </w:r>
-      <w:proofErr w:type="spellEnd"/>
-      <w:r>
-        <w:rPr>
-          <w:sz w:val="28"/>
-          <w:szCs w:val="28"/>
-          <w:lang w:val="de-CH"/>
-        </w:rPr>
-        <w:t>“, die den Betragswert der Variable  „</w:t>
-      </w:r>
-      <w:proofErr w:type="spellStart"/>
-      <w:r>
-        <w:rPr>
-          <w:sz w:val="28"/>
-          <w:szCs w:val="28"/>
-          <w:lang w:val="de-CH"/>
-        </w:rPr>
-        <w:t>discount</w:t>
-      </w:r>
-      <w:proofErr w:type="spellEnd"/>
-      <w:r>
-        <w:rPr>
-          <w:sz w:val="28"/>
-          <w:szCs w:val="28"/>
-          <w:lang w:val="de-CH"/>
-        </w:rPr>
-        <w:t>“ enthält. Dies geschieht durch einen Schritt vom Typ „</w:t>
-      </w:r>
-      <w:proofErr w:type="spellStart"/>
-      <w:r>
-        <w:rPr>
-          <w:sz w:val="28"/>
-          <w:szCs w:val="28"/>
-          <w:lang w:val="de-CH"/>
-        </w:rPr>
-        <w:t>Calculator</w:t>
-      </w:r>
-      <w:proofErr w:type="spellEnd"/>
-      <w:r>
-        <w:rPr>
-          <w:sz w:val="28"/>
-          <w:szCs w:val="28"/>
-          <w:lang w:val="de-CH"/>
-        </w:rPr>
-        <w:t>“.</w:t>
+        <w:t>Kreieren einer neuen Spalte „discount_corr“, die den Betragswert der Variable  „discount“ enthält. Dies geschieht durch einen Schritt vom Typ „Calculator“.</w:t>
       </w:r>
     </w:p>
     <w:p>
@@ -5083,79 +3317,7 @@
           <w:szCs w:val="28"/>
           <w:lang w:val="de-CH"/>
         </w:rPr>
-        <w:t xml:space="preserve">Mit einem Schritt „Select / </w:t>
-      </w:r>
-      <w:proofErr w:type="spellStart"/>
-      <w:r>
-        <w:rPr>
-          <w:sz w:val="28"/>
-          <w:szCs w:val="28"/>
-          <w:lang w:val="de-CH"/>
-        </w:rPr>
-        <w:t>Rename</w:t>
-      </w:r>
-      <w:proofErr w:type="spellEnd"/>
-      <w:r>
-        <w:rPr>
-          <w:sz w:val="28"/>
-          <w:szCs w:val="28"/>
-          <w:lang w:val="de-CH"/>
-        </w:rPr>
-        <w:t xml:space="preserve"> </w:t>
-      </w:r>
-      <w:proofErr w:type="spellStart"/>
-      <w:r>
-        <w:rPr>
-          <w:sz w:val="28"/>
-          <w:szCs w:val="28"/>
-          <w:lang w:val="de-CH"/>
-        </w:rPr>
-        <w:t>values</w:t>
-      </w:r>
-      <w:proofErr w:type="spellEnd"/>
-      <w:r>
-        <w:rPr>
-          <w:sz w:val="28"/>
-          <w:szCs w:val="28"/>
-          <w:lang w:val="de-CH"/>
-        </w:rPr>
-        <w:t>“ werden 15 Variablen ausgewählt und gleichzeitig die Variable „</w:t>
-      </w:r>
-      <w:proofErr w:type="spellStart"/>
-      <w:r>
-        <w:rPr>
-          <w:sz w:val="28"/>
-          <w:szCs w:val="28"/>
-          <w:lang w:val="de-CH"/>
-        </w:rPr>
-        <w:t>discount</w:t>
-      </w:r>
-      <w:proofErr w:type="spellEnd"/>
-      <w:r>
-        <w:rPr>
-          <w:sz w:val="28"/>
-          <w:szCs w:val="28"/>
-          <w:lang w:val="de-CH"/>
-        </w:rPr>
-        <w:t>“ durch „</w:t>
-      </w:r>
-      <w:proofErr w:type="spellStart"/>
-      <w:r>
-        <w:rPr>
-          <w:sz w:val="28"/>
-          <w:szCs w:val="28"/>
-          <w:lang w:val="de-CH"/>
-        </w:rPr>
-        <w:t>discount_corr</w:t>
-      </w:r>
-      <w:proofErr w:type="spellEnd"/>
-      <w:r>
-        <w:rPr>
-          <w:sz w:val="28"/>
-          <w:szCs w:val="28"/>
-          <w:lang w:val="de-CH"/>
-        </w:rPr>
-        <w:t>“ ersetzt.</w:t>
+        <w:t>Mit einem Schritt „Select / Rename values“ werden 15 Variablen ausgewählt und gleichzeitig die Variable „discount“ durch „discount_corr“ ersetzt.</w:t>
       </w:r>
     </w:p>
     <w:p>
@@ -5177,41 +3339,7 @@
           <w:szCs w:val="28"/>
           <w:lang w:val="de-CH"/>
         </w:rPr>
-        <w:t xml:space="preserve">Im letzten Schritt werden die Daten </w:t>
-      </w:r>
-      <w:r>
-        <w:rPr>
-          <w:sz w:val="28"/>
-          <w:szCs w:val="28"/>
-          <w:lang w:val="de-CH"/>
-        </w:rPr>
-        <w:t xml:space="preserve">in das </w:t>
-      </w:r>
-      <w:proofErr w:type="spellStart"/>
-      <w:r>
-        <w:rPr>
-          <w:sz w:val="28"/>
-          <w:szCs w:val="28"/>
-          <w:lang w:val="de-CH"/>
-        </w:rPr>
-        <w:t>csv</w:t>
-      </w:r>
-      <w:proofErr w:type="spellEnd"/>
-      <w:r>
-        <w:rPr>
-          <w:sz w:val="28"/>
-          <w:szCs w:val="28"/>
-          <w:lang w:val="de-CH"/>
-        </w:rPr>
-        <w:t>-File „</w:t>
-      </w:r>
-      <w:r>
-        <w:rPr>
-          <w:sz w:val="28"/>
-          <w:szCs w:val="28"/>
-          <w:lang w:val="de-CH"/>
-        </w:rPr>
-        <w:t>order_details</w:t>
+        <w:t>Im letzten Schritt werden die Daten in das csv-File „order_details</w:t>
       </w:r>
       <w:r>
         <w:rPr>
@@ -5227,15 +3355,7 @@
           <w:szCs w:val="28"/>
           <w:lang w:val="de-CH"/>
         </w:rPr>
-        <w:t>“</w:t>
-      </w:r>
-      <w:r>
-        <w:rPr>
-          <w:sz w:val="28"/>
-          <w:szCs w:val="28"/>
-          <w:lang w:val="de-CH"/>
-        </w:rPr>
-        <w:t xml:space="preserve"> geschrieben. </w:t>
+        <w:t xml:space="preserve">“ geschrieben. </w:t>
       </w:r>
     </w:p>
     <w:p>
@@ -5292,7 +3412,7 @@
       </w:pPr>
       <w:r>
         <w:rPr>
-          <w:lang w:val="de-CH"/>
+          <w:noProof/>
         </w:rPr>
         <w:drawing>
           <wp:inline distT="0" distB="0" distL="0" distR="0" wp14:anchorId="699160DE" wp14:editId="6572189F">
@@ -5344,7 +3464,7 @@
           <w:lang w:val="de-CH"/>
         </w:rPr>
       </w:pPr>
-      <w:bookmarkStart w:id="10" w:name="_Ref404104216"/>
+      <w:bookmarkStart w:id="11" w:name="_Ref404104216"/>
       <w:r>
         <w:rPr>
           <w:lang w:val="de-CH"/>
@@ -5382,7 +3502,7 @@
         </w:rPr>
         <w:fldChar w:fldCharType="end"/>
       </w:r>
-      <w:bookmarkEnd w:id="10"/>
+      <w:bookmarkEnd w:id="11"/>
       <w:r>
         <w:rPr>
           <w:lang w:val="de-CH"/>
@@ -5393,21 +3513,170 @@
         <w:rPr>
           <w:lang w:val="de-CH"/>
         </w:rPr>
-        <w:t xml:space="preserve"> Am Ende werden die Daten in die zwei im Text erwähnten </w:t>
-      </w:r>
-      <w:proofErr w:type="spellStart"/>
-      <w:r>
-        <w:rPr>
-          <w:lang w:val="de-CH"/>
-        </w:rPr>
-        <w:t>csv</w:t>
-      </w:r>
-      <w:proofErr w:type="spellEnd"/>
-      <w:r>
-        <w:rPr>
-          <w:lang w:val="de-CH"/>
-        </w:rPr>
-        <w:t>-Files geschrieben.</w:t>
+        <w:t xml:space="preserve"> Am Ende werden die Daten in die zwei im Text erwähnten csv-Files geschrieben.</w:t>
+      </w:r>
+    </w:p>
+    <w:p>
+      <w:pPr>
+        <w:rPr>
+          <w:lang w:val="de-CH"/>
+        </w:rPr>
+      </w:pPr>
+    </w:p>
+    <w:p>
+      <w:pPr>
+        <w:pStyle w:val="ListParagraph"/>
+        <w:ind w:left="0"/>
+        <w:rPr>
+          <w:sz w:val="28"/>
+          <w:szCs w:val="28"/>
+          <w:lang w:val="de-CH"/>
+        </w:rPr>
+      </w:pPr>
+      <w:r>
+        <w:rPr>
+          <w:sz w:val="28"/>
+          <w:szCs w:val="28"/>
+          <w:lang w:val="de-CH"/>
+        </w:rPr>
+        <w:t>W</w:t>
+      </w:r>
+      <w:r>
+        <w:rPr>
+          <w:sz w:val="28"/>
+          <w:szCs w:val="28"/>
+          <w:lang w:val="de-CH"/>
+        </w:rPr>
+        <w:t xml:space="preserve">ie in Abschnitt </w:t>
+      </w:r>
+      <w:r>
+        <w:rPr>
+          <w:sz w:val="28"/>
+          <w:szCs w:val="28"/>
+          <w:lang w:val="de-CH"/>
+        </w:rPr>
+        <w:fldChar w:fldCharType="begin"/>
+      </w:r>
+      <w:r>
+        <w:rPr>
+          <w:sz w:val="28"/>
+          <w:szCs w:val="28"/>
+          <w:lang w:val="de-CH"/>
+        </w:rPr>
+        <w:instrText xml:space="preserve"> REF _Ref404152977 \r \h </w:instrText>
+      </w:r>
+      <w:r>
+        <w:rPr>
+          <w:sz w:val="28"/>
+          <w:szCs w:val="28"/>
+          <w:lang w:val="de-CH"/>
+        </w:rPr>
+      </w:r>
+      <w:r>
+        <w:rPr>
+          <w:sz w:val="28"/>
+          <w:szCs w:val="28"/>
+          <w:lang w:val="de-CH"/>
+        </w:rPr>
+        <w:fldChar w:fldCharType="separate"/>
+      </w:r>
+      <w:r>
+        <w:rPr>
+          <w:sz w:val="28"/>
+          <w:szCs w:val="28"/>
+          <w:lang w:val="de-CH"/>
+        </w:rPr>
+        <w:t>3</w:t>
+      </w:r>
+      <w:r>
+        <w:rPr>
+          <w:sz w:val="28"/>
+          <w:szCs w:val="28"/>
+          <w:lang w:val="de-CH"/>
+        </w:rPr>
+        <w:fldChar w:fldCharType="end"/>
+      </w:r>
+      <w:r>
+        <w:rPr>
+          <w:sz w:val="28"/>
+          <w:szCs w:val="28"/>
+          <w:lang w:val="de-CH"/>
+        </w:rPr>
+        <w:t xml:space="preserve"> erwähnt, sollte das Einlesen </w:t>
+      </w:r>
+      <w:r>
+        <w:rPr>
+          <w:sz w:val="28"/>
+          <w:szCs w:val="28"/>
+          <w:lang w:val="de-CH"/>
+        </w:rPr>
+        <w:t xml:space="preserve">von sowohl der „products“- als auch der „order_details“-Tabellen </w:t>
+      </w:r>
+      <w:r>
+        <w:rPr>
+          <w:sz w:val="28"/>
+          <w:szCs w:val="28"/>
+          <w:lang w:val="de-CH"/>
+        </w:rPr>
+        <w:t>eigentlich aus der staging-area Datenbank  durch einen „Table input“-Schritt geschehen</w:t>
+      </w:r>
+      <w:r>
+        <w:rPr>
+          <w:sz w:val="28"/>
+          <w:szCs w:val="28"/>
+          <w:lang w:val="de-DE"/>
+        </w:rPr>
+        <w:t>.</w:t>
+      </w:r>
+      <w:r>
+        <w:rPr>
+          <w:sz w:val="28"/>
+          <w:szCs w:val="28"/>
+          <w:lang w:val="de-DE"/>
+        </w:rPr>
+        <w:t xml:space="preserve"> </w:t>
+      </w:r>
+      <w:r>
+        <w:rPr>
+          <w:sz w:val="28"/>
+          <w:szCs w:val="28"/>
+          <w:lang w:val="de-CH"/>
+        </w:rPr>
+        <w:t>Das Schreiben der beiden Tabellen sollte eigentlich ebenso in die staging-area Datenbank geschehen</w:t>
+      </w:r>
+      <w:r>
+        <w:rPr>
+          <w:sz w:val="28"/>
+          <w:szCs w:val="28"/>
+          <w:lang w:val="de-CH"/>
+        </w:rPr>
+        <w:t>,</w:t>
+      </w:r>
+      <w:r>
+        <w:rPr>
+          <w:sz w:val="28"/>
+          <w:szCs w:val="28"/>
+          <w:lang w:val="de-CH"/>
+        </w:rPr>
+        <w:t xml:space="preserve"> </w:t>
+      </w:r>
+      <w:r>
+        <w:rPr>
+          <w:sz w:val="28"/>
+          <w:szCs w:val="28"/>
+          <w:lang w:val="de-CH"/>
+        </w:rPr>
+        <w:t>e</w:t>
+      </w:r>
+      <w:bookmarkStart w:id="12" w:name="_GoBack"/>
+      <w:bookmarkEnd w:id="12"/>
+      <w:r>
+        <w:rPr>
+          <w:sz w:val="28"/>
+          <w:szCs w:val="28"/>
+          <w:lang w:val="de-CH"/>
+        </w:rPr>
+        <w:t>ntweder mit einem „Dimension lookup / update“-Schritt oder mit einem „Table output“-Schritt.</w:t>
       </w:r>
     </w:p>
     <w:p>
@@ -5426,7 +3695,7 @@
           <w:lang w:val="de-CH"/>
         </w:rPr>
       </w:pPr>
-      <w:bookmarkStart w:id="11" w:name="_Toc403936318"/>
+      <w:bookmarkStart w:id="13" w:name="_Toc403936318"/>
       <w:r>
         <w:rPr>
           <w:b/>
@@ -5443,7 +3712,7 @@
         </w:rPr>
         <w:t xml:space="preserve"> für das DWH</w:t>
       </w:r>
-      <w:bookmarkEnd w:id="11"/>
+      <w:bookmarkEnd w:id="13"/>
     </w:p>
     <w:p>
       <w:pPr>
@@ -5454,73 +3723,55 @@
           <w:lang w:val="de-CH"/>
         </w:rPr>
       </w:pPr>
-      <w:bookmarkStart w:id="12" w:name="_Toc403936319"/>
+      <w:bookmarkStart w:id="14" w:name="_Toc403936319"/>
       <w:r>
         <w:rPr>
           <w:b/>
           <w:color w:val="1F497D" w:themeColor="text2"/>
           <w:lang w:val="de-CH"/>
         </w:rPr>
-        <w:t xml:space="preserve">Erstellung und </w:t>
-      </w:r>
-      <w:proofErr w:type="spellStart"/>
-      <w:r>
+        <w:t>Erstellung und Befüllen des DWH</w:t>
+      </w:r>
+      <w:bookmarkEnd w:id="14"/>
+    </w:p>
+    <w:p>
+      <w:pPr>
+        <w:pStyle w:val="Heading1"/>
         <w:rPr>
           <w:b/>
           <w:color w:val="1F497D" w:themeColor="text2"/>
           <w:lang w:val="de-CH"/>
         </w:rPr>
-        <w:t>Befüllen</w:t>
-      </w:r>
-      <w:proofErr w:type="spellEnd"/>
+      </w:pPr>
+      <w:bookmarkStart w:id="15" w:name="_Toc403936320"/>
       <w:r>
         <w:rPr>
           <w:b/>
           <w:color w:val="1F497D" w:themeColor="text2"/>
           <w:lang w:val="de-CH"/>
         </w:rPr>
-        <w:t xml:space="preserve"> des DWH</w:t>
-      </w:r>
-      <w:bookmarkEnd w:id="12"/>
+        <w:t>Auswertungen auf Basis des DWH</w:t>
+      </w:r>
+      <w:bookmarkEnd w:id="15"/>
     </w:p>
     <w:p>
       <w:pPr>
         <w:pStyle w:val="Heading1"/>
+        <w:rPr>
+          <w:b/>
+          <w:lang w:val="de-CH"/>
+        </w:rPr>
+      </w:pPr>
+      <w:bookmarkStart w:id="16" w:name="_Toc403936321"/>
+      <w:r>
         <w:rPr>
           <w:b/>
           <w:color w:val="1F497D" w:themeColor="text2"/>
           <w:lang w:val="de-CH"/>
         </w:rPr>
-      </w:pPr>
-      <w:bookmarkStart w:id="13" w:name="_Toc403936320"/>
-      <w:r>
-        <w:rPr>
-          <w:b/>
-          <w:color w:val="1F497D" w:themeColor="text2"/>
-          <w:lang w:val="de-CH"/>
-        </w:rPr>
-        <w:t>Auswertungen auf Basis des DWH</w:t>
-      </w:r>
-      <w:bookmarkEnd w:id="13"/>
-    </w:p>
-    <w:p>
-      <w:pPr>
-        <w:pStyle w:val="Heading1"/>
-        <w:rPr>
-          <w:b/>
-          <w:lang w:val="de-CH"/>
-        </w:rPr>
-      </w:pPr>
-      <w:bookmarkStart w:id="14" w:name="_Toc403936321"/>
-      <w:r>
-        <w:rPr>
-          <w:b/>
-          <w:color w:val="1F497D" w:themeColor="text2"/>
-          <w:lang w:val="de-CH"/>
-        </w:rPr>
         <w:t>Fazit und Schlusswort</w:t>
       </w:r>
-      <w:bookmarkEnd w:id="14"/>
+      <w:bookmarkEnd w:id="16"/>
     </w:p>
     <w:p>
       <w:pPr>
@@ -5675,7 +3926,7 @@
         <w:rStyle w:val="PageNumber"/>
         <w:noProof/>
       </w:rPr>
-      <w:t>6</w:t>
+      <w:t>8</w:t>
     </w:r>
     <w:r>
       <w:rPr>

</xml_diff>